<commit_message>
Finish Multivariate Linear Regression lectures
</commit_message>
<xml_diff>
--- a/MachineLearning/Coursera/StanfordMachineLearning/Week2_LinearRegression_MultipleVariables.docx
+++ b/MachineLearning/Coursera/StanfordMachineLearning/Week2_LinearRegression_MultipleVariables.docx
@@ -194,7 +194,19 @@
         <w:sym w:font="Wingdings" w:char="F0E0"/>
       </w:r>
       <w:r>
-        <w:t xml:space="preserve"> so theta0 is always = theta0 * 1</w:t>
+        <w:t xml:space="preserve"> so </w:t>
+      </w:r>
+      <w:r>
+        <w:t>θ</w:t>
+      </w:r>
+      <w:r>
+        <w:t xml:space="preserve">0 is always = </w:t>
+      </w:r>
+      <w:r>
+        <w:t>θ</w:t>
+      </w:r>
+      <w:r>
+        <w:t>0 * 1</w:t>
       </w:r>
     </w:p>
     <w:p>
@@ -208,7 +220,18 @@
         <w:t>coefficients</w:t>
       </w:r>
       <w:r>
-        <w:t xml:space="preserve">/theta’s as another </w:t>
+        <w:t>/</w:t>
+      </w:r>
+      <w:proofErr w:type="spellStart"/>
+      <w:r>
+        <w:t>θ</w:t>
+      </w:r>
+      <w:r>
+        <w:t>’s</w:t>
+      </w:r>
+      <w:proofErr w:type="spellEnd"/>
+      <w:r>
+        <w:t xml:space="preserve"> as another </w:t>
       </w:r>
       <w:r>
         <w:t>vector</w:t>
@@ -419,7 +442,19 @@
         <w:pStyle w:val="ListBullet"/>
       </w:pPr>
       <w:r>
-        <w:t xml:space="preserve">New parameters of the model = theta0 through theta n, but instead of thinking of this as n separate parameters, which is valid, instead think of the parameters as </w:t>
+        <w:t xml:space="preserve">New parameters of the model = </w:t>
+      </w:r>
+      <w:r>
+        <w:t>θ</w:t>
+      </w:r>
+      <w:r>
+        <w:t xml:space="preserve">0 through </w:t>
+      </w:r>
+      <w:r>
+        <w:t>θ</w:t>
+      </w:r>
+      <w:r>
+        <w:t xml:space="preserve"> n, but instead of thinking of this as n separate parameters, which is valid, instead think of the parameters as </w:t>
       </w:r>
       <w:r>
         <w:rPr>
@@ -482,7 +517,7 @@
         <w:t xml:space="preserve">, called </w:t>
       </w:r>
       <w:r>
-        <w:t>theta</w:t>
+        <w:t>θ</w:t>
       </w:r>
       <w:r>
         <w:t xml:space="preserve"> </w:t>
@@ -491,7 +526,13 @@
         <w:sym w:font="Wingdings" w:char="F0E0"/>
       </w:r>
       <w:r>
-        <w:t xml:space="preserve"> J(theta)</w:t>
+        <w:t xml:space="preserve"> J(</w:t>
+      </w:r>
+      <w:r>
+        <w:t>θ</w:t>
+      </w:r>
+      <w:r>
+        <w:t>)</w:t>
       </w:r>
     </w:p>
     <w:p>
@@ -742,7 +783,10 @@
       </w:r>
       <w:proofErr w:type="spellStart"/>
       <w:r>
-        <w:t>thetaj</w:t>
+        <w:t>θ</w:t>
+      </w:r>
+      <w:r>
+        <w:t>j</w:t>
       </w:r>
       <w:proofErr w:type="spellEnd"/>
       <w:r>
@@ -750,7 +794,7 @@
       </w:r>
       <w:proofErr w:type="spellStart"/>
       <w:r>
-        <w:t>theta</w:t>
+        <w:t>θ</w:t>
       </w:r>
       <w:r>
         <w:t>j</w:t>
@@ -769,7 +813,7 @@
         <w:t>*J(</w:t>
       </w:r>
       <w:r>
-        <w:t>theta</w:t>
+        <w:t>θ</w:t>
       </w:r>
       <w:r>
         <w:t>)</w:t>
@@ -787,7 +831,10 @@
       </w:r>
       <w:proofErr w:type="spellStart"/>
       <w:r>
-        <w:t>thetaj</w:t>
+        <w:t>θ</w:t>
+      </w:r>
+      <w:r>
+        <w:t>j</w:t>
       </w:r>
       <w:proofErr w:type="spellEnd"/>
       <w:r>
@@ -795,7 +842,7 @@
       </w:r>
       <w:proofErr w:type="spellStart"/>
       <w:r>
-        <w:t>theta</w:t>
+        <w:t>θ</w:t>
       </w:r>
       <w:r>
         <w:t>j</w:t>
@@ -817,7 +864,13 @@
         <w:t>w/</w:t>
       </w:r>
       <w:r>
-        <w:t xml:space="preserve"> respect to the parameter theta j. </w:t>
+        <w:t xml:space="preserve"> respect to the parameter </w:t>
+      </w:r>
+      <w:r>
+        <w:t>θ</w:t>
+      </w:r>
+      <w:r>
+        <w:t xml:space="preserve"> j. </w:t>
       </w:r>
     </w:p>
     <w:p>
@@ -884,13 +937,22 @@
         <w:t xml:space="preserve">1 feature = 2 </w:t>
       </w:r>
       <w:r>
-        <w:t xml:space="preserve">separate update rules for parameters theta0 </w:t>
+        <w:t xml:space="preserve">separate update rules for parameters </w:t>
+      </w:r>
+      <w:r>
+        <w:t>θ</w:t>
+      </w:r>
+      <w:r>
+        <w:t xml:space="preserve">0 </w:t>
       </w:r>
       <w:r>
         <w:t xml:space="preserve">+ </w:t>
       </w:r>
       <w:r>
-        <w:t>theta1</w:t>
+        <w:t>θ</w:t>
+      </w:r>
+      <w:r>
+        <w:t>1</w:t>
       </w:r>
     </w:p>
     <w:p>
@@ -1074,10 +1136,34 @@
         <w:t>update rules for pa</w:t>
       </w:r>
       <w:r>
-        <w:t xml:space="preserve">rameters theta0, theta1, theta2, </w:t>
-      </w:r>
-      <w:r>
-        <w:t xml:space="preserve">maybe other values of theta as well. </w:t>
+        <w:t xml:space="preserve">rameters </w:t>
+      </w:r>
+      <w:r>
+        <w:t>θ</w:t>
+      </w:r>
+      <w:r>
+        <w:t xml:space="preserve">0, </w:t>
+      </w:r>
+      <w:r>
+        <w:t>θ</w:t>
+      </w:r>
+      <w:r>
+        <w:t xml:space="preserve">1, </w:t>
+      </w:r>
+      <w:r>
+        <w:t>θ</w:t>
+      </w:r>
+      <w:r>
+        <w:t xml:space="preserve">2, </w:t>
+      </w:r>
+      <w:r>
+        <w:t xml:space="preserve">maybe other values of </w:t>
+      </w:r>
+      <w:r>
+        <w:t>θ</w:t>
+      </w:r>
+      <w:r>
+        <w:t xml:space="preserve"> as well. </w:t>
       </w:r>
     </w:p>
     <w:p>
@@ -1138,7 +1224,19 @@
         </w:tabs>
       </w:pPr>
       <w:r>
-        <w:t>The update rules for theta0 and theta1 are the same as the single variable linear regression version.</w:t>
+        <w:t xml:space="preserve">The update rules for </w:t>
+      </w:r>
+      <w:r>
+        <w:t>θ</w:t>
+      </w:r>
+      <w:r>
+        <w:t xml:space="preserve">0 and </w:t>
+      </w:r>
+      <w:r>
+        <w:t>θ</w:t>
+      </w:r>
+      <w:r>
+        <w:t>1 are the same as the single variable linear regression version.</w:t>
       </w:r>
       <w:r>
         <w:t xml:space="preserve"> </w:t>
@@ -1310,7 +1408,7 @@
         <w:pStyle w:val="ListBullet"/>
       </w:pPr>
       <w:r>
-        <w:t>theta</w:t>
+        <w:t>θ</w:t>
       </w:r>
       <w:r>
         <w:t xml:space="preserve">1 </w:t>
@@ -1328,7 +1426,13 @@
         <w:t xml:space="preserve">much larger range of values </w:t>
       </w:r>
       <w:r>
-        <w:t xml:space="preserve">than theta2 </w:t>
+        <w:t xml:space="preserve">than </w:t>
+      </w:r>
+      <w:r>
+        <w:t>θ</w:t>
+      </w:r>
+      <w:r>
+        <w:t xml:space="preserve">2 </w:t>
       </w:r>
       <w:r>
         <w:sym w:font="Wingdings" w:char="F0E0"/>
@@ -1512,8 +1616,8 @@
         <w:lastRenderedPageBreak/>
         <w:drawing>
           <wp:inline distT="0" distB="0" distL="0" distR="0" wp14:anchorId="4D0D68E9" wp14:editId="0763A9A8">
-            <wp:extent cx="1778030" cy="1790700"/>
-            <wp:effectExtent l="0" t="0" r="0" b="0"/>
+            <wp:extent cx="1579390" cy="1590645"/>
+            <wp:effectExtent l="0" t="0" r="1905" b="0"/>
             <wp:docPr id="15" name="Picture 15"/>
             <wp:cNvGraphicFramePr>
               <a:graphicFrameLocks xmlns:a="http://schemas.openxmlformats.org/drawingml/2006/main" noChangeAspect="1"/>
@@ -1534,7 +1638,7 @@
                   <pic:spPr>
                     <a:xfrm>
                       <a:off x="0" y="0"/>
-                      <a:ext cx="1785711" cy="1798436"/>
+                      <a:ext cx="1595455" cy="1606824"/>
                     </a:xfrm>
                     <a:prstGeom prst="rect">
                       <a:avLst/>
@@ -1863,8 +1967,8 @@
         </w:rPr>
         <w:drawing>
           <wp:inline distT="0" distB="0" distL="0" distR="0" wp14:anchorId="76C948A7" wp14:editId="0C2DF739">
-            <wp:extent cx="3028950" cy="1037977"/>
-            <wp:effectExtent l="0" t="0" r="0" b="0"/>
+            <wp:extent cx="2456321" cy="841745"/>
+            <wp:effectExtent l="0" t="0" r="1270" b="0"/>
             <wp:docPr id="16" name="Picture 16"/>
             <wp:cNvGraphicFramePr>
               <a:graphicFrameLocks xmlns:a="http://schemas.openxmlformats.org/drawingml/2006/main" noChangeAspect="1"/>
@@ -1885,7 +1989,7 @@
                   <pic:spPr>
                     <a:xfrm>
                       <a:off x="0" y="0"/>
-                      <a:ext cx="3046468" cy="1043980"/>
+                      <a:ext cx="2506199" cy="858838"/>
                     </a:xfrm>
                     <a:prstGeom prst="rect">
                       <a:avLst/>
@@ -1913,10 +2017,13 @@
         <w:pStyle w:val="ListBullet"/>
       </w:pPr>
       <w:r>
-        <w:t xml:space="preserve">A more general rule: </w:t>
-      </w:r>
-      <w:r>
-        <w:t xml:space="preserve">take a feature X1 </w:t>
+        <w:t>M</w:t>
+      </w:r>
+      <w:r>
+        <w:t xml:space="preserve">ore general rule: </w:t>
+      </w:r>
+      <w:r>
+        <w:t xml:space="preserve">take feature X1 </w:t>
       </w:r>
       <w:r>
         <w:t xml:space="preserve">+ </w:t>
@@ -1925,46 +2032,43 @@
         <w:t xml:space="preserve">replace </w:t>
       </w:r>
       <w:r>
+        <w:t>w/ (</w:t>
+      </w:r>
+      <w:r>
+        <w:t xml:space="preserve">X1 </w:t>
+      </w:r>
+      <w:r>
+        <w:t xml:space="preserve">- </w:t>
+      </w:r>
+      <w:r>
+        <w:t>mu1</w:t>
+      </w:r>
+      <w:r>
+        <w:t>)</w:t>
+      </w:r>
+      <w:r>
         <w:t xml:space="preserve"> </w:t>
       </w:r>
       <w:r>
-        <w:t xml:space="preserve">it </w:t>
-      </w:r>
-      <w:r>
-        <w:t>w/ (</w:t>
-      </w:r>
-      <w:r>
-        <w:t xml:space="preserve">X1 </w:t>
-      </w:r>
-      <w:r>
-        <w:t xml:space="preserve">- </w:t>
-      </w:r>
-      <w:r>
-        <w:t>mu1</w:t>
-      </w:r>
-      <w:r>
-        <w:t>)</w:t>
+        <w:t xml:space="preserve">/ </w:t>
+      </w:r>
+      <w:r>
+        <w:t>S1 where</w:t>
       </w:r>
       <w:r>
         <w:t xml:space="preserve"> </w:t>
       </w:r>
       <w:r>
-        <w:t xml:space="preserve">/ </w:t>
-      </w:r>
-      <w:r>
-        <w:t>S1 where</w:t>
-      </w:r>
-      <w:r>
-        <w:t xml:space="preserve"> </w:t>
-      </w:r>
-      <w:r>
         <w:t xml:space="preserve">S1 </w:t>
       </w:r>
       <w:r>
         <w:t xml:space="preserve">= </w:t>
       </w:r>
       <w:r>
-        <w:t xml:space="preserve">range of values of that feature </w:t>
+        <w:t xml:space="preserve">feature’s </w:t>
+      </w:r>
+      <w:r>
+        <w:t xml:space="preserve">range of values </w:t>
       </w:r>
     </w:p>
     <w:p>
@@ -2016,9 +2120,2450 @@
           <w:ilvl w:val="0"/>
           <w:numId w:val="0"/>
         </w:numPr>
-      </w:pPr>
+        <w:ind w:left="360"/>
+      </w:pPr>
+    </w:p>
+    <w:p>
+      <w:pPr>
+        <w:pStyle w:val="ListBullet"/>
+      </w:pPr>
+      <w:r>
+        <w:t xml:space="preserve">Now to look into </w:t>
+      </w:r>
+      <w:r>
+        <w:rPr>
+          <w:b/>
+        </w:rPr>
+        <w:t>debugging Gradient Descent</w:t>
+      </w:r>
+      <w:r>
+        <w:rPr>
+          <w:b/>
+        </w:rPr>
+        <w:t xml:space="preserve"> </w:t>
+      </w:r>
+      <w:r>
+        <w:t>+ choose the learning rate/alpha</w:t>
+      </w:r>
+    </w:p>
+    <w:p>
+      <w:pPr>
+        <w:pStyle w:val="ListBullet"/>
+      </w:pPr>
+      <w:r>
+        <w:t xml:space="preserve">To make sure gradient </w:t>
+      </w:r>
+      <w:r>
+        <w:t>descent</w:t>
+      </w:r>
+      <w:r>
+        <w:t xml:space="preserve"> is working, plot the value of the cost function J over the # of iterations</w:t>
+      </w:r>
+      <w:r>
+        <w:t xml:space="preserve"> to make sure its </w:t>
+      </w:r>
+      <w:r>
+        <w:t>decreasing</w:t>
+      </w:r>
+      <w:r>
+        <w:t xml:space="preserve"> </w:t>
+      </w:r>
+    </w:p>
+    <w:p>
+      <w:pPr>
+        <w:pStyle w:val="ListBullet"/>
+        <w:numPr>
+          <w:ilvl w:val="0"/>
+          <w:numId w:val="0"/>
+        </w:numPr>
+        <w:ind w:left="2160" w:firstLine="720"/>
+      </w:pPr>
+      <w:r>
+        <w:rPr>
+          <w:noProof/>
+        </w:rPr>
+        <w:drawing>
+          <wp:inline distT="0" distB="0" distL="0" distR="0" wp14:anchorId="4E0373E8" wp14:editId="516B74B6">
+            <wp:extent cx="1847850" cy="1755676"/>
+            <wp:effectExtent l="0" t="0" r="0" b="0"/>
+            <wp:docPr id="17" name="Picture 17"/>
+            <wp:cNvGraphicFramePr>
+              <a:graphicFrameLocks xmlns:a="http://schemas.openxmlformats.org/drawingml/2006/main" noChangeAspect="1"/>
+            </wp:cNvGraphicFramePr>
+            <a:graphic xmlns:a="http://schemas.openxmlformats.org/drawingml/2006/main">
+              <a:graphicData uri="http://schemas.openxmlformats.org/drawingml/2006/picture">
+                <pic:pic xmlns:pic="http://schemas.openxmlformats.org/drawingml/2006/picture">
+                  <pic:nvPicPr>
+                    <pic:cNvPr id="1" name=""/>
+                    <pic:cNvPicPr/>
+                  </pic:nvPicPr>
+                  <pic:blipFill>
+                    <a:blip r:embed="rId21"/>
+                    <a:stretch>
+                      <a:fillRect/>
+                    </a:stretch>
+                  </pic:blipFill>
+                  <pic:spPr>
+                    <a:xfrm>
+                      <a:off x="0" y="0"/>
+                      <a:ext cx="1895903" cy="1801332"/>
+                    </a:xfrm>
+                    <a:prstGeom prst="rect">
+                      <a:avLst/>
+                    </a:prstGeom>
+                  </pic:spPr>
+                </pic:pic>
+              </a:graphicData>
+            </a:graphic>
+          </wp:inline>
+        </w:drawing>
+      </w:r>
+    </w:p>
+    <w:p>
+      <w:pPr>
+        <w:pStyle w:val="ListBullet"/>
+      </w:pPr>
+      <w:r>
+        <w:lastRenderedPageBreak/>
+        <w:t>T</w:t>
+      </w:r>
+      <w:r>
+        <w:t xml:space="preserve">he </w:t>
+      </w:r>
+      <w:r>
+        <w:t xml:space="preserve"># </w:t>
+      </w:r>
+      <w:r>
+        <w:t xml:space="preserve">of iterations gradient </w:t>
+      </w:r>
+      <w:r>
+        <w:t xml:space="preserve">descent takes to converge for an </w:t>
+      </w:r>
+      <w:r>
+        <w:t xml:space="preserve">application can vary a lot, so for </w:t>
+      </w:r>
+      <w:r>
+        <w:t>1</w:t>
+      </w:r>
+      <w:r>
+        <w:t xml:space="preserve">, gradient descent may converge after just </w:t>
+      </w:r>
+      <w:r>
+        <w:t>30, f</w:t>
+      </w:r>
+      <w:r>
+        <w:t>or a different</w:t>
+      </w:r>
+      <w:r>
+        <w:t xml:space="preserve"> one</w:t>
+      </w:r>
+      <w:r>
+        <w:t xml:space="preserve">, </w:t>
+      </w:r>
+      <w:r>
+        <w:t xml:space="preserve">it </w:t>
+      </w:r>
+      <w:r>
+        <w:t>may take 3</w:t>
+      </w:r>
+      <w:r>
+        <w:t>k, and 3M for another</w:t>
+      </w:r>
+    </w:p>
+    <w:p>
+      <w:pPr>
+        <w:pStyle w:val="ListBullet"/>
+      </w:pPr>
+      <w:r>
+        <w:t xml:space="preserve">It </w:t>
+      </w:r>
+      <w:r>
+        <w:t xml:space="preserve">is </w:t>
+      </w:r>
+      <w:r>
+        <w:t xml:space="preserve">very difficult to tell in advance how many iterations gradient descent needs to converge. </w:t>
+      </w:r>
+    </w:p>
+    <w:p>
+      <w:pPr>
+        <w:pStyle w:val="ListBullet"/>
+      </w:pPr>
+      <w:r>
+        <w:t xml:space="preserve">It's also possible to come up </w:t>
+      </w:r>
+      <w:r>
+        <w:t xml:space="preserve">w/ an </w:t>
+      </w:r>
+      <w:r>
+        <w:rPr>
+          <w:b/>
+        </w:rPr>
+        <w:t xml:space="preserve">automatic convergence test </w:t>
+      </w:r>
+      <w:r>
+        <w:t xml:space="preserve">= </w:t>
+      </w:r>
+      <w:r>
+        <w:rPr>
+          <w:i/>
+        </w:rPr>
+        <w:t>to have a</w:t>
+      </w:r>
+      <w:r>
+        <w:rPr>
+          <w:i/>
+        </w:rPr>
+        <w:t>n</w:t>
+      </w:r>
+      <w:r>
+        <w:rPr>
+          <w:i/>
+        </w:rPr>
+        <w:t xml:space="preserve"> algorithm try to tell you if gradient descent has converged</w:t>
+      </w:r>
+      <w:r>
+        <w:t xml:space="preserve">. </w:t>
+      </w:r>
+    </w:p>
+    <w:p>
+      <w:pPr>
+        <w:pStyle w:val="ListBullet"/>
+        <w:tabs>
+          <w:tab w:val="clear" w:pos="360"/>
+          <w:tab w:val="num" w:pos="720"/>
+        </w:tabs>
+        <w:ind w:left="720"/>
+      </w:pPr>
+      <w:r>
+        <w:t>Ex:</w:t>
+      </w:r>
+      <w:r>
+        <w:t xml:space="preserve"> if cost function J(</w:t>
+      </w:r>
+      <w:r>
+        <w:t>θ</w:t>
+      </w:r>
+      <w:r>
+        <w:t xml:space="preserve">) decreases by less than some small value </w:t>
+      </w:r>
+      <w:r>
+        <w:rPr>
+          <w:i/>
+        </w:rPr>
+        <w:t>epsilon</w:t>
+      </w:r>
+      <w:r>
+        <w:t xml:space="preserve">(say 10^-3), then declare </w:t>
+      </w:r>
+      <w:r>
+        <w:t>convergence</w:t>
+      </w:r>
+    </w:p>
+    <w:p>
+      <w:pPr>
+        <w:pStyle w:val="ListBullet"/>
+        <w:tabs>
+          <w:tab w:val="clear" w:pos="360"/>
+          <w:tab w:val="num" w:pos="720"/>
+        </w:tabs>
+        <w:ind w:left="720"/>
+      </w:pPr>
+      <w:r>
+        <w:t xml:space="preserve">Easier </w:t>
+      </w:r>
+      <w:r>
+        <w:t xml:space="preserve">to look at plots rather than rely on an automatic convergence test. </w:t>
+      </w:r>
+    </w:p>
+    <w:p>
+      <w:pPr>
+        <w:pStyle w:val="ListBullet"/>
+      </w:pPr>
+      <w:r>
+        <w:t xml:space="preserve">Looking at </w:t>
+      </w:r>
+      <w:r>
+        <w:t xml:space="preserve">plots </w:t>
+      </w:r>
+      <w:r>
+        <w:t xml:space="preserve">can also give </w:t>
+      </w:r>
+      <w:r>
+        <w:t xml:space="preserve">a </w:t>
+      </w:r>
+      <w:r>
+        <w:t>warning</w:t>
+      </w:r>
+      <w:r>
+        <w:t xml:space="preserve"> </w:t>
+      </w:r>
+      <w:r>
+        <w:t>if gradient descent is not working correctly</w:t>
+      </w:r>
+      <w:r>
+        <w:t xml:space="preserve"> (</w:t>
+      </w:r>
+      <w:r>
+        <w:t>J(</w:t>
+      </w:r>
+      <w:r>
+        <w:t>θ</w:t>
+      </w:r>
+      <w:r>
+        <w:t xml:space="preserve">) = </w:t>
+      </w:r>
+      <w:r>
+        <w:t xml:space="preserve">increasing, </w:t>
+      </w:r>
+    </w:p>
+    <w:p>
+      <w:pPr>
+        <w:pStyle w:val="ListBullet"/>
+      </w:pPr>
+      <w:r>
+        <w:t>If J(</w:t>
+      </w:r>
+      <w:r>
+        <w:t>θ</w:t>
+      </w:r>
+      <w:r>
+        <w:t xml:space="preserve">) is actually increasing, the most common cause for that is learning rate is too big </w:t>
+      </w:r>
+      <w:r>
+        <w:t xml:space="preserve">= </w:t>
+      </w:r>
+      <w:r>
+        <w:t xml:space="preserve">gradient descent may overshoot the minimum </w:t>
+      </w:r>
+      <w:r>
+        <w:t xml:space="preserve">+ </w:t>
+      </w:r>
+      <w:r>
+        <w:t xml:space="preserve">overshoot again </w:t>
+      </w:r>
+      <w:r>
+        <w:t xml:space="preserve">+ </w:t>
+      </w:r>
+      <w:r>
+        <w:t>so on</w:t>
+      </w:r>
+      <w:r>
+        <w:t xml:space="preserve"> = end up getting worse + </w:t>
+      </w:r>
+      <w:r>
+        <w:t xml:space="preserve">worse </w:t>
+      </w:r>
+    </w:p>
+    <w:p>
+      <w:pPr>
+        <w:pStyle w:val="ListBullet"/>
+        <w:tabs>
+          <w:tab w:val="clear" w:pos="360"/>
+          <w:tab w:val="num" w:pos="720"/>
+        </w:tabs>
+        <w:ind w:left="720"/>
+      </w:pPr>
+      <w:r>
+        <w:t>O</w:t>
+      </w:r>
+      <w:r>
+        <w:t>f course, make sure yo</w:t>
+      </w:r>
+      <w:r>
+        <w:t>ur code doesn't have a bug of it, b</w:t>
+      </w:r>
+      <w:r>
+        <w:t xml:space="preserve">ut usually </w:t>
+      </w:r>
+      <w:r>
+        <w:t>a too-</w:t>
+      </w:r>
+      <w:r>
+        <w:t xml:space="preserve">large value of alpha could be </w:t>
+      </w:r>
+      <w:r>
+        <w:t xml:space="preserve">the </w:t>
+      </w:r>
+      <w:r>
+        <w:t xml:space="preserve">problem. </w:t>
+      </w:r>
+    </w:p>
+    <w:p>
+      <w:pPr>
+        <w:pStyle w:val="ListBullet"/>
+      </w:pPr>
+      <w:r>
+        <w:t>Similarly sometimes you may also see J(</w:t>
+      </w:r>
+      <w:r>
+        <w:t>θ</w:t>
+      </w:r>
+      <w:r>
+        <w:t>) go down for a while then go up then</w:t>
+      </w:r>
+      <w:r>
+        <w:t xml:space="preserve"> go down for a while then go up, </w:t>
+      </w:r>
+      <w:r>
+        <w:t xml:space="preserve">so on. </w:t>
+      </w:r>
+    </w:p>
+    <w:p>
+      <w:pPr>
+        <w:pStyle w:val="ListBullet"/>
+        <w:rPr>
+          <w:i/>
+        </w:rPr>
+      </w:pPr>
+      <w:r>
+        <w:t xml:space="preserve">A </w:t>
+      </w:r>
+      <w:r>
+        <w:t xml:space="preserve">fix for something like this is </w:t>
+      </w:r>
+      <w:r>
+        <w:rPr>
+          <w:i/>
+        </w:rPr>
+        <w:t xml:space="preserve">also to use a smaller value of alpha. </w:t>
+      </w:r>
+    </w:p>
+    <w:p>
+      <w:pPr>
+        <w:pStyle w:val="ListBullet"/>
+      </w:pPr>
+      <w:r>
+        <w:t>U</w:t>
+      </w:r>
+      <w:r>
+        <w:t xml:space="preserve">nder other assumptions about the cost function J, that </w:t>
+      </w:r>
+      <w:r>
+        <w:rPr>
+          <w:i/>
+        </w:rPr>
+        <w:t>do</w:t>
+      </w:r>
+      <w:r>
+        <w:t xml:space="preserve"> </w:t>
+      </w:r>
+      <w:r>
+        <w:t>hold true for linear regression, mathematicians have shown that if learning rate alpha is small enough, J(</w:t>
+      </w:r>
+      <w:r>
+        <w:t>θ</w:t>
+      </w:r>
+      <w:r>
+        <w:t xml:space="preserve">) should decrease on </w:t>
+      </w:r>
+      <w:r>
+        <w:rPr>
+          <w:i/>
+        </w:rPr>
+        <w:t>every</w:t>
+      </w:r>
+      <w:r>
+        <w:t xml:space="preserve"> iteration. </w:t>
+      </w:r>
+    </w:p>
+    <w:p>
+      <w:pPr>
+        <w:pStyle w:val="ListBullet"/>
+      </w:pPr>
+      <w:r>
+        <w:t xml:space="preserve">If this doesn't happen, </w:t>
+      </w:r>
+      <w:r>
+        <w:t xml:space="preserve">alpha's </w:t>
+      </w:r>
+      <w:r>
+        <w:t xml:space="preserve">probably </w:t>
+      </w:r>
+      <w:r>
+        <w:t>too big</w:t>
+      </w:r>
+    </w:p>
+    <w:p>
+      <w:pPr>
+        <w:pStyle w:val="ListBullet"/>
+        <w:tabs>
+          <w:tab w:val="clear" w:pos="360"/>
+          <w:tab w:val="num" w:pos="720"/>
+        </w:tabs>
+        <w:ind w:left="720"/>
+      </w:pPr>
+      <w:r>
+        <w:t>A</w:t>
+      </w:r>
+      <w:r>
+        <w:t xml:space="preserve">lso don't want your learning rate to be </w:t>
+      </w:r>
+      <w:r>
+        <w:rPr>
+          <w:i/>
+        </w:rPr>
+        <w:t>too small</w:t>
+      </w:r>
+      <w:r>
+        <w:t xml:space="preserve"> </w:t>
+      </w:r>
+      <w:r>
+        <w:sym w:font="Wingdings" w:char="F0E0"/>
+      </w:r>
+      <w:r>
+        <w:t xml:space="preserve"> </w:t>
+      </w:r>
+      <w:r>
+        <w:t xml:space="preserve">gradient descent can be slow to converge. </w:t>
+      </w:r>
+    </w:p>
+    <w:p>
+      <w:pPr>
+        <w:pStyle w:val="ListBullet"/>
+      </w:pPr>
+      <w:r>
+        <w:t>T</w:t>
+      </w:r>
+      <w:r>
+        <w:t xml:space="preserve">o summarize, if learning rate </w:t>
+      </w:r>
+      <w:r>
+        <w:t xml:space="preserve">= </w:t>
+      </w:r>
+      <w:r>
+        <w:t>too small</w:t>
+      </w:r>
+      <w:r>
+        <w:t xml:space="preserve"> = </w:t>
+      </w:r>
+      <w:r>
+        <w:t xml:space="preserve">slow convergence problem, </w:t>
+      </w:r>
+      <w:r>
+        <w:t xml:space="preserve">+ </w:t>
+      </w:r>
+      <w:r>
+        <w:t xml:space="preserve">if learning rate </w:t>
+      </w:r>
+      <w:r>
+        <w:t xml:space="preserve">= </w:t>
+      </w:r>
+      <w:r>
+        <w:t>too large, J(</w:t>
+      </w:r>
+      <w:r>
+        <w:t>θ</w:t>
+      </w:r>
+      <w:r>
+        <w:t xml:space="preserve">) may not decrease on every iteration and it may not even converge. </w:t>
+      </w:r>
+    </w:p>
+    <w:p>
+      <w:pPr>
+        <w:pStyle w:val="ListBullet"/>
+      </w:pPr>
+      <w:r>
+        <w:t>I</w:t>
+      </w:r>
+      <w:r>
+        <w:t>n order to debug these things, often plotting J(</w:t>
+      </w:r>
+      <w:r>
+        <w:t>θ</w:t>
+      </w:r>
+      <w:r>
+        <w:t xml:space="preserve">) as a function of the </w:t>
+      </w:r>
+      <w:r>
+        <w:t xml:space="preserve"># </w:t>
+      </w:r>
+      <w:r>
+        <w:t xml:space="preserve">of iterations can help figure out what's going on. </w:t>
+      </w:r>
+    </w:p>
+    <w:p>
+      <w:pPr>
+        <w:pStyle w:val="ListBullet"/>
+        <w:tabs>
+          <w:tab w:val="clear" w:pos="360"/>
+          <w:tab w:val="num" w:pos="720"/>
+        </w:tabs>
+        <w:ind w:left="720"/>
+      </w:pPr>
+      <w:r>
+        <w:t>T</w:t>
+      </w:r>
+      <w:r>
+        <w:t>ry a range of values for alpha, like 0.001</w:t>
+      </w:r>
+      <w:r>
+        <w:t xml:space="preserve"> or 0.003</w:t>
+      </w:r>
+      <w:r>
+        <w:t xml:space="preserve"> and 0.01</w:t>
+      </w:r>
+      <w:r>
+        <w:t xml:space="preserve"> or 0.03</w:t>
+      </w:r>
+      <w:r>
+        <w:t xml:space="preserve"> (a </w:t>
+      </w:r>
+      <w:r>
+        <w:t xml:space="preserve">factor of </w:t>
+      </w:r>
+      <w:r>
+        <w:t xml:space="preserve">10 difference) + for these different values, </w:t>
+      </w:r>
+      <w:r>
+        <w:t>plot J(</w:t>
+      </w:r>
+      <w:r>
+        <w:t>θ</w:t>
+      </w:r>
+      <w:r>
+        <w:t xml:space="preserve">) as a function of </w:t>
+      </w:r>
+      <w:r>
+        <w:t xml:space="preserve"># </w:t>
+      </w:r>
+      <w:r>
+        <w:t>of iterations</w:t>
+      </w:r>
+      <w:r>
+        <w:t xml:space="preserve"> + </w:t>
+      </w:r>
+      <w:r>
+        <w:t>pick the value of alpha that seems to be causing J(</w:t>
+      </w:r>
+      <w:r>
+        <w:t>θ</w:t>
+      </w:r>
+      <w:r>
+        <w:t xml:space="preserve">) to decrease rapidly. </w:t>
+      </w:r>
+    </w:p>
+    <w:p>
+      <w:pPr>
+        <w:pStyle w:val="ListBullet"/>
+        <w:numPr>
+          <w:ilvl w:val="0"/>
+          <w:numId w:val="0"/>
+        </w:numPr>
+        <w:ind w:left="360" w:hanging="360"/>
+      </w:pPr>
+    </w:p>
+    <w:p>
+      <w:pPr>
+        <w:pStyle w:val="ListBullet"/>
+        <w:tabs>
+          <w:tab w:val="clear" w:pos="360"/>
+          <w:tab w:val="num" w:pos="720"/>
+        </w:tabs>
+        <w:ind w:left="720"/>
+      </w:pPr>
+      <w:r>
+        <w:rPr>
+          <w:noProof/>
+        </w:rPr>
+        <w:drawing>
+          <wp:inline distT="0" distB="0" distL="0" distR="0" wp14:anchorId="7CA66987" wp14:editId="43ABA1F0">
+            <wp:extent cx="4352925" cy="918951"/>
+            <wp:effectExtent l="0" t="0" r="0" b="0"/>
+            <wp:docPr id="18" name="Picture 18"/>
+            <wp:cNvGraphicFramePr>
+              <a:graphicFrameLocks xmlns:a="http://schemas.openxmlformats.org/drawingml/2006/main" noChangeAspect="1"/>
+            </wp:cNvGraphicFramePr>
+            <a:graphic xmlns:a="http://schemas.openxmlformats.org/drawingml/2006/main">
+              <a:graphicData uri="http://schemas.openxmlformats.org/drawingml/2006/picture">
+                <pic:pic xmlns:pic="http://schemas.openxmlformats.org/drawingml/2006/picture">
+                  <pic:nvPicPr>
+                    <pic:cNvPr id="1" name=""/>
+                    <pic:cNvPicPr/>
+                  </pic:nvPicPr>
+                  <pic:blipFill>
+                    <a:blip r:embed="rId22"/>
+                    <a:stretch>
+                      <a:fillRect/>
+                    </a:stretch>
+                  </pic:blipFill>
+                  <pic:spPr>
+                    <a:xfrm>
+                      <a:off x="0" y="0"/>
+                      <a:ext cx="4401749" cy="929258"/>
+                    </a:xfrm>
+                    <a:prstGeom prst="rect">
+                      <a:avLst/>
+                    </a:prstGeom>
+                  </pic:spPr>
+                </pic:pic>
+              </a:graphicData>
+            </a:graphic>
+          </wp:inline>
+        </w:drawing>
+      </w:r>
+    </w:p>
+    <w:p>
+      <w:pPr>
+        <w:pStyle w:val="ListBullet"/>
+        <w:tabs>
+          <w:tab w:val="clear" w:pos="360"/>
+          <w:tab w:val="num" w:pos="720"/>
+        </w:tabs>
+        <w:ind w:left="720"/>
+      </w:pPr>
+      <w:r>
+        <w:t xml:space="preserve">Graph C = cost function increases </w:t>
+      </w:r>
+      <w:r>
+        <w:sym w:font="Wingdings" w:char="F0E0"/>
+      </w:r>
+      <w:r>
+        <w:t xml:space="preserve"> alpha rate too high (= 1), A + B converge, but B is much slower </w:t>
+      </w:r>
+      <w:r>
+        <w:sym w:font="Wingdings" w:char="F0E0"/>
+      </w:r>
+      <w:r>
+        <w:t xml:space="preserve"> alpha too small (= 0.01), so alpha A is best (= 0.1)</w:t>
+      </w:r>
+    </w:p>
+    <w:p>
+      <w:pPr>
+        <w:pStyle w:val="ListBullet"/>
+        <w:numPr>
+          <w:ilvl w:val="0"/>
+          <w:numId w:val="0"/>
+        </w:numPr>
+        <w:ind w:left="360"/>
+      </w:pPr>
+    </w:p>
+    <w:p>
+      <w:pPr>
+        <w:pStyle w:val="ListBullet"/>
+      </w:pPr>
+      <w:r>
+        <w:rPr>
+          <w:i/>
+        </w:rPr>
+        <w:t>C</w:t>
+      </w:r>
+      <w:r>
+        <w:rPr>
+          <w:i/>
+        </w:rPr>
+        <w:t>hoice</w:t>
+      </w:r>
+      <w:r>
+        <w:t xml:space="preserve"> of features can get </w:t>
+      </w:r>
+      <w:r>
+        <w:t xml:space="preserve">you </w:t>
+      </w:r>
+      <w:r>
+        <w:t>different learning algorithm</w:t>
+      </w:r>
+      <w:r>
+        <w:t>s, some more powerful than others</w:t>
+      </w:r>
+    </w:p>
+    <w:p>
+      <w:pPr>
+        <w:pStyle w:val="ListBullet"/>
+      </w:pPr>
+      <w:r>
+        <w:rPr>
+          <w:b/>
+        </w:rPr>
+        <w:t>Polynomial Regression</w:t>
+      </w:r>
+      <w:r>
+        <w:t xml:space="preserve"> allows you to use the machinery of linear regression to fit very complicated, even very </w:t>
+      </w:r>
+      <w:r>
+        <w:rPr>
+          <w:i/>
+        </w:rPr>
+        <w:t>non-linear</w:t>
+      </w:r>
+      <w:r>
+        <w:t xml:space="preserve"> functions </w:t>
+      </w:r>
+      <w:r>
+        <w:sym w:font="Wingdings" w:char="F0E0"/>
+      </w:r>
+      <w:r>
+        <w:t xml:space="preserve"> </w:t>
+      </w:r>
+      <w:r>
+        <w:t xml:space="preserve">how to fit a polynomial, like a quadratic or </w:t>
+      </w:r>
+      <w:r>
+        <w:t xml:space="preserve">cubic function </w:t>
+      </w:r>
+      <w:r>
+        <w:t>to data</w:t>
+      </w:r>
+    </w:p>
+    <w:p>
+      <w:pPr>
+        <w:pStyle w:val="ListBullet"/>
+      </w:pPr>
+      <w:r>
+        <w:t xml:space="preserve">Suppose you have </w:t>
+      </w:r>
+      <w:r>
+        <w:t xml:space="preserve">2 </w:t>
+      </w:r>
+      <w:r>
+        <w:t xml:space="preserve">features, the frontage </w:t>
+      </w:r>
+      <w:r>
+        <w:t>(</w:t>
+      </w:r>
+      <w:r>
+        <w:t>how wide your lot is</w:t>
+      </w:r>
+      <w:r>
+        <w:t xml:space="preserve">) + </w:t>
+      </w:r>
+      <w:r>
+        <w:t xml:space="preserve">depth of the house. </w:t>
+      </w:r>
+    </w:p>
+    <w:p>
+      <w:pPr>
+        <w:pStyle w:val="ListBullet"/>
+      </w:pPr>
+      <w:r>
+        <w:t xml:space="preserve">You might build a linear regression model where frontage </w:t>
+      </w:r>
+      <w:r>
+        <w:t xml:space="preserve">= </w:t>
+      </w:r>
+      <w:r>
+        <w:t xml:space="preserve">feature x1 </w:t>
+      </w:r>
+      <w:r>
+        <w:t xml:space="preserve">+ </w:t>
+      </w:r>
+      <w:r>
+        <w:t xml:space="preserve">depth </w:t>
+      </w:r>
+      <w:r>
+        <w:t xml:space="preserve">= </w:t>
+      </w:r>
+      <w:r>
+        <w:t>feature x2</w:t>
+      </w:r>
+    </w:p>
+    <w:p>
+      <w:pPr>
+        <w:pStyle w:val="ListBullet"/>
+        <w:numPr>
+          <w:ilvl w:val="0"/>
+          <w:numId w:val="0"/>
+        </w:numPr>
+        <w:ind w:left="1080" w:firstLine="360"/>
+      </w:pPr>
+      <w:r>
+        <w:rPr>
+          <w:noProof/>
+        </w:rPr>
+        <w:lastRenderedPageBreak/>
+        <w:drawing>
+          <wp:inline distT="0" distB="0" distL="0" distR="0" wp14:anchorId="30EC2D97" wp14:editId="3ABD6EF7">
+            <wp:extent cx="4352925" cy="419825"/>
+            <wp:effectExtent l="0" t="0" r="0" b="0"/>
+            <wp:docPr id="20" name="Picture 20"/>
+            <wp:cNvGraphicFramePr>
+              <a:graphicFrameLocks xmlns:a="http://schemas.openxmlformats.org/drawingml/2006/main" noChangeAspect="1"/>
+            </wp:cNvGraphicFramePr>
+            <a:graphic xmlns:a="http://schemas.openxmlformats.org/drawingml/2006/main">
+              <a:graphicData uri="http://schemas.openxmlformats.org/drawingml/2006/picture">
+                <pic:pic xmlns:pic="http://schemas.openxmlformats.org/drawingml/2006/picture">
+                  <pic:nvPicPr>
+                    <pic:cNvPr id="1" name=""/>
+                    <pic:cNvPicPr/>
+                  </pic:nvPicPr>
+                  <pic:blipFill>
+                    <a:blip r:embed="rId23"/>
+                    <a:stretch>
+                      <a:fillRect/>
+                    </a:stretch>
+                  </pic:blipFill>
+                  <pic:spPr>
+                    <a:xfrm>
+                      <a:off x="0" y="0"/>
+                      <a:ext cx="4422823" cy="426566"/>
+                    </a:xfrm>
+                    <a:prstGeom prst="rect">
+                      <a:avLst/>
+                    </a:prstGeom>
+                  </pic:spPr>
+                </pic:pic>
+              </a:graphicData>
+            </a:graphic>
+          </wp:inline>
+        </w:drawing>
+      </w:r>
+    </w:p>
+    <w:p>
+      <w:pPr>
+        <w:pStyle w:val="ListBullet"/>
+      </w:pPr>
+      <w:r>
+        <w:t>W</w:t>
+      </w:r>
+      <w:r>
+        <w:t xml:space="preserve">hen you're applying linear regression, you don't necessarily </w:t>
+      </w:r>
+      <w:r>
+        <w:rPr>
+          <w:i/>
+        </w:rPr>
+        <w:t>have</w:t>
+      </w:r>
+      <w:r>
+        <w:t xml:space="preserve"> to use </w:t>
+      </w:r>
+      <w:r>
+        <w:rPr>
+          <w:i/>
+        </w:rPr>
+        <w:t>just</w:t>
+      </w:r>
+      <w:r>
+        <w:t xml:space="preserve"> x1 </w:t>
+      </w:r>
+      <w:r>
+        <w:t>+ x2 (</w:t>
+      </w:r>
+      <w:r>
+        <w:t>given</w:t>
+      </w:r>
+      <w:r>
+        <w:t>)</w:t>
+      </w:r>
+      <w:r>
+        <w:t xml:space="preserve"> </w:t>
+      </w:r>
+    </w:p>
+    <w:p>
+      <w:pPr>
+        <w:pStyle w:val="ListBullet"/>
+      </w:pPr>
+      <w:r>
+        <w:t xml:space="preserve">Can </w:t>
+      </w:r>
+      <w:r>
+        <w:t>create new features</w:t>
+      </w:r>
       <w:bookmarkStart w:id="0" w:name="_GoBack"/>
       <w:bookmarkEnd w:id="0"/>
+      <w:r>
+        <w:t xml:space="preserve"> = </w:t>
+      </w:r>
+      <w:r>
+        <w:rPr>
+          <w:b/>
+        </w:rPr>
+        <w:t>feature engineering</w:t>
+      </w:r>
+    </w:p>
+    <w:p>
+      <w:pPr>
+        <w:pStyle w:val="ListBullet"/>
+        <w:tabs>
+          <w:tab w:val="clear" w:pos="360"/>
+          <w:tab w:val="num" w:pos="720"/>
+        </w:tabs>
+        <w:ind w:left="720"/>
+      </w:pPr>
+      <w:r>
+        <w:t>M</w:t>
+      </w:r>
+      <w:r>
+        <w:t xml:space="preserve">ight decide that </w:t>
+      </w:r>
+      <w:r>
+        <w:t>the land area own</w:t>
+      </w:r>
+      <w:r>
+        <w:t xml:space="preserve">ed </w:t>
+      </w:r>
+      <w:r>
+        <w:t>really determines the size of the house</w:t>
+      </w:r>
+      <w:r>
+        <w:t xml:space="preserve"> </w:t>
+      </w:r>
+      <w:r>
+        <w:sym w:font="Wingdings" w:char="F0E0"/>
+      </w:r>
+      <w:r>
+        <w:t xml:space="preserve"> create new </w:t>
+      </w:r>
+      <w:r>
+        <w:t xml:space="preserve">feature </w:t>
+      </w:r>
+      <w:r>
+        <w:t xml:space="preserve">= </w:t>
+      </w:r>
+      <w:r>
+        <w:t>frontage</w:t>
+      </w:r>
+      <w:r>
+        <w:t xml:space="preserve"> * </w:t>
+      </w:r>
+      <w:r>
+        <w:t>depth</w:t>
+      </w:r>
+    </w:p>
+    <w:p>
+      <w:pPr>
+        <w:pStyle w:val="ListBullet"/>
+        <w:tabs>
+          <w:tab w:val="clear" w:pos="360"/>
+          <w:tab w:val="num" w:pos="720"/>
+        </w:tabs>
+        <w:ind w:left="720"/>
+      </w:pPr>
+      <w:r>
+        <w:t xml:space="preserve">Now one </w:t>
+      </w:r>
+      <w:r>
+        <w:t xml:space="preserve">might </w:t>
+      </w:r>
+      <w:r>
+        <w:t xml:space="preserve">change </w:t>
+      </w:r>
+      <w:r>
+        <w:t xml:space="preserve">hypothesis </w:t>
+      </w:r>
+      <w:r>
+        <w:t>h(x) to just be a regression of that 1 new feature, land area</w:t>
+      </w:r>
+    </w:p>
+    <w:p>
+      <w:pPr>
+        <w:pStyle w:val="ListBullet"/>
+      </w:pPr>
+      <w:r>
+        <w:t>D</w:t>
+      </w:r>
+      <w:r>
+        <w:t xml:space="preserve">epending on what insight you might have into a particular problem, rather than just taking </w:t>
+      </w:r>
+      <w:r>
+        <w:t xml:space="preserve">given </w:t>
+      </w:r>
+      <w:r>
+        <w:t xml:space="preserve">features, sometimes by defining </w:t>
+      </w:r>
+      <w:r>
+        <w:rPr>
+          <w:i/>
+        </w:rPr>
+        <w:t>new</w:t>
+      </w:r>
+      <w:r>
+        <w:t xml:space="preserve"> features, </w:t>
+      </w:r>
+      <w:r>
+        <w:t xml:space="preserve">you might actually get a better model. </w:t>
+      </w:r>
+    </w:p>
+    <w:p>
+      <w:pPr>
+        <w:pStyle w:val="ListBullet"/>
+      </w:pPr>
+      <w:r>
+        <w:t xml:space="preserve">Closely related to the idea of choosing your features is this idea </w:t>
+      </w:r>
+      <w:r>
+        <w:rPr>
+          <w:b/>
+        </w:rPr>
+        <w:t>polynomial regression</w:t>
+      </w:r>
+      <w:r>
+        <w:t xml:space="preserve">. </w:t>
+      </w:r>
+    </w:p>
+    <w:p>
+      <w:pPr>
+        <w:pStyle w:val="ListBullet"/>
+      </w:pPr>
+      <w:r>
+        <w:t xml:space="preserve">Let's say you have a housing price data set </w:t>
+      </w:r>
+      <w:r>
+        <w:t>w/</w:t>
+      </w:r>
+      <w:r>
+        <w:t xml:space="preserve"> a few different models you </w:t>
+      </w:r>
+      <w:r>
+        <w:t xml:space="preserve">could </w:t>
+      </w:r>
+      <w:r>
+        <w:t>fit to</w:t>
+      </w:r>
+      <w:r>
+        <w:t xml:space="preserve"> it</w:t>
+      </w:r>
+      <w:r>
+        <w:t>.</w:t>
+      </w:r>
+    </w:p>
+    <w:p>
+      <w:pPr>
+        <w:pStyle w:val="ListBullet"/>
+        <w:numPr>
+          <w:ilvl w:val="0"/>
+          <w:numId w:val="0"/>
+        </w:numPr>
+        <w:ind w:left="1800" w:firstLine="360"/>
+      </w:pPr>
+      <w:r>
+        <w:rPr>
+          <w:noProof/>
+        </w:rPr>
+        <w:drawing>
+          <wp:inline distT="0" distB="0" distL="0" distR="0" wp14:anchorId="77E1D6F8" wp14:editId="617A9102">
+            <wp:extent cx="2247900" cy="1139717"/>
+            <wp:effectExtent l="0" t="0" r="0" b="3810"/>
+            <wp:docPr id="22" name="Picture 22"/>
+            <wp:cNvGraphicFramePr>
+              <a:graphicFrameLocks xmlns:a="http://schemas.openxmlformats.org/drawingml/2006/main" noChangeAspect="1"/>
+            </wp:cNvGraphicFramePr>
+            <a:graphic xmlns:a="http://schemas.openxmlformats.org/drawingml/2006/main">
+              <a:graphicData uri="http://schemas.openxmlformats.org/drawingml/2006/picture">
+                <pic:pic xmlns:pic="http://schemas.openxmlformats.org/drawingml/2006/picture">
+                  <pic:nvPicPr>
+                    <pic:cNvPr id="1" name=""/>
+                    <pic:cNvPicPr/>
+                  </pic:nvPicPr>
+                  <pic:blipFill>
+                    <a:blip r:embed="rId24"/>
+                    <a:stretch>
+                      <a:fillRect/>
+                    </a:stretch>
+                  </pic:blipFill>
+                  <pic:spPr>
+                    <a:xfrm>
+                      <a:off x="0" y="0"/>
+                      <a:ext cx="2267512" cy="1149661"/>
+                    </a:xfrm>
+                    <a:prstGeom prst="rect">
+                      <a:avLst/>
+                    </a:prstGeom>
+                  </pic:spPr>
+                </pic:pic>
+              </a:graphicData>
+            </a:graphic>
+          </wp:inline>
+        </w:drawing>
+      </w:r>
+      <w:r>
+        <w:t xml:space="preserve"> </w:t>
+      </w:r>
+    </w:p>
+    <w:p>
+      <w:pPr>
+        <w:pStyle w:val="ListBullet"/>
+        <w:tabs>
+          <w:tab w:val="clear" w:pos="360"/>
+          <w:tab w:val="num" w:pos="720"/>
+        </w:tabs>
+        <w:ind w:left="720"/>
+      </w:pPr>
+      <w:r>
+        <w:t xml:space="preserve">1 = </w:t>
+      </w:r>
+      <w:r>
+        <w:t xml:space="preserve">fit a </w:t>
+      </w:r>
+      <w:r>
+        <w:rPr>
+          <w:b/>
+        </w:rPr>
+        <w:t>quadratic model</w:t>
+      </w:r>
+      <w:r>
+        <w:t xml:space="preserve"> </w:t>
+      </w:r>
+      <w:r>
+        <w:rPr>
+          <w:noProof/>
+        </w:rPr>
+        <w:drawing>
+          <wp:inline distT="0" distB="0" distL="0" distR="0" wp14:anchorId="2C15B2AE" wp14:editId="38D69C2D">
+            <wp:extent cx="2162175" cy="476250"/>
+            <wp:effectExtent l="0" t="0" r="9525" b="0"/>
+            <wp:docPr id="21" name="Picture 21"/>
+            <wp:cNvGraphicFramePr>
+              <a:graphicFrameLocks xmlns:a="http://schemas.openxmlformats.org/drawingml/2006/main" noChangeAspect="1"/>
+            </wp:cNvGraphicFramePr>
+            <a:graphic xmlns:a="http://schemas.openxmlformats.org/drawingml/2006/main">
+              <a:graphicData uri="http://schemas.openxmlformats.org/drawingml/2006/picture">
+                <pic:pic xmlns:pic="http://schemas.openxmlformats.org/drawingml/2006/picture">
+                  <pic:nvPicPr>
+                    <pic:cNvPr id="1" name=""/>
+                    <pic:cNvPicPr/>
+                  </pic:nvPicPr>
+                  <pic:blipFill>
+                    <a:blip r:embed="rId25"/>
+                    <a:stretch>
+                      <a:fillRect/>
+                    </a:stretch>
+                  </pic:blipFill>
+                  <pic:spPr>
+                    <a:xfrm>
+                      <a:off x="0" y="0"/>
+                      <a:ext cx="2162175" cy="476250"/>
+                    </a:xfrm>
+                    <a:prstGeom prst="rect">
+                      <a:avLst/>
+                    </a:prstGeom>
+                  </pic:spPr>
+                </pic:pic>
+              </a:graphicData>
+            </a:graphic>
+          </wp:inline>
+        </w:drawing>
+      </w:r>
+      <w:r>
+        <w:t xml:space="preserve"> </w:t>
+      </w:r>
+    </w:p>
+    <w:p>
+      <w:pPr>
+        <w:pStyle w:val="ListBullet"/>
+        <w:tabs>
+          <w:tab w:val="clear" w:pos="360"/>
+          <w:tab w:val="num" w:pos="1080"/>
+        </w:tabs>
+        <w:ind w:left="1080"/>
+      </w:pPr>
+      <w:r>
+        <w:t xml:space="preserve">b/c </w:t>
+      </w:r>
+      <w:r>
+        <w:t>doesn't look like a straight line fits this data very well</w:t>
+      </w:r>
+    </w:p>
+    <w:p>
+      <w:pPr>
+        <w:pStyle w:val="ListBullet"/>
+        <w:tabs>
+          <w:tab w:val="clear" w:pos="360"/>
+          <w:tab w:val="num" w:pos="1080"/>
+        </w:tabs>
+        <w:ind w:left="1080"/>
+      </w:pPr>
+      <w:r>
+        <w:t xml:space="preserve">may decide quadratic model doesn't make sense </w:t>
+      </w:r>
+      <w:r>
+        <w:t xml:space="preserve">b/c </w:t>
+      </w:r>
+      <w:r>
+        <w:t>quadratic function</w:t>
+      </w:r>
+      <w:r>
+        <w:t xml:space="preserve">s eventual come </w:t>
+      </w:r>
+      <w:r>
+        <w:t xml:space="preserve">back down </w:t>
+      </w:r>
+      <w:r>
+        <w:t xml:space="preserve">+ </w:t>
+      </w:r>
+      <w:r>
+        <w:t xml:space="preserve">we don't think housing prices should go down when size goes up too high. </w:t>
+      </w:r>
+    </w:p>
+    <w:p>
+      <w:pPr>
+        <w:pStyle w:val="ListBullet"/>
+        <w:tabs>
+          <w:tab w:val="clear" w:pos="360"/>
+          <w:tab w:val="num" w:pos="720"/>
+        </w:tabs>
+        <w:ind w:left="720"/>
+      </w:pPr>
+      <w:r>
+        <w:t>2 = a</w:t>
+      </w:r>
+      <w:r>
+        <w:t xml:space="preserve"> </w:t>
+      </w:r>
+      <w:r>
+        <w:rPr>
+          <w:b/>
+        </w:rPr>
+        <w:t>cubic</w:t>
+      </w:r>
+      <w:r>
+        <w:rPr>
+          <w:b/>
+        </w:rPr>
+        <w:t xml:space="preserve"> model</w:t>
+      </w:r>
+      <w:r>
+        <w:t xml:space="preserve"> = w/ a </w:t>
+      </w:r>
+      <w:r>
+        <w:t xml:space="preserve">third-order term </w:t>
+      </w:r>
+    </w:p>
+    <w:p>
+      <w:pPr>
+        <w:pStyle w:val="ListBullet"/>
+        <w:tabs>
+          <w:tab w:val="clear" w:pos="360"/>
+          <w:tab w:val="num" w:pos="1080"/>
+        </w:tabs>
+        <w:ind w:left="1080"/>
+      </w:pPr>
+      <w:r>
+        <w:t xml:space="preserve">somewhat better fit to the data </w:t>
+      </w:r>
+      <w:r>
+        <w:t xml:space="preserve">b/c </w:t>
+      </w:r>
+      <w:r>
+        <w:t xml:space="preserve">it doesn't eventually come back down. </w:t>
+      </w:r>
+    </w:p>
+    <w:p>
+      <w:pPr>
+        <w:pStyle w:val="ListBullet"/>
+      </w:pPr>
+      <w:r>
+        <w:t xml:space="preserve">So how do we actually fit a model like this to our data? </w:t>
+      </w:r>
+    </w:p>
+    <w:p>
+      <w:pPr>
+        <w:pStyle w:val="ListBullet"/>
+      </w:pPr>
+      <w:r>
+        <w:t xml:space="preserve">Using the machinery of multivariant linear regression, we can do this </w:t>
+      </w:r>
+      <w:r>
+        <w:t xml:space="preserve">w/ </w:t>
+      </w:r>
+      <w:r>
+        <w:t xml:space="preserve">a pretty simple modification to our algorithm. </w:t>
+      </w:r>
+    </w:p>
+    <w:p>
+      <w:pPr>
+        <w:pStyle w:val="ListBullet"/>
+        <w:numPr>
+          <w:ilvl w:val="0"/>
+          <w:numId w:val="0"/>
+        </w:numPr>
+        <w:ind w:left="720" w:firstLine="720"/>
+      </w:pPr>
+      <w:r>
+        <w:rPr>
+          <w:noProof/>
+        </w:rPr>
+        <w:drawing>
+          <wp:inline distT="0" distB="0" distL="0" distR="0" wp14:anchorId="2F1CF628" wp14:editId="09AA22D9">
+            <wp:extent cx="3911332" cy="601186"/>
+            <wp:effectExtent l="0" t="0" r="0" b="8890"/>
+            <wp:docPr id="23" name="Picture 23"/>
+            <wp:cNvGraphicFramePr>
+              <a:graphicFrameLocks xmlns:a="http://schemas.openxmlformats.org/drawingml/2006/main" noChangeAspect="1"/>
+            </wp:cNvGraphicFramePr>
+            <a:graphic xmlns:a="http://schemas.openxmlformats.org/drawingml/2006/main">
+              <a:graphicData uri="http://schemas.openxmlformats.org/drawingml/2006/picture">
+                <pic:pic xmlns:pic="http://schemas.openxmlformats.org/drawingml/2006/picture">
+                  <pic:nvPicPr>
+                    <pic:cNvPr id="1" name=""/>
+                    <pic:cNvPicPr/>
+                  </pic:nvPicPr>
+                  <pic:blipFill>
+                    <a:blip r:embed="rId26"/>
+                    <a:stretch>
+                      <a:fillRect/>
+                    </a:stretch>
+                  </pic:blipFill>
+                  <pic:spPr>
+                    <a:xfrm>
+                      <a:off x="0" y="0"/>
+                      <a:ext cx="3997091" cy="614367"/>
+                    </a:xfrm>
+                    <a:prstGeom prst="rect">
+                      <a:avLst/>
+                    </a:prstGeom>
+                  </pic:spPr>
+                </pic:pic>
+              </a:graphicData>
+            </a:graphic>
+          </wp:inline>
+        </w:drawing>
+      </w:r>
+    </w:p>
+    <w:p>
+      <w:pPr>
+        <w:pStyle w:val="ListBullet"/>
+      </w:pPr>
+      <w:r>
+        <w:t>I</w:t>
+      </w:r>
+      <w:r>
+        <w:t xml:space="preserve">f you choose your features like this, then </w:t>
+      </w:r>
+      <w:r>
+        <w:rPr>
+          <w:i/>
+        </w:rPr>
+        <w:t>feature scaling becomes increasingly important</w:t>
+      </w:r>
+      <w:r>
+        <w:t xml:space="preserve">. </w:t>
+      </w:r>
+    </w:p>
+    <w:p>
+      <w:pPr>
+        <w:pStyle w:val="ListBullet"/>
+      </w:pPr>
+      <w:r>
+        <w:t>I</w:t>
+      </w:r>
+      <w:r>
+        <w:t xml:space="preserve">f the size of the house ranges from </w:t>
+      </w:r>
+      <w:r>
+        <w:t>1 to 1k</w:t>
+      </w:r>
+      <w:r>
+        <w:t xml:space="preserve"> square feet, then the size of the house </w:t>
+      </w:r>
+      <w:r>
+        <w:rPr>
+          <w:i/>
+        </w:rPr>
+        <w:t>squared</w:t>
+      </w:r>
+      <w:r>
+        <w:t xml:space="preserve"> </w:t>
+      </w:r>
+      <w:r>
+        <w:t xml:space="preserve">will range from </w:t>
+      </w:r>
+      <w:r>
+        <w:t xml:space="preserve">1 </w:t>
+      </w:r>
+      <w:r>
+        <w:t xml:space="preserve">to </w:t>
+      </w:r>
+      <w:r>
+        <w:rPr>
+          <w:i/>
+        </w:rPr>
+        <w:t>1M</w:t>
+      </w:r>
+      <w:r>
+        <w:t xml:space="preserve">, and your </w:t>
+      </w:r>
+      <w:r>
+        <w:t>3</w:t>
+      </w:r>
+      <w:r>
+        <w:rPr>
+          <w:vertAlign w:val="superscript"/>
+        </w:rPr>
+        <w:t>rd</w:t>
+      </w:r>
+      <w:r>
+        <w:t xml:space="preserve"> feature, </w:t>
+      </w:r>
+      <w:r>
+        <w:t xml:space="preserve">size cubed of the house, will range from </w:t>
+      </w:r>
+      <w:r>
+        <w:t>1 to 10^9</w:t>
+      </w:r>
+    </w:p>
+    <w:p>
+      <w:pPr>
+        <w:pStyle w:val="ListBullet"/>
+      </w:pPr>
+      <w:r>
+        <w:t>S</w:t>
+      </w:r>
+      <w:r>
+        <w:t xml:space="preserve">o these </w:t>
+      </w:r>
+      <w:r>
+        <w:t xml:space="preserve">3 </w:t>
+      </w:r>
+      <w:r>
+        <w:t>features take on v</w:t>
+      </w:r>
+      <w:r>
+        <w:t xml:space="preserve">ery different ranges of values + </w:t>
+      </w:r>
+      <w:r>
+        <w:t xml:space="preserve">it's important to apply feature scaling </w:t>
+      </w:r>
+      <w:r>
+        <w:t xml:space="preserve">if </w:t>
+      </w:r>
+      <w:r>
+        <w:t xml:space="preserve">using gradient descent to get them into comparable ranges of values. </w:t>
+      </w:r>
+    </w:p>
+    <w:p>
+      <w:pPr>
+        <w:pStyle w:val="ListBullet"/>
+      </w:pPr>
+      <w:r>
+        <w:t>We h</w:t>
+      </w:r>
+      <w:r>
+        <w:t>ave broad choices in the features use</w:t>
+      </w:r>
+      <w:r>
+        <w:t>d</w:t>
+      </w:r>
+      <w:r>
+        <w:t xml:space="preserve">. </w:t>
+      </w:r>
+    </w:p>
+    <w:p>
+      <w:pPr>
+        <w:pStyle w:val="ListBullet"/>
+      </w:pPr>
+      <w:r>
+        <w:t xml:space="preserve">Like how </w:t>
+      </w:r>
+      <w:r>
+        <w:t xml:space="preserve">a quadratic model </w:t>
+      </w:r>
+      <w:r>
+        <w:t xml:space="preserve">might fit </w:t>
+      </w:r>
+      <w:r>
+        <w:t xml:space="preserve">data okay, </w:t>
+      </w:r>
+      <w:r>
+        <w:t>may go back down, b</w:t>
+      </w:r>
+      <w:r>
+        <w:t>ut rather than going to a cubic model</w:t>
+      </w:r>
+      <w:r>
+        <w:t xml:space="preserve"> right away</w:t>
+      </w:r>
+      <w:r>
+        <w:t>, there are many possible choices</w:t>
+      </w:r>
+      <w:r>
+        <w:t xml:space="preserve"> </w:t>
+      </w:r>
+      <w:r>
+        <w:t>of features</w:t>
+      </w:r>
+    </w:p>
+    <w:p>
+      <w:pPr>
+        <w:pStyle w:val="ListBullet"/>
+      </w:pPr>
+      <w:r>
+        <w:t>A</w:t>
+      </w:r>
+      <w:r>
+        <w:t xml:space="preserve">nother reasonable choice might be to say the price of a house </w:t>
+      </w:r>
+      <w:r>
+        <w:t xml:space="preserve">= </w:t>
+      </w:r>
+      <w:r>
+        <w:t>θ</w:t>
+      </w:r>
+      <w:r>
+        <w:t xml:space="preserve">0 + </w:t>
+      </w:r>
+      <w:r>
+        <w:t>θ</w:t>
+      </w:r>
+      <w:r>
+        <w:t>1 +</w:t>
+      </w:r>
+      <w:r>
+        <w:t xml:space="preserve"> </w:t>
+      </w:r>
+      <w:r>
+        <w:t>θ</w:t>
+      </w:r>
+      <w:r>
+        <w:t xml:space="preserve">2 * </w:t>
+      </w:r>
+      <w:r>
+        <w:t xml:space="preserve">the square root of the size </w:t>
+      </w:r>
+    </w:p>
+    <w:p>
+      <w:pPr>
+        <w:pStyle w:val="ListBullet"/>
+        <w:tabs>
+          <w:tab w:val="clear" w:pos="360"/>
+          <w:tab w:val="num" w:pos="720"/>
+        </w:tabs>
+        <w:ind w:left="720"/>
+      </w:pPr>
+      <w:r>
+        <w:t>S</w:t>
+      </w:r>
+      <w:r>
+        <w:t xml:space="preserve">quare root will let you take </w:t>
+      </w:r>
+      <w:r>
+        <w:t xml:space="preserve">a quadratic model + </w:t>
+      </w:r>
+      <w:r>
+        <w:t xml:space="preserve">flatten </w:t>
+      </w:r>
+      <w:r>
+        <w:t xml:space="preserve">out </w:t>
+      </w:r>
+      <w:r>
+        <w:t>a</w:t>
+      </w:r>
+      <w:r>
+        <w:t xml:space="preserve"> curve where it </w:t>
+      </w:r>
+      <w:r>
+        <w:t>would</w:t>
+      </w:r>
+      <w:r>
+        <w:t xml:space="preserve"> decrease </w:t>
+      </w:r>
+    </w:p>
+    <w:p>
+      <w:pPr>
+        <w:pStyle w:val="ListBullet"/>
+      </w:pPr>
+      <w:r>
+        <w:t xml:space="preserve">By </w:t>
+      </w:r>
+      <w:r>
+        <w:t xml:space="preserve">choosing different features, you can sometimes get better models. </w:t>
+      </w:r>
+    </w:p>
+    <w:p>
+      <w:pPr>
+        <w:pStyle w:val="ListBullet"/>
+        <w:numPr>
+          <w:ilvl w:val="0"/>
+          <w:numId w:val="0"/>
+        </w:numPr>
+        <w:ind w:left="720"/>
+      </w:pPr>
+      <w:r>
+        <w:rPr>
+          <w:noProof/>
+        </w:rPr>
+        <w:lastRenderedPageBreak/>
+        <w:drawing>
+          <wp:inline distT="0" distB="0" distL="0" distR="0" wp14:anchorId="02D402BA" wp14:editId="3C6DA170">
+            <wp:extent cx="3819525" cy="1557608"/>
+            <wp:effectExtent l="0" t="0" r="0" b="5080"/>
+            <wp:docPr id="24" name="Picture 24"/>
+            <wp:cNvGraphicFramePr>
+              <a:graphicFrameLocks xmlns:a="http://schemas.openxmlformats.org/drawingml/2006/main" noChangeAspect="1"/>
+            </wp:cNvGraphicFramePr>
+            <a:graphic xmlns:a="http://schemas.openxmlformats.org/drawingml/2006/main">
+              <a:graphicData uri="http://schemas.openxmlformats.org/drawingml/2006/picture">
+                <pic:pic xmlns:pic="http://schemas.openxmlformats.org/drawingml/2006/picture">
+                  <pic:nvPicPr>
+                    <pic:cNvPr id="1" name=""/>
+                    <pic:cNvPicPr/>
+                  </pic:nvPicPr>
+                  <pic:blipFill>
+                    <a:blip r:embed="rId27"/>
+                    <a:stretch>
+                      <a:fillRect/>
+                    </a:stretch>
+                  </pic:blipFill>
+                  <pic:spPr>
+                    <a:xfrm>
+                      <a:off x="0" y="0"/>
+                      <a:ext cx="3838041" cy="1565159"/>
+                    </a:xfrm>
+                    <a:prstGeom prst="rect">
+                      <a:avLst/>
+                    </a:prstGeom>
+                  </pic:spPr>
+                </pic:pic>
+              </a:graphicData>
+            </a:graphic>
+          </wp:inline>
+        </w:drawing>
+      </w:r>
+    </w:p>
+    <w:p>
+      <w:pPr>
+        <w:pStyle w:val="ListBullet"/>
+        <w:numPr>
+          <w:ilvl w:val="0"/>
+          <w:numId w:val="0"/>
+        </w:numPr>
+        <w:ind w:left="1800"/>
+      </w:pPr>
+      <w:r>
+        <w:rPr>
+          <w:noProof/>
+        </w:rPr>
+        <w:drawing>
+          <wp:inline distT="0" distB="0" distL="0" distR="0" wp14:anchorId="0D9EECBE" wp14:editId="30863DD4">
+            <wp:extent cx="1924050" cy="457200"/>
+            <wp:effectExtent l="0" t="0" r="0" b="0"/>
+            <wp:docPr id="25" name="Picture 25"/>
+            <wp:cNvGraphicFramePr>
+              <a:graphicFrameLocks xmlns:a="http://schemas.openxmlformats.org/drawingml/2006/main" noChangeAspect="1"/>
+            </wp:cNvGraphicFramePr>
+            <a:graphic xmlns:a="http://schemas.openxmlformats.org/drawingml/2006/main">
+              <a:graphicData uri="http://schemas.openxmlformats.org/drawingml/2006/picture">
+                <pic:pic xmlns:pic="http://schemas.openxmlformats.org/drawingml/2006/picture">
+                  <pic:nvPicPr>
+                    <pic:cNvPr id="1" name=""/>
+                    <pic:cNvPicPr/>
+                  </pic:nvPicPr>
+                  <pic:blipFill>
+                    <a:blip r:embed="rId28"/>
+                    <a:stretch>
+                      <a:fillRect/>
+                    </a:stretch>
+                  </pic:blipFill>
+                  <pic:spPr>
+                    <a:xfrm>
+                      <a:off x="0" y="0"/>
+                      <a:ext cx="1924050" cy="457200"/>
+                    </a:xfrm>
+                    <a:prstGeom prst="rect">
+                      <a:avLst/>
+                    </a:prstGeom>
+                  </pic:spPr>
+                </pic:pic>
+              </a:graphicData>
+            </a:graphic>
+          </wp:inline>
+        </w:drawing>
+      </w:r>
+    </w:p>
+    <w:p>
+      <w:pPr>
+        <w:pStyle w:val="ListBullet"/>
+        <w:tabs>
+          <w:tab w:val="clear" w:pos="360"/>
+          <w:tab w:val="num" w:pos="720"/>
+        </w:tabs>
+        <w:ind w:left="720"/>
+        <w:rPr>
+          <w:i/>
+        </w:rPr>
+      </w:pPr>
+      <w:r>
+        <w:rPr>
+          <w:i/>
+        </w:rPr>
+        <w:t xml:space="preserve">Size = 1000 </w:t>
+      </w:r>
+      <w:r>
+        <w:rPr>
+          <w:i/>
+        </w:rPr>
+        <w:sym w:font="Wingdings" w:char="F0E0"/>
+      </w:r>
+      <w:r>
+        <w:rPr>
+          <w:i/>
+        </w:rPr>
+        <w:t xml:space="preserve"> x1 / 1000 = 1</w:t>
+      </w:r>
+      <w:r>
+        <w:rPr>
+          <w:i/>
+        </w:rPr>
+        <w:tab/>
+      </w:r>
+      <w:r>
+        <w:rPr>
+          <w:i/>
+        </w:rPr>
+        <w:tab/>
+        <w:t xml:space="preserve">sqrt(x2) = 32 </w:t>
+      </w:r>
+      <w:r>
+        <w:rPr>
+          <w:i/>
+        </w:rPr>
+        <w:sym w:font="Wingdings" w:char="F0E0"/>
+      </w:r>
+      <w:r>
+        <w:rPr>
+          <w:i/>
+        </w:rPr>
+        <w:t xml:space="preserve"> 32 / 32 = 1</w:t>
+      </w:r>
+    </w:p>
+    <w:p>
+      <w:pPr>
+        <w:pStyle w:val="ListBullet"/>
+        <w:numPr>
+          <w:ilvl w:val="0"/>
+          <w:numId w:val="0"/>
+        </w:numPr>
+        <w:ind w:left="360" w:hanging="360"/>
+        <w:rPr>
+          <w:i/>
+        </w:rPr>
+      </w:pPr>
+    </w:p>
+    <w:p>
+      <w:pPr>
+        <w:pStyle w:val="ListBullet"/>
+        <w:numPr>
+          <w:ilvl w:val="0"/>
+          <w:numId w:val="11"/>
+        </w:numPr>
+      </w:pPr>
+      <w:r>
+        <w:t>Suppose m=4 students have taken some class, and the class had a midterm exam and a final exam. You have collected a dataset of their scores on the two exams, which is as follows:</w:t>
+      </w:r>
+    </w:p>
+    <w:p>
+      <w:pPr>
+        <w:pStyle w:val="ListBullet"/>
+        <w:numPr>
+          <w:ilvl w:val="0"/>
+          <w:numId w:val="0"/>
+        </w:numPr>
+        <w:ind w:left="1080" w:firstLine="360"/>
+      </w:pPr>
+      <w:r>
+        <w:t>midterm exam</w:t>
+      </w:r>
+      <w:r>
+        <w:tab/>
+      </w:r>
+      <w:r>
+        <w:tab/>
+        <w:t>(midterm exam)2</w:t>
+      </w:r>
+      <w:r>
+        <w:tab/>
+        <w:t>final exam</w:t>
+      </w:r>
+    </w:p>
+    <w:p>
+      <w:pPr>
+        <w:pStyle w:val="ListBullet"/>
+        <w:numPr>
+          <w:ilvl w:val="0"/>
+          <w:numId w:val="0"/>
+        </w:numPr>
+        <w:ind w:left="720" w:firstLine="720"/>
+      </w:pPr>
+      <w:r>
+        <w:t>89</w:t>
+      </w:r>
+      <w:r>
+        <w:tab/>
+      </w:r>
+      <w:r>
+        <w:tab/>
+      </w:r>
+      <w:r>
+        <w:tab/>
+      </w:r>
+      <w:r>
+        <w:t>7921</w:t>
+      </w:r>
+      <w:r>
+        <w:tab/>
+      </w:r>
+      <w:r>
+        <w:tab/>
+      </w:r>
+      <w:r>
+        <w:tab/>
+      </w:r>
+      <w:r>
+        <w:t>96</w:t>
+      </w:r>
+    </w:p>
+    <w:p>
+      <w:pPr>
+        <w:pStyle w:val="ListBullet"/>
+        <w:numPr>
+          <w:ilvl w:val="0"/>
+          <w:numId w:val="0"/>
+        </w:numPr>
+        <w:ind w:left="1080" w:firstLine="360"/>
+      </w:pPr>
+      <w:r>
+        <w:t>72</w:t>
+      </w:r>
+      <w:r>
+        <w:tab/>
+      </w:r>
+      <w:r>
+        <w:tab/>
+      </w:r>
+      <w:r>
+        <w:tab/>
+      </w:r>
+      <w:r>
+        <w:t>5184</w:t>
+      </w:r>
+      <w:r>
+        <w:tab/>
+      </w:r>
+      <w:r>
+        <w:tab/>
+      </w:r>
+      <w:r>
+        <w:tab/>
+      </w:r>
+      <w:r>
+        <w:t>74</w:t>
+      </w:r>
+    </w:p>
+    <w:p>
+      <w:pPr>
+        <w:pStyle w:val="ListBullet"/>
+        <w:numPr>
+          <w:ilvl w:val="0"/>
+          <w:numId w:val="0"/>
+        </w:numPr>
+        <w:ind w:left="720" w:firstLine="720"/>
+      </w:pPr>
+      <w:r>
+        <w:t>94</w:t>
+      </w:r>
+      <w:r>
+        <w:tab/>
+      </w:r>
+      <w:r>
+        <w:tab/>
+      </w:r>
+      <w:r>
+        <w:tab/>
+      </w:r>
+      <w:r>
+        <w:t>8836</w:t>
+      </w:r>
+      <w:r>
+        <w:tab/>
+      </w:r>
+      <w:r>
+        <w:tab/>
+      </w:r>
+      <w:r>
+        <w:tab/>
+      </w:r>
+      <w:r>
+        <w:t>87</w:t>
+      </w:r>
+    </w:p>
+    <w:p>
+      <w:pPr>
+        <w:pStyle w:val="ListBullet"/>
+        <w:numPr>
+          <w:ilvl w:val="0"/>
+          <w:numId w:val="0"/>
+        </w:numPr>
+        <w:ind w:left="1080" w:firstLine="360"/>
+      </w:pPr>
+      <w:r>
+        <w:t>69</w:t>
+      </w:r>
+      <w:r>
+        <w:tab/>
+      </w:r>
+      <w:r>
+        <w:tab/>
+      </w:r>
+      <w:r>
+        <w:tab/>
+      </w:r>
+      <w:r>
+        <w:t>4761</w:t>
+      </w:r>
+      <w:r>
+        <w:tab/>
+      </w:r>
+      <w:r>
+        <w:tab/>
+      </w:r>
+      <w:r>
+        <w:tab/>
+      </w:r>
+      <w:r>
+        <w:t>78</w:t>
+      </w:r>
+    </w:p>
+    <w:p>
+      <w:pPr>
+        <w:pStyle w:val="ListBullet"/>
+        <w:numPr>
+          <w:ilvl w:val="0"/>
+          <w:numId w:val="0"/>
+        </w:numPr>
+        <w:ind w:left="360"/>
+      </w:pPr>
+      <w:r>
+        <w:t xml:space="preserve">You'd like to use polynomial regression to predict a student's final exam score from their midterm exam score. Concretely, suppose you want to fit a model of the form </w:t>
+      </w:r>
+      <w:proofErr w:type="spellStart"/>
+      <w:r>
+        <w:t>hθ</w:t>
+      </w:r>
+      <w:proofErr w:type="spellEnd"/>
+      <w:r>
+        <w:t xml:space="preserve">(x)=θ0+θ1x1+θ2x2, where x1 </w:t>
+      </w:r>
+      <w:r>
+        <w:t xml:space="preserve">= </w:t>
+      </w:r>
+      <w:r>
+        <w:t xml:space="preserve">midterm score </w:t>
+      </w:r>
+      <w:r>
+        <w:t xml:space="preserve">+ x2 = </w:t>
+      </w:r>
+      <w:r>
+        <w:t xml:space="preserve">(midterm score)2. Further, you plan to use </w:t>
+      </w:r>
+      <w:r>
+        <w:rPr>
+          <w:i/>
+        </w:rPr>
+        <w:t>both</w:t>
+      </w:r>
+      <w:r>
+        <w:t xml:space="preserve"> feature scaling (dividing by the "max-min", or range, of a feature) and mean normalization.</w:t>
+      </w:r>
+      <w:r>
+        <w:t xml:space="preserve"> </w:t>
+      </w:r>
+      <w:r>
+        <w:t>What is the normalized feature x(1)1? (Hint: midterm = 89, final = 96 is training example 1.) Please round off your answer to two decimal places and enter in the text box below.</w:t>
+      </w:r>
+    </w:p>
+    <w:p>
+      <w:pPr>
+        <w:pStyle w:val="ListBullet"/>
+        <w:numPr>
+          <w:ilvl w:val="0"/>
+          <w:numId w:val="0"/>
+        </w:numPr>
+        <w:ind w:left="720"/>
+      </w:pPr>
+    </w:p>
+    <w:p>
+      <w:pPr>
+        <w:pStyle w:val="ListBullet"/>
+        <w:tabs>
+          <w:tab w:val="clear" w:pos="360"/>
+          <w:tab w:val="num" w:pos="720"/>
+        </w:tabs>
+        <w:ind w:left="720"/>
+      </w:pPr>
+      <w:r>
+        <w:t>0.4</w:t>
+      </w:r>
+    </w:p>
+    <w:p>
+      <w:pPr>
+        <w:pStyle w:val="ListBullet"/>
+        <w:numPr>
+          <w:ilvl w:val="0"/>
+          <w:numId w:val="0"/>
+        </w:numPr>
+        <w:ind w:left="360"/>
+      </w:pPr>
+    </w:p>
+    <w:p>
+      <w:pPr>
+        <w:pStyle w:val="ListBullet"/>
+        <w:numPr>
+          <w:ilvl w:val="0"/>
+          <w:numId w:val="11"/>
+        </w:numPr>
+      </w:pPr>
+      <w:r>
+        <w:t>You run gra</w:t>
+      </w:r>
+      <w:r>
+        <w:t xml:space="preserve">dient descent for 15 iterations w/ </w:t>
+      </w:r>
+      <w:r>
+        <w:t>α</w:t>
+      </w:r>
+      <w:r>
+        <w:t xml:space="preserve">=0.3 + compute J(θ) after each </w:t>
+      </w:r>
+      <w:r>
+        <w:t xml:space="preserve">+ </w:t>
+      </w:r>
+      <w:r>
+        <w:t>find that the value of J(θ) increases over</w:t>
+      </w:r>
+      <w:r>
+        <w:t xml:space="preserve"> </w:t>
+      </w:r>
+      <w:r>
+        <w:t>time. Based on this, which of the following conclusions seems</w:t>
+      </w:r>
+      <w:r>
+        <w:t xml:space="preserve"> </w:t>
+      </w:r>
+      <w:r>
+        <w:t>most plausible?</w:t>
+      </w:r>
+    </w:p>
+    <w:p>
+      <w:pPr>
+        <w:pStyle w:val="ListBullet"/>
+        <w:numPr>
+          <w:ilvl w:val="0"/>
+          <w:numId w:val="0"/>
+        </w:numPr>
+        <w:ind w:left="720"/>
+        <w:rPr>
+          <w:b/>
+        </w:rPr>
+      </w:pPr>
+    </w:p>
+    <w:p>
+      <w:pPr>
+        <w:pStyle w:val="ListBullet"/>
+        <w:tabs>
+          <w:tab w:val="clear" w:pos="360"/>
+          <w:tab w:val="num" w:pos="720"/>
+        </w:tabs>
+        <w:ind w:left="720"/>
+        <w:rPr>
+          <w:b/>
+        </w:rPr>
+      </w:pPr>
+      <w:r>
+        <w:rPr>
+          <w:b/>
+        </w:rPr>
+        <w:t xml:space="preserve">Rather than use current value of α, it'd be more promising to try a smaller value </w:t>
+      </w:r>
+      <w:r>
+        <w:rPr>
+          <w:b/>
+        </w:rPr>
+        <w:t>(say α=0.1)</w:t>
+      </w:r>
+    </w:p>
+    <w:p>
+      <w:pPr>
+        <w:pStyle w:val="ListBullet"/>
+        <w:numPr>
+          <w:ilvl w:val="0"/>
+          <w:numId w:val="0"/>
+        </w:numPr>
+        <w:ind w:left="360"/>
+      </w:pPr>
+    </w:p>
+    <w:p>
+      <w:pPr>
+        <w:pStyle w:val="ListBullet"/>
+      </w:pPr>
+      <w:r>
+        <w:t>Suppose you have m=23 training examples with n=5 features (excluding the additional all-ones feature for the intercept term, which you should add). The normal equation is θ=(XTX)−1XTy. For the given values of m and n, what are the dimensions of θ, X, and y in this equation?</w:t>
+      </w:r>
+    </w:p>
+    <w:p>
+      <w:pPr>
+        <w:pStyle w:val="ListBullet"/>
+        <w:numPr>
+          <w:ilvl w:val="0"/>
+          <w:numId w:val="0"/>
+        </w:numPr>
+        <w:ind w:left="720"/>
+      </w:pPr>
+    </w:p>
+    <w:p>
+      <w:pPr>
+        <w:pStyle w:val="ListBullet"/>
+        <w:tabs>
+          <w:tab w:val="clear" w:pos="360"/>
+          <w:tab w:val="num" w:pos="720"/>
+        </w:tabs>
+        <w:ind w:left="720"/>
+      </w:pPr>
+      <w:r>
+        <w:t>X is 23×6, y is 23×1, θ is 6×1</w:t>
+      </w:r>
+    </w:p>
+    <w:p>
+      <w:pPr>
+        <w:pStyle w:val="ListBullet"/>
+        <w:tabs>
+          <w:tab w:val="clear" w:pos="360"/>
+          <w:tab w:val="num" w:pos="720"/>
+        </w:tabs>
+        <w:ind w:left="720"/>
+      </w:pPr>
+      <w:r>
+        <w:t>X is 23×5, y is 23×1, θ is 5×1</w:t>
+      </w:r>
+    </w:p>
+    <w:p>
+      <w:pPr>
+        <w:pStyle w:val="ListBullet"/>
+        <w:tabs>
+          <w:tab w:val="clear" w:pos="360"/>
+          <w:tab w:val="num" w:pos="720"/>
+        </w:tabs>
+        <w:ind w:left="720"/>
+      </w:pPr>
+      <w:r>
+        <w:t>X is 23×6, y is 23×6, θ is 6×6</w:t>
+      </w:r>
+    </w:p>
+    <w:p>
+      <w:pPr>
+        <w:pStyle w:val="ListBullet"/>
+        <w:tabs>
+          <w:tab w:val="clear" w:pos="360"/>
+          <w:tab w:val="num" w:pos="720"/>
+        </w:tabs>
+        <w:ind w:left="720"/>
+      </w:pPr>
+      <w:r>
+        <w:t>X is 23×5, y is 23×1, θ is 5×5</w:t>
+      </w:r>
+    </w:p>
+    <w:p>
+      <w:pPr>
+        <w:pStyle w:val="ListBullet"/>
+        <w:numPr>
+          <w:ilvl w:val="0"/>
+          <w:numId w:val="0"/>
+        </w:numPr>
+        <w:ind w:left="360"/>
+      </w:pPr>
+    </w:p>
+    <w:p>
+      <w:pPr>
+        <w:pStyle w:val="ListBullet"/>
+      </w:pPr>
+      <w:r>
+        <w:lastRenderedPageBreak/>
+        <w:t>Suppose you have a dataset with m=50 examples and n=15 features for each example. You want to use multivariate linear regression to fit the parameters θ to our data. Should you prefer gradient descent or the normal equation?</w:t>
+      </w:r>
+    </w:p>
+    <w:p>
+      <w:pPr>
+        <w:pStyle w:val="ListBullet"/>
+      </w:pPr>
+    </w:p>
+    <w:p>
+      <w:pPr>
+        <w:pStyle w:val="ListBullet"/>
+      </w:pPr>
+      <w:r>
+        <w:t>The normal equation, since gradient descent might be unable to find the optimal θ.</w:t>
+      </w:r>
+    </w:p>
+    <w:p>
+      <w:pPr>
+        <w:pStyle w:val="ListBullet"/>
+      </w:pPr>
+    </w:p>
+    <w:p>
+      <w:pPr>
+        <w:pStyle w:val="ListBullet"/>
+      </w:pPr>
+      <w:r>
+        <w:t>The normal equation, since it provides an efficient way to directly find the solution.</w:t>
+      </w:r>
+    </w:p>
+    <w:p>
+      <w:pPr>
+        <w:pStyle w:val="ListBullet"/>
+      </w:pPr>
+    </w:p>
+    <w:p>
+      <w:pPr>
+        <w:pStyle w:val="ListBullet"/>
+      </w:pPr>
+      <w:r>
+        <w:t>Gradient descent, since (XTX)−1 will be very slow to compute in the normal equation.</w:t>
+      </w:r>
+    </w:p>
+    <w:p>
+      <w:pPr>
+        <w:pStyle w:val="ListBullet"/>
+      </w:pPr>
+    </w:p>
+    <w:p>
+      <w:pPr>
+        <w:pStyle w:val="ListBullet"/>
+      </w:pPr>
+      <w:r>
+        <w:t>Gradient descent, since it will always converge to the optimal θ.</w:t>
+      </w:r>
+    </w:p>
+    <w:p>
+      <w:pPr>
+        <w:pStyle w:val="ListBullet"/>
+      </w:pPr>
+      <w:r>
+        <w:t>1</w:t>
+      </w:r>
+    </w:p>
+    <w:p>
+      <w:pPr>
+        <w:pStyle w:val="ListBullet"/>
+      </w:pPr>
+      <w:r>
+        <w:t>point</w:t>
+      </w:r>
+    </w:p>
+    <w:p>
+      <w:pPr>
+        <w:pStyle w:val="ListBullet"/>
+      </w:pPr>
+      <w:r>
+        <w:t xml:space="preserve">5. </w:t>
+      </w:r>
+    </w:p>
+    <w:p>
+      <w:pPr>
+        <w:pStyle w:val="ListBullet"/>
+      </w:pPr>
+      <w:r>
+        <w:t>Which of the following are reasons for using feature scaling?</w:t>
+      </w:r>
+    </w:p>
+    <w:p>
+      <w:pPr>
+        <w:pStyle w:val="ListBullet"/>
+      </w:pPr>
+    </w:p>
+    <w:p>
+      <w:pPr>
+        <w:pStyle w:val="ListBullet"/>
+      </w:pPr>
+      <w:r>
+        <w:t>It prevents the matrix XTX (used in the normal equation) from being non-</w:t>
+      </w:r>
+      <w:proofErr w:type="spellStart"/>
+      <w:r>
+        <w:t>invertable</w:t>
+      </w:r>
+      <w:proofErr w:type="spellEnd"/>
+      <w:r>
+        <w:t xml:space="preserve"> (singular/degenerate).</w:t>
+      </w:r>
+    </w:p>
+    <w:p>
+      <w:pPr>
+        <w:pStyle w:val="ListBullet"/>
+      </w:pPr>
+    </w:p>
+    <w:p>
+      <w:pPr>
+        <w:pStyle w:val="ListBullet"/>
+      </w:pPr>
+      <w:r>
+        <w:t>It speeds up gradient descent by making it require fewer iterations to get to a good solution.</w:t>
+      </w:r>
+    </w:p>
+    <w:p>
+      <w:pPr>
+        <w:pStyle w:val="ListBullet"/>
+      </w:pPr>
+    </w:p>
+    <w:p>
+      <w:pPr>
+        <w:pStyle w:val="ListBullet"/>
+      </w:pPr>
+      <w:r>
+        <w:t>It is necessary to prevent gradient descent from getting stuck in local optima.</w:t>
+      </w:r>
+    </w:p>
+    <w:p>
+      <w:pPr>
+        <w:pStyle w:val="ListBullet"/>
+      </w:pPr>
+    </w:p>
+    <w:p>
+      <w:pPr>
+        <w:pStyle w:val="ListBullet"/>
+      </w:pPr>
+      <w:r>
+        <w:t>It speeds up solving for θ using the normal equation.</w:t>
+      </w:r>
+    </w:p>
+    <w:p>
+      <w:pPr>
+        <w:pStyle w:val="ListBullet"/>
+      </w:pPr>
+    </w:p>
+    <w:p>
+      <w:pPr>
+        <w:pStyle w:val="ListBullet"/>
+      </w:pPr>
+      <w:r>
+        <w:t>I, Stephen Newns, understand that submitting work that isn’t my own may result in permanent failure of this course or deactivation of my Coursera account. Learn more about Coursera’s Honor Code</w:t>
+      </w:r>
+    </w:p>
+    <w:p>
+      <w:pPr>
+        <w:pStyle w:val="ListBullet"/>
+      </w:pPr>
+      <w:r>
+        <w:t>Submit Quiz</w:t>
+      </w:r>
+    </w:p>
+    <w:p>
+      <w:pPr>
+        <w:pStyle w:val="ListBullet"/>
+      </w:pPr>
+    </w:p>
+    <w:p>
+      <w:pPr>
+        <w:pStyle w:val="ListBullet"/>
+      </w:pPr>
+    </w:p>
+    <w:p>
+      <w:pPr>
+        <w:pStyle w:val="ListBullet"/>
+      </w:pPr>
+    </w:p>
+    <w:p>
+      <w:pPr>
+        <w:pStyle w:val="ListBullet"/>
+      </w:pPr>
+      <w:r>
+        <w:t>Activate 5% Cash Back</w:t>
+      </w:r>
+    </w:p>
+    <w:p>
+      <w:pPr>
+        <w:pStyle w:val="ListBullet"/>
+      </w:pPr>
+      <w:r>
+        <w:t>Activate Later</w:t>
+      </w:r>
     </w:p>
     <w:sectPr>
       <w:pgSz w:w="12240" w:h="15840"/>
@@ -2054,6 +4599,92 @@
     </w:lvl>
   </w:abstractNum>
   <w:abstractNum w:abstractNumId="1" w15:restartNumberingAfterBreak="0">
+    <w:nsid w:val="59ED1115"/>
+    <w:multiLevelType w:val="hybridMultilevel"/>
+    <w:tmpl w:val="1DC8D814"/>
+    <w:lvl w:ilvl="0" w:tplc="0409000F">
+      <w:start w:val="1"/>
+      <w:numFmt w:val="decimal"/>
+      <w:lvlText w:val="%1."/>
+      <w:lvlJc w:val="left"/>
+      <w:pPr>
+        <w:ind w:left="360" w:hanging="360"/>
+      </w:pPr>
+    </w:lvl>
+    <w:lvl w:ilvl="1" w:tplc="04090019">
+      <w:start w:val="1"/>
+      <w:numFmt w:val="lowerLetter"/>
+      <w:lvlText w:val="%2."/>
+      <w:lvlJc w:val="left"/>
+      <w:pPr>
+        <w:ind w:left="1080" w:hanging="360"/>
+      </w:pPr>
+    </w:lvl>
+    <w:lvl w:ilvl="2" w:tplc="0409001B" w:tentative="1">
+      <w:start w:val="1"/>
+      <w:numFmt w:val="lowerRoman"/>
+      <w:lvlText w:val="%3."/>
+      <w:lvlJc w:val="right"/>
+      <w:pPr>
+        <w:ind w:left="1800" w:hanging="180"/>
+      </w:pPr>
+    </w:lvl>
+    <w:lvl w:ilvl="3" w:tplc="0409000F" w:tentative="1">
+      <w:start w:val="1"/>
+      <w:numFmt w:val="decimal"/>
+      <w:lvlText w:val="%4."/>
+      <w:lvlJc w:val="left"/>
+      <w:pPr>
+        <w:ind w:left="2520" w:hanging="360"/>
+      </w:pPr>
+    </w:lvl>
+    <w:lvl w:ilvl="4" w:tplc="04090019" w:tentative="1">
+      <w:start w:val="1"/>
+      <w:numFmt w:val="lowerLetter"/>
+      <w:lvlText w:val="%5."/>
+      <w:lvlJc w:val="left"/>
+      <w:pPr>
+        <w:ind w:left="3240" w:hanging="360"/>
+      </w:pPr>
+    </w:lvl>
+    <w:lvl w:ilvl="5" w:tplc="0409001B" w:tentative="1">
+      <w:start w:val="1"/>
+      <w:numFmt w:val="lowerRoman"/>
+      <w:lvlText w:val="%6."/>
+      <w:lvlJc w:val="right"/>
+      <w:pPr>
+        <w:ind w:left="3960" w:hanging="180"/>
+      </w:pPr>
+    </w:lvl>
+    <w:lvl w:ilvl="6" w:tplc="0409000F" w:tentative="1">
+      <w:start w:val="1"/>
+      <w:numFmt w:val="decimal"/>
+      <w:lvlText w:val="%7."/>
+      <w:lvlJc w:val="left"/>
+      <w:pPr>
+        <w:ind w:left="4680" w:hanging="360"/>
+      </w:pPr>
+    </w:lvl>
+    <w:lvl w:ilvl="7" w:tplc="04090019" w:tentative="1">
+      <w:start w:val="1"/>
+      <w:numFmt w:val="lowerLetter"/>
+      <w:lvlText w:val="%8."/>
+      <w:lvlJc w:val="left"/>
+      <w:pPr>
+        <w:ind w:left="5400" w:hanging="360"/>
+      </w:pPr>
+    </w:lvl>
+    <w:lvl w:ilvl="8" w:tplc="0409001B" w:tentative="1">
+      <w:start w:val="1"/>
+      <w:numFmt w:val="lowerRoman"/>
+      <w:lvlText w:val="%9."/>
+      <w:lvlJc w:val="right"/>
+      <w:pPr>
+        <w:ind w:left="6120" w:hanging="180"/>
+      </w:pPr>
+    </w:lvl>
+  </w:abstractNum>
+  <w:abstractNum w:abstractNumId="2" w15:restartNumberingAfterBreak="0">
     <w:nsid w:val="65FC3F13"/>
     <w:multiLevelType w:val="hybridMultilevel"/>
     <w:tmpl w:val="50AC359C"/>
@@ -2142,7 +4773,7 @@
       </w:pPr>
     </w:lvl>
   </w:abstractNum>
-  <w:abstractNum w:abstractNumId="2" w15:restartNumberingAfterBreak="0">
+  <w:abstractNum w:abstractNumId="3" w15:restartNumberingAfterBreak="0">
     <w:nsid w:val="764C160F"/>
     <w:multiLevelType w:val="hybridMultilevel"/>
     <w:tmpl w:val="F6188F4A"/>
@@ -2229,7 +4860,7 @@
     </w:lvl>
   </w:abstractNum>
   <w:num w:numId="1">
-    <w:abstractNumId w:val="2"/>
+    <w:abstractNumId w:val="3"/>
   </w:num>
   <w:num w:numId="2">
     <w:abstractNumId w:val="0"/>
@@ -2253,7 +4884,16 @@
     <w:abstractNumId w:val="0"/>
   </w:num>
   <w:num w:numId="9">
+    <w:abstractNumId w:val="2"/>
+  </w:num>
+  <w:num w:numId="10">
+    <w:abstractNumId w:val="0"/>
+  </w:num>
+  <w:num w:numId="11">
     <w:abstractNumId w:val="1"/>
+  </w:num>
+  <w:num w:numId="12">
+    <w:abstractNumId w:val="0"/>
   </w:num>
 </w:numbering>
 </file>

</xml_diff>

<commit_message>
Finish the Normal Equation lecture in Stanford ML
</commit_message>
<xml_diff>
--- a/MachineLearning/Coursera/StanfordMachineLearning/Week2_LinearRegression_MultipleVariables.docx
+++ b/MachineLearning/Coursera/StanfordMachineLearning/Week2_LinearRegression_MultipleVariables.docx
@@ -2160,7 +2160,15 @@
         <w:t xml:space="preserve"> is working, plot the value of the cost function J over the # of iterations</w:t>
       </w:r>
       <w:r>
-        <w:t xml:space="preserve"> to make sure its </w:t>
+        <w:t xml:space="preserve"> to make sure </w:t>
+      </w:r>
+      <w:proofErr w:type="spellStart"/>
+      <w:r>
+        <w:t>its</w:t>
+      </w:r>
+      <w:proofErr w:type="spellEnd"/>
+      <w:r>
+        <w:t xml:space="preserve"> </w:t>
       </w:r>
       <w:r>
         <w:t>decreasing</w:t>
@@ -2225,49 +2233,7 @@
       </w:pPr>
       <w:r>
         <w:lastRenderedPageBreak/>
-        <w:t>T</w:t>
-      </w:r>
-      <w:r>
-        <w:t xml:space="preserve">he </w:t>
-      </w:r>
-      <w:r>
-        <w:t xml:space="preserve"># </w:t>
-      </w:r>
-      <w:r>
-        <w:t xml:space="preserve">of iterations gradient </w:t>
-      </w:r>
-      <w:r>
-        <w:t xml:space="preserve">descent takes to converge for an </w:t>
-      </w:r>
-      <w:r>
-        <w:t xml:space="preserve">application can vary a lot, so for </w:t>
-      </w:r>
-      <w:r>
-        <w:t>1</w:t>
-      </w:r>
-      <w:r>
-        <w:t xml:space="preserve">, gradient descent may converge after just </w:t>
-      </w:r>
-      <w:r>
-        <w:t>30, f</w:t>
-      </w:r>
-      <w:r>
-        <w:t>or a different</w:t>
-      </w:r>
-      <w:r>
-        <w:t xml:space="preserve"> one</w:t>
-      </w:r>
-      <w:r>
-        <w:t xml:space="preserve">, </w:t>
-      </w:r>
-      <w:r>
-        <w:t xml:space="preserve">it </w:t>
-      </w:r>
-      <w:r>
-        <w:t>may take 3</w:t>
-      </w:r>
-      <w:r>
-        <w:t>k, and 3M for another</w:t>
+        <w:t>The # of iterations gradient descent takes to converge for an application can vary a lot, so for 1, gradient descent may converge after just 30, for a different one, it may take 3k, and 3M for another</w:t>
       </w:r>
     </w:p>
     <w:p>
@@ -3058,8 +3024,6 @@
       <w:r>
         <w:t>create new features</w:t>
       </w:r>
-      <w:bookmarkStart w:id="0" w:name="_GoBack"/>
-      <w:bookmarkEnd w:id="0"/>
       <w:r>
         <w:t xml:space="preserve"> = </w:t>
       </w:r>
@@ -3931,13 +3895,1635 @@
     <w:p>
       <w:pPr>
         <w:pStyle w:val="ListBullet"/>
+      </w:pPr>
+      <w:r>
+        <w:rPr>
+          <w:b/>
+        </w:rPr>
+        <w:t>The normal equation</w:t>
+      </w:r>
+      <w:r>
+        <w:rPr>
+          <w:b/>
+        </w:rPr>
+        <w:t xml:space="preserve"> </w:t>
+      </w:r>
+      <w:r>
+        <w:rPr>
+          <w:b/>
+        </w:rPr>
+        <w:sym w:font="Wingdings" w:char="F0E0"/>
+      </w:r>
+      <w:r>
+        <w:t xml:space="preserve"> gives a much better way to solve for the optimal value of the parameters theta for some linear regression problems.</w:t>
+      </w:r>
+    </w:p>
+    <w:p>
+      <w:pPr>
+        <w:pStyle w:val="ListBullet"/>
+      </w:pPr>
+      <w:r>
+        <w:t xml:space="preserve">So far, </w:t>
+      </w:r>
+      <w:r>
+        <w:t xml:space="preserve">the algorithm we've been using for linear regression </w:t>
+      </w:r>
+      <w:r>
+        <w:t xml:space="preserve">= gradient descent, </w:t>
+      </w:r>
+      <w:r>
+        <w:t xml:space="preserve">where in order </w:t>
+      </w:r>
+      <w:r>
+        <w:t xml:space="preserve">to minimize the cost function, </w:t>
+      </w:r>
+      <w:r>
+        <w:t xml:space="preserve">we take </w:t>
+      </w:r>
+      <w:r>
+        <w:t xml:space="preserve">an </w:t>
+      </w:r>
+      <w:r>
+        <w:t xml:space="preserve">iterative algorithm that takes multiple iterations of gradient descent to converge to </w:t>
+      </w:r>
+      <w:r>
+        <w:t xml:space="preserve">a </w:t>
+      </w:r>
+      <w:r>
+        <w:t xml:space="preserve">global minimum. </w:t>
+      </w:r>
+    </w:p>
+    <w:p>
+      <w:pPr>
+        <w:pStyle w:val="ListBullet"/>
+      </w:pPr>
+      <w:r>
+        <w:t xml:space="preserve">In contrast, the </w:t>
+      </w:r>
+      <w:r>
+        <w:rPr>
+          <w:b/>
+        </w:rPr>
+        <w:t>normal equation</w:t>
+      </w:r>
+      <w:r>
+        <w:t xml:space="preserve"> </w:t>
+      </w:r>
+      <w:r>
+        <w:t xml:space="preserve">gives </w:t>
+      </w:r>
+      <w:r>
+        <w:t xml:space="preserve">a method to solve for theta </w:t>
+      </w:r>
+      <w:r>
+        <w:rPr>
+          <w:i/>
+        </w:rPr>
+        <w:t>analytically</w:t>
+      </w:r>
+      <w:r>
+        <w:t xml:space="preserve">, so rather than </w:t>
+      </w:r>
+      <w:r>
+        <w:t xml:space="preserve">running an </w:t>
+      </w:r>
+      <w:r>
+        <w:t xml:space="preserve">iterative algorithm, we just solve for the optimal value for theta all </w:t>
+      </w:r>
+      <w:r>
+        <w:t xml:space="preserve">in </w:t>
+      </w:r>
+      <w:r>
+        <w:t>one go</w:t>
+      </w:r>
+    </w:p>
+    <w:p>
+      <w:pPr>
+        <w:pStyle w:val="ListBullet"/>
+      </w:pPr>
+      <w:r>
+        <w:t>I</w:t>
+      </w:r>
+      <w:r>
+        <w:t>magine</w:t>
+      </w:r>
+      <w:r>
+        <w:t xml:space="preserve"> a </w:t>
+      </w:r>
+      <w:r>
+        <w:t>very simp</w:t>
+      </w:r>
+      <w:r>
+        <w:t>lified cost function J(theta)</w:t>
+      </w:r>
+      <w:r>
+        <w:t xml:space="preserve"> where theta is a real #</w:t>
+      </w:r>
+      <w:r>
+        <w:rPr>
+          <w:noProof/>
+        </w:rPr>
+        <w:t xml:space="preserve"> </w:t>
+      </w:r>
+      <w:r>
+        <w:rPr>
+          <w:noProof/>
+        </w:rPr>
+        <w:drawing>
+          <wp:inline distT="0" distB="0" distL="0" distR="0" wp14:anchorId="1897B2BE" wp14:editId="0458392D">
+            <wp:extent cx="723900" cy="270676"/>
+            <wp:effectExtent l="0" t="0" r="0" b="0"/>
+            <wp:docPr id="26" name="Picture 26"/>
+            <wp:cNvGraphicFramePr>
+              <a:graphicFrameLocks xmlns:a="http://schemas.openxmlformats.org/drawingml/2006/main" noChangeAspect="1"/>
+            </wp:cNvGraphicFramePr>
+            <a:graphic xmlns:a="http://schemas.openxmlformats.org/drawingml/2006/main">
+              <a:graphicData uri="http://schemas.openxmlformats.org/drawingml/2006/picture">
+                <pic:pic xmlns:pic="http://schemas.openxmlformats.org/drawingml/2006/picture">
+                  <pic:nvPicPr>
+                    <pic:cNvPr id="1" name=""/>
+                    <pic:cNvPicPr/>
+                  </pic:nvPicPr>
+                  <pic:blipFill>
+                    <a:blip r:embed="rId29"/>
+                    <a:stretch>
+                      <a:fillRect/>
+                    </a:stretch>
+                  </pic:blipFill>
+                  <pic:spPr>
+                    <a:xfrm>
+                      <a:off x="0" y="0"/>
+                      <a:ext cx="741859" cy="277391"/>
+                    </a:xfrm>
+                    <a:prstGeom prst="rect">
+                      <a:avLst/>
+                    </a:prstGeom>
+                  </pic:spPr>
+                </pic:pic>
+              </a:graphicData>
+            </a:graphic>
+          </wp:inline>
+        </w:drawing>
+      </w:r>
+    </w:p>
+    <w:p>
+      <w:pPr>
+        <w:pStyle w:val="ListBullet"/>
         <w:numPr>
           <w:ilvl w:val="0"/>
-          <w:numId w:val="11"/>
+          <w:numId w:val="0"/>
         </w:numPr>
-      </w:pPr>
-      <w:r>
-        <w:t>Suppose m=4 students have taken some class, and the class had a midterm exam and a final exam. You have collected a dataset of their scores on the two exams, which is as follows:</w:t>
+        <w:ind w:left="1800"/>
+      </w:pPr>
+      <w:r>
+        <w:rPr>
+          <w:noProof/>
+        </w:rPr>
+        <w:drawing>
+          <wp:inline distT="0" distB="0" distL="0" distR="0" wp14:anchorId="0A9935B4" wp14:editId="53F48B28">
+            <wp:extent cx="2733675" cy="495300"/>
+            <wp:effectExtent l="0" t="0" r="9525" b="0"/>
+            <wp:docPr id="19" name="Picture 19"/>
+            <wp:cNvGraphicFramePr>
+              <a:graphicFrameLocks xmlns:a="http://schemas.openxmlformats.org/drawingml/2006/main" noChangeAspect="1"/>
+            </wp:cNvGraphicFramePr>
+            <a:graphic xmlns:a="http://schemas.openxmlformats.org/drawingml/2006/main">
+              <a:graphicData uri="http://schemas.openxmlformats.org/drawingml/2006/picture">
+                <pic:pic xmlns:pic="http://schemas.openxmlformats.org/drawingml/2006/picture">
+                  <pic:nvPicPr>
+                    <pic:cNvPr id="1" name=""/>
+                    <pic:cNvPicPr/>
+                  </pic:nvPicPr>
+                  <pic:blipFill>
+                    <a:blip r:embed="rId30"/>
+                    <a:stretch>
+                      <a:fillRect/>
+                    </a:stretch>
+                  </pic:blipFill>
+                  <pic:spPr>
+                    <a:xfrm>
+                      <a:off x="0" y="0"/>
+                      <a:ext cx="2733675" cy="495300"/>
+                    </a:xfrm>
+                    <a:prstGeom prst="rect">
+                      <a:avLst/>
+                    </a:prstGeom>
+                  </pic:spPr>
+                </pic:pic>
+              </a:graphicData>
+            </a:graphic>
+          </wp:inline>
+        </w:drawing>
+      </w:r>
+    </w:p>
+    <w:p>
+      <w:pPr>
+        <w:pStyle w:val="ListBullet"/>
+      </w:pPr>
+      <w:r>
+        <w:t>F</w:t>
+      </w:r>
+      <w:r>
+        <w:t xml:space="preserve">or now, imagine </w:t>
+      </w:r>
+      <w:r>
+        <w:t xml:space="preserve">theta </w:t>
+      </w:r>
+      <w:r>
+        <w:t xml:space="preserve">is just a scalar value or </w:t>
+      </w:r>
+      <w:r>
+        <w:t>a row value,</w:t>
+      </w:r>
+      <w:r>
+        <w:t xml:space="preserve"> just a</w:t>
+      </w:r>
+      <w:r>
+        <w:t xml:space="preserve"> #</w:t>
+      </w:r>
+      <w:r>
+        <w:t xml:space="preserve">, rather than a vector. </w:t>
+      </w:r>
+    </w:p>
+    <w:p>
+      <w:pPr>
+        <w:pStyle w:val="ListBullet"/>
+        <w:tabs>
+          <w:tab w:val="clear" w:pos="360"/>
+          <w:tab w:val="num" w:pos="720"/>
+        </w:tabs>
+        <w:ind w:left="720"/>
+      </w:pPr>
+      <w:r>
+        <w:t>So w</w:t>
+      </w:r>
+      <w:r>
+        <w:t xml:space="preserve">e have a cost function </w:t>
+      </w:r>
+      <w:r>
+        <w:t xml:space="preserve">= </w:t>
+      </w:r>
+      <w:r>
+        <w:t xml:space="preserve">a quadratic function of </w:t>
+      </w:r>
+      <w:r>
+        <w:t>a real-</w:t>
+      </w:r>
+      <w:r>
+        <w:t>value parameter Theta</w:t>
+      </w:r>
+    </w:p>
+    <w:p>
+      <w:pPr>
+        <w:pStyle w:val="ListBullet"/>
+        <w:tabs>
+          <w:tab w:val="clear" w:pos="360"/>
+          <w:tab w:val="num" w:pos="720"/>
+        </w:tabs>
+        <w:ind w:left="720"/>
+      </w:pPr>
+      <w:r>
+        <w:t>H</w:t>
+      </w:r>
+      <w:r>
+        <w:t>ow do you minimize a function</w:t>
+      </w:r>
+      <w:r>
+        <w:t>?</w:t>
+      </w:r>
+      <w:r>
+        <w:t xml:space="preserve"> </w:t>
+      </w:r>
+      <w:r>
+        <w:sym w:font="Wingdings" w:char="F0E0"/>
+      </w:r>
+      <w:r>
+        <w:t xml:space="preserve"> = take </w:t>
+      </w:r>
+      <w:r>
+        <w:t xml:space="preserve">derivatives </w:t>
+      </w:r>
+      <w:r>
+        <w:t xml:space="preserve">+ </w:t>
+      </w:r>
+      <w:r>
+        <w:t xml:space="preserve">set </w:t>
+      </w:r>
+      <w:r>
+        <w:t>them to 0</w:t>
+      </w:r>
+    </w:p>
+    <w:p>
+      <w:pPr>
+        <w:pStyle w:val="ListBullet"/>
+        <w:tabs>
+          <w:tab w:val="clear" w:pos="360"/>
+          <w:tab w:val="num" w:pos="720"/>
+        </w:tabs>
+        <w:ind w:left="720"/>
+      </w:pPr>
+      <w:r>
+        <w:t>T</w:t>
+      </w:r>
+      <w:r>
+        <w:t xml:space="preserve">ake derivative of J </w:t>
+      </w:r>
+      <w:r>
+        <w:t xml:space="preserve">w/ </w:t>
+      </w:r>
+      <w:r>
+        <w:t>respect to parameter Theta</w:t>
+      </w:r>
+      <w:r>
+        <w:t xml:space="preserve"> </w:t>
+      </w:r>
+      <w:r>
+        <w:sym w:font="Wingdings" w:char="F0E0"/>
+      </w:r>
+      <w:r>
+        <w:t xml:space="preserve"> </w:t>
+      </w:r>
+      <w:r>
+        <w:t xml:space="preserve">set that derivative </w:t>
+      </w:r>
+      <w:r>
+        <w:t xml:space="preserve">= 0 </w:t>
+      </w:r>
+      <w:r>
+        <w:sym w:font="Wingdings" w:char="F0E0"/>
+      </w:r>
+      <w:r>
+        <w:t xml:space="preserve"> </w:t>
+      </w:r>
+      <w:r>
+        <w:t xml:space="preserve">allows you to solve for the value of Theda that minimizes </w:t>
+      </w:r>
+      <w:r>
+        <w:t>J(</w:t>
+      </w:r>
+      <w:r>
+        <w:t>Theta</w:t>
+      </w:r>
+      <w:r>
+        <w:t>)</w:t>
+      </w:r>
+      <w:r>
+        <w:t xml:space="preserve">. </w:t>
+      </w:r>
+    </w:p>
+    <w:p>
+      <w:pPr>
+        <w:pStyle w:val="ListBullet"/>
+      </w:pPr>
+      <w:r>
+        <w:t xml:space="preserve">That was a simpler case of when </w:t>
+      </w:r>
+      <w:r>
+        <w:t>theta</w:t>
+      </w:r>
+      <w:r>
+        <w:t xml:space="preserve"> was </w:t>
+      </w:r>
+      <w:r>
+        <w:t xml:space="preserve">a </w:t>
+      </w:r>
+      <w:r>
+        <w:t>real</w:t>
+      </w:r>
+      <w:r>
+        <w:t xml:space="preserve"> #</w:t>
+      </w:r>
+      <w:r>
+        <w:t xml:space="preserve">. </w:t>
+      </w:r>
+    </w:p>
+    <w:p>
+      <w:pPr>
+        <w:pStyle w:val="ListBullet"/>
+      </w:pPr>
+      <w:r>
+        <w:t xml:space="preserve">In the problem </w:t>
+      </w:r>
+      <w:r>
+        <w:rPr>
+          <w:i/>
+        </w:rPr>
+        <w:t>we</w:t>
+      </w:r>
+      <w:r>
+        <w:t xml:space="preserve"> are interested in, Theta is </w:t>
+      </w:r>
+      <w:r>
+        <w:t xml:space="preserve">not </w:t>
+      </w:r>
+      <w:r>
+        <w:t>a real</w:t>
+      </w:r>
+      <w:r>
+        <w:t xml:space="preserve"> #</w:t>
+      </w:r>
+      <w:r>
+        <w:t xml:space="preserve">, but, instead, is </w:t>
+      </w:r>
+      <w:r>
+        <w:t xml:space="preserve">an </w:t>
+      </w:r>
+      <w:r>
+        <w:t>n+</w:t>
+      </w:r>
+      <w:r>
+        <w:t xml:space="preserve">1-dimensional parameter vector </w:t>
+      </w:r>
+      <w:r>
+        <w:rPr>
+          <w:noProof/>
+        </w:rPr>
+        <w:drawing>
+          <wp:inline distT="0" distB="0" distL="0" distR="0" wp14:anchorId="4BC5E9A1" wp14:editId="64E26425">
+            <wp:extent cx="885825" cy="338698"/>
+            <wp:effectExtent l="0" t="0" r="0" b="4445"/>
+            <wp:docPr id="27" name="Picture 27"/>
+            <wp:cNvGraphicFramePr>
+              <a:graphicFrameLocks xmlns:a="http://schemas.openxmlformats.org/drawingml/2006/main" noChangeAspect="1"/>
+            </wp:cNvGraphicFramePr>
+            <a:graphic xmlns:a="http://schemas.openxmlformats.org/drawingml/2006/main">
+              <a:graphicData uri="http://schemas.openxmlformats.org/drawingml/2006/picture">
+                <pic:pic xmlns:pic="http://schemas.openxmlformats.org/drawingml/2006/picture">
+                  <pic:nvPicPr>
+                    <pic:cNvPr id="1" name=""/>
+                    <pic:cNvPicPr/>
+                  </pic:nvPicPr>
+                  <pic:blipFill>
+                    <a:blip r:embed="rId31"/>
+                    <a:stretch>
+                      <a:fillRect/>
+                    </a:stretch>
+                  </pic:blipFill>
+                  <pic:spPr>
+                    <a:xfrm>
+                      <a:off x="0" y="0"/>
+                      <a:ext cx="914518" cy="349669"/>
+                    </a:xfrm>
+                    <a:prstGeom prst="rect">
+                      <a:avLst/>
+                    </a:prstGeom>
+                  </pic:spPr>
+                </pic:pic>
+              </a:graphicData>
+            </a:graphic>
+          </wp:inline>
+        </w:drawing>
+      </w:r>
+    </w:p>
+    <w:p>
+      <w:pPr>
+        <w:pStyle w:val="ListBullet"/>
+      </w:pPr>
+      <w:r>
+        <w:t xml:space="preserve">A </w:t>
+      </w:r>
+      <w:r>
+        <w:t xml:space="preserve">cost function </w:t>
+      </w:r>
+      <w:r>
+        <w:t xml:space="preserve">= </w:t>
+      </w:r>
+      <w:r>
+        <w:t xml:space="preserve">a function of </w:t>
+      </w:r>
+      <w:r>
+        <w:rPr>
+          <w:i/>
+        </w:rPr>
+        <w:t>this</w:t>
+      </w:r>
+      <w:r>
+        <w:t xml:space="preserve"> vector = </w:t>
+      </w:r>
+      <w:r>
+        <w:t>(Theta</w:t>
+      </w:r>
+      <w:r>
+        <w:t>0</w:t>
+      </w:r>
+      <w:r>
+        <w:t>,… Theta m)</w:t>
+      </w:r>
+      <w:r>
+        <w:t xml:space="preserve"> </w:t>
+      </w:r>
+    </w:p>
+    <w:p>
+      <w:pPr>
+        <w:pStyle w:val="ListBullet"/>
+        <w:tabs>
+          <w:tab w:val="clear" w:pos="360"/>
+          <w:tab w:val="num" w:pos="1080"/>
+        </w:tabs>
+        <w:ind w:left="1080"/>
+      </w:pPr>
+      <w:r>
+        <w:rPr>
+          <w:noProof/>
+        </w:rPr>
+        <w:drawing>
+          <wp:inline distT="0" distB="0" distL="0" distR="0" wp14:anchorId="64AD83A0" wp14:editId="7075D5F6">
+            <wp:extent cx="3648075" cy="588915"/>
+            <wp:effectExtent l="0" t="0" r="0" b="1905"/>
+            <wp:docPr id="28" name="Picture 28"/>
+            <wp:cNvGraphicFramePr>
+              <a:graphicFrameLocks xmlns:a="http://schemas.openxmlformats.org/drawingml/2006/main" noChangeAspect="1"/>
+            </wp:cNvGraphicFramePr>
+            <a:graphic xmlns:a="http://schemas.openxmlformats.org/drawingml/2006/main">
+              <a:graphicData uri="http://schemas.openxmlformats.org/drawingml/2006/picture">
+                <pic:pic xmlns:pic="http://schemas.openxmlformats.org/drawingml/2006/picture">
+                  <pic:nvPicPr>
+                    <pic:cNvPr id="1" name=""/>
+                    <pic:cNvPicPr/>
+                  </pic:nvPicPr>
+                  <pic:blipFill>
+                    <a:blip r:embed="rId32"/>
+                    <a:stretch>
+                      <a:fillRect/>
+                    </a:stretch>
+                  </pic:blipFill>
+                  <pic:spPr>
+                    <a:xfrm>
+                      <a:off x="0" y="0"/>
+                      <a:ext cx="3735985" cy="603107"/>
+                    </a:xfrm>
+                    <a:prstGeom prst="rect">
+                      <a:avLst/>
+                    </a:prstGeom>
+                  </pic:spPr>
+                </pic:pic>
+              </a:graphicData>
+            </a:graphic>
+          </wp:inline>
+        </w:drawing>
+      </w:r>
+    </w:p>
+    <w:p>
+      <w:pPr>
+        <w:pStyle w:val="ListBullet"/>
+      </w:pPr>
+      <w:r>
+        <w:t xml:space="preserve">How do we minimize </w:t>
+      </w:r>
+      <w:r>
+        <w:rPr>
+          <w:i/>
+        </w:rPr>
+        <w:t>this</w:t>
+      </w:r>
+      <w:r>
+        <w:t xml:space="preserve"> cost function? </w:t>
+      </w:r>
+    </w:p>
+    <w:p>
+      <w:pPr>
+        <w:pStyle w:val="ListBullet"/>
+      </w:pPr>
+      <w:r>
+        <w:t xml:space="preserve">1 </w:t>
+      </w:r>
+      <w:r>
+        <w:t>way to do</w:t>
+      </w:r>
+      <w:r>
+        <w:t xml:space="preserve"> so</w:t>
+      </w:r>
+      <w:r>
+        <w:t xml:space="preserve"> is to take the </w:t>
+      </w:r>
+      <w:r>
+        <w:rPr>
+          <w:b/>
+        </w:rPr>
+        <w:t>partial derivative</w:t>
+      </w:r>
+      <w:r>
+        <w:t xml:space="preserve"> of J w/ </w:t>
+      </w:r>
+      <w:r>
+        <w:t xml:space="preserve">respect to </w:t>
+      </w:r>
+      <w:r>
+        <w:rPr>
+          <w:i/>
+        </w:rPr>
+        <w:t>every</w:t>
+      </w:r>
+      <w:r>
+        <w:t xml:space="preserve"> parameter of </w:t>
+      </w:r>
+      <w:r>
+        <w:t>Theta</w:t>
+      </w:r>
+      <w:r>
+        <w:t xml:space="preserve"> + </w:t>
+      </w:r>
+      <w:r>
+        <w:t xml:space="preserve">to set all of these </w:t>
+      </w:r>
+      <w:r>
+        <w:t xml:space="preserve">= </w:t>
+      </w:r>
+      <w:r>
+        <w:t xml:space="preserve">0. </w:t>
+      </w:r>
+    </w:p>
+    <w:p>
+      <w:pPr>
+        <w:pStyle w:val="ListBullet"/>
+        <w:numPr>
+          <w:ilvl w:val="0"/>
+          <w:numId w:val="0"/>
+        </w:numPr>
+        <w:ind w:left="1800"/>
+      </w:pPr>
+      <w:r>
+        <w:rPr>
+          <w:noProof/>
+        </w:rPr>
+        <w:drawing>
+          <wp:inline distT="0" distB="0" distL="0" distR="0" wp14:anchorId="090BB931" wp14:editId="1A0EB1EC">
+            <wp:extent cx="3209925" cy="468551"/>
+            <wp:effectExtent l="0" t="0" r="0" b="8255"/>
+            <wp:docPr id="29" name="Picture 29"/>
+            <wp:cNvGraphicFramePr>
+              <a:graphicFrameLocks xmlns:a="http://schemas.openxmlformats.org/drawingml/2006/main" noChangeAspect="1"/>
+            </wp:cNvGraphicFramePr>
+            <a:graphic xmlns:a="http://schemas.openxmlformats.org/drawingml/2006/main">
+              <a:graphicData uri="http://schemas.openxmlformats.org/drawingml/2006/picture">
+                <pic:pic xmlns:pic="http://schemas.openxmlformats.org/drawingml/2006/picture">
+                  <pic:nvPicPr>
+                    <pic:cNvPr id="1" name=""/>
+                    <pic:cNvPicPr/>
+                  </pic:nvPicPr>
+                  <pic:blipFill>
+                    <a:blip r:embed="rId33"/>
+                    <a:stretch>
+                      <a:fillRect/>
+                    </a:stretch>
+                  </pic:blipFill>
+                  <pic:spPr>
+                    <a:xfrm>
+                      <a:off x="0" y="0"/>
+                      <a:ext cx="3273864" cy="477884"/>
+                    </a:xfrm>
+                    <a:prstGeom prst="rect">
+                      <a:avLst/>
+                    </a:prstGeom>
+                  </pic:spPr>
+                </pic:pic>
+              </a:graphicData>
+            </a:graphic>
+          </wp:inline>
+        </w:drawing>
+      </w:r>
+    </w:p>
+    <w:p>
+      <w:pPr>
+        <w:pStyle w:val="ListBullet"/>
+      </w:pPr>
+      <w:r>
+        <w:lastRenderedPageBreak/>
+        <w:t>Then</w:t>
+      </w:r>
+      <w:r>
+        <w:t xml:space="preserve"> solve for </w:t>
+      </w:r>
+      <w:r>
+        <w:t>Theta 0 up to Theta m</w:t>
+      </w:r>
+      <w:r>
+        <w:t xml:space="preserve">, this </w:t>
+      </w:r>
+      <w:r>
+        <w:t xml:space="preserve">gives the </w:t>
+      </w:r>
+      <w:r>
+        <w:t>values of Theta</w:t>
+      </w:r>
+      <w:r>
+        <w:t xml:space="preserve"> to minimize the cost function</w:t>
+      </w:r>
+      <w:r>
+        <w:t xml:space="preserve">. </w:t>
+      </w:r>
+    </w:p>
+    <w:p>
+      <w:pPr>
+        <w:pStyle w:val="ListBullet"/>
+      </w:pPr>
+      <w:r>
+        <w:t>I</w:t>
+      </w:r>
+      <w:r>
+        <w:t xml:space="preserve">f you actually work through the calculus </w:t>
+      </w:r>
+      <w:r>
+        <w:t xml:space="preserve">+ </w:t>
+      </w:r>
+      <w:r>
+        <w:t xml:space="preserve">through the solution to the parameters Theta 0 </w:t>
+      </w:r>
+      <w:r>
+        <w:t xml:space="preserve">through Theta N, the derivative </w:t>
+      </w:r>
+      <w:r>
+        <w:t>ends up being somewhat</w:t>
+      </w:r>
+      <w:r>
+        <w:t xml:space="preserve"> long and</w:t>
+      </w:r>
+      <w:r>
+        <w:t xml:space="preserve"> involved. </w:t>
+      </w:r>
+    </w:p>
+    <w:p>
+      <w:pPr>
+        <w:pStyle w:val="ListBullet"/>
+      </w:pPr>
+      <w:r>
+        <w:t xml:space="preserve">Only need </w:t>
+      </w:r>
+      <w:r>
+        <w:t xml:space="preserve">to know </w:t>
+      </w:r>
+      <w:r>
+        <w:t xml:space="preserve">a little </w:t>
+      </w:r>
+      <w:r>
+        <w:t>in order to implement thi</w:t>
+      </w:r>
+      <w:r>
+        <w:t>s algorithm and get it to work w/out heavy math</w:t>
+      </w:r>
+    </w:p>
+    <w:p>
+      <w:pPr>
+        <w:pStyle w:val="ListBullet"/>
+      </w:pPr>
+      <w:r>
+        <w:t xml:space="preserve">Ex: </w:t>
+      </w:r>
+      <w:r>
+        <w:t xml:space="preserve">m = 4 training examples. </w:t>
+      </w:r>
+    </w:p>
+    <w:p>
+      <w:pPr>
+        <w:pStyle w:val="ListBullet"/>
+        <w:numPr>
+          <w:ilvl w:val="0"/>
+          <w:numId w:val="0"/>
+        </w:numPr>
+        <w:ind w:left="1080"/>
+      </w:pPr>
+      <w:r>
+        <w:rPr>
+          <w:noProof/>
+        </w:rPr>
+        <w:drawing>
+          <wp:inline distT="0" distB="0" distL="0" distR="0" wp14:anchorId="6071E81D" wp14:editId="1C66BD95">
+            <wp:extent cx="4171950" cy="1340284"/>
+            <wp:effectExtent l="0" t="0" r="0" b="0"/>
+            <wp:docPr id="30" name="Picture 30"/>
+            <wp:cNvGraphicFramePr>
+              <a:graphicFrameLocks xmlns:a="http://schemas.openxmlformats.org/drawingml/2006/main" noChangeAspect="1"/>
+            </wp:cNvGraphicFramePr>
+            <a:graphic xmlns:a="http://schemas.openxmlformats.org/drawingml/2006/main">
+              <a:graphicData uri="http://schemas.openxmlformats.org/drawingml/2006/picture">
+                <pic:pic xmlns:pic="http://schemas.openxmlformats.org/drawingml/2006/picture">
+                  <pic:nvPicPr>
+                    <pic:cNvPr id="1" name=""/>
+                    <pic:cNvPicPr/>
+                  </pic:nvPicPr>
+                  <pic:blipFill>
+                    <a:blip r:embed="rId34"/>
+                    <a:stretch>
+                      <a:fillRect/>
+                    </a:stretch>
+                  </pic:blipFill>
+                  <pic:spPr>
+                    <a:xfrm>
+                      <a:off x="0" y="0"/>
+                      <a:ext cx="4207179" cy="1351602"/>
+                    </a:xfrm>
+                    <a:prstGeom prst="rect">
+                      <a:avLst/>
+                    </a:prstGeom>
+                  </pic:spPr>
+                </pic:pic>
+              </a:graphicData>
+            </a:graphic>
+          </wp:inline>
+        </w:drawing>
+      </w:r>
+    </w:p>
+    <w:p>
+      <w:pPr>
+        <w:pStyle w:val="ListBullet"/>
+        <w:tabs>
+          <w:tab w:val="clear" w:pos="360"/>
+          <w:tab w:val="num" w:pos="720"/>
+        </w:tabs>
+        <w:ind w:left="720"/>
+      </w:pPr>
+      <w:r>
+        <w:t xml:space="preserve">In order to implement </w:t>
+      </w:r>
+      <w:r>
+        <w:t xml:space="preserve">the </w:t>
+      </w:r>
+      <w:r>
+        <w:t xml:space="preserve">normal equation </w:t>
+      </w:r>
+      <w:r>
+        <w:t>method,</w:t>
+      </w:r>
+      <w:r>
+        <w:t xml:space="preserve"> take </w:t>
+      </w:r>
+      <w:r>
+        <w:t xml:space="preserve">the </w:t>
+      </w:r>
+      <w:r>
+        <w:t>data set</w:t>
+      </w:r>
+      <w:r>
+        <w:t xml:space="preserve"> + </w:t>
+      </w:r>
+      <w:r>
+        <w:t xml:space="preserve">add an extra column that corresponds to </w:t>
+      </w:r>
+      <w:r>
+        <w:t xml:space="preserve">an </w:t>
+      </w:r>
+      <w:r>
+        <w:t xml:space="preserve">extra feature, x0, that always takes on value </w:t>
+      </w:r>
+      <w:r>
+        <w:t xml:space="preserve">= </w:t>
+      </w:r>
+      <w:r>
+        <w:t xml:space="preserve">1. </w:t>
+      </w:r>
+    </w:p>
+    <w:p>
+      <w:pPr>
+        <w:pStyle w:val="ListBullet"/>
+        <w:tabs>
+          <w:tab w:val="clear" w:pos="360"/>
+          <w:tab w:val="num" w:pos="720"/>
+        </w:tabs>
+        <w:ind w:left="720"/>
+      </w:pPr>
+      <w:r>
+        <w:t>T</w:t>
+      </w:r>
+      <w:r>
+        <w:t>hen construct a matri</w:t>
+      </w:r>
+      <w:r>
+        <w:t xml:space="preserve">x, </w:t>
+      </w:r>
+      <w:r>
+        <w:t xml:space="preserve">X </w:t>
+      </w:r>
+      <w:r>
+        <w:t xml:space="preserve">, which </w:t>
+      </w:r>
+      <w:r>
+        <w:t xml:space="preserve">contains all features from </w:t>
+      </w:r>
+      <w:r>
+        <w:t>the training data</w:t>
+      </w:r>
+    </w:p>
+    <w:p>
+      <w:pPr>
+        <w:pStyle w:val="ListBullet"/>
+        <w:tabs>
+          <w:tab w:val="clear" w:pos="360"/>
+          <w:tab w:val="num" w:pos="2520"/>
+        </w:tabs>
+        <w:ind w:left="2520"/>
+      </w:pPr>
+      <w:r>
+        <w:rPr>
+          <w:noProof/>
+        </w:rPr>
+        <w:drawing>
+          <wp:inline distT="0" distB="0" distL="0" distR="0" wp14:anchorId="3FECD196" wp14:editId="40680255">
+            <wp:extent cx="2066925" cy="850716"/>
+            <wp:effectExtent l="0" t="0" r="0" b="6985"/>
+            <wp:docPr id="31" name="Picture 31"/>
+            <wp:cNvGraphicFramePr>
+              <a:graphicFrameLocks xmlns:a="http://schemas.openxmlformats.org/drawingml/2006/main" noChangeAspect="1"/>
+            </wp:cNvGraphicFramePr>
+            <a:graphic xmlns:a="http://schemas.openxmlformats.org/drawingml/2006/main">
+              <a:graphicData uri="http://schemas.openxmlformats.org/drawingml/2006/picture">
+                <pic:pic xmlns:pic="http://schemas.openxmlformats.org/drawingml/2006/picture">
+                  <pic:nvPicPr>
+                    <pic:cNvPr id="1" name=""/>
+                    <pic:cNvPicPr/>
+                  </pic:nvPicPr>
+                  <pic:blipFill>
+                    <a:blip r:embed="rId35"/>
+                    <a:stretch>
+                      <a:fillRect/>
+                    </a:stretch>
+                  </pic:blipFill>
+                  <pic:spPr>
+                    <a:xfrm>
+                      <a:off x="0" y="0"/>
+                      <a:ext cx="2083283" cy="857449"/>
+                    </a:xfrm>
+                    <a:prstGeom prst="rect">
+                      <a:avLst/>
+                    </a:prstGeom>
+                  </pic:spPr>
+                </pic:pic>
+              </a:graphicData>
+            </a:graphic>
+          </wp:inline>
+        </w:drawing>
+      </w:r>
+    </w:p>
+    <w:p>
+      <w:pPr>
+        <w:pStyle w:val="ListBullet"/>
+        <w:tabs>
+          <w:tab w:val="clear" w:pos="360"/>
+          <w:tab w:val="num" w:pos="720"/>
+        </w:tabs>
+        <w:ind w:left="720"/>
+      </w:pPr>
+      <w:r>
+        <w:t>Then we do</w:t>
+      </w:r>
+      <w:r>
+        <w:t xml:space="preserve"> </w:t>
+      </w:r>
+      <w:r>
+        <w:t>the same for y's (</w:t>
+      </w:r>
+      <w:r>
+        <w:t xml:space="preserve">values </w:t>
+      </w:r>
+      <w:r>
+        <w:t>trying to predict)</w:t>
+      </w:r>
+    </w:p>
+    <w:p>
+      <w:pPr>
+        <w:pStyle w:val="ListBullet"/>
+        <w:tabs>
+          <w:tab w:val="clear" w:pos="360"/>
+          <w:tab w:val="num" w:pos="3240"/>
+        </w:tabs>
+        <w:ind w:left="3240"/>
+      </w:pPr>
+      <w:r>
+        <w:rPr>
+          <w:noProof/>
+        </w:rPr>
+        <w:drawing>
+          <wp:inline distT="0" distB="0" distL="0" distR="0" wp14:anchorId="11E5229B" wp14:editId="65362FD9">
+            <wp:extent cx="672306" cy="733425"/>
+            <wp:effectExtent l="0" t="0" r="0" b="0"/>
+            <wp:docPr id="32" name="Picture 32"/>
+            <wp:cNvGraphicFramePr>
+              <a:graphicFrameLocks xmlns:a="http://schemas.openxmlformats.org/drawingml/2006/main" noChangeAspect="1"/>
+            </wp:cNvGraphicFramePr>
+            <a:graphic xmlns:a="http://schemas.openxmlformats.org/drawingml/2006/main">
+              <a:graphicData uri="http://schemas.openxmlformats.org/drawingml/2006/picture">
+                <pic:pic xmlns:pic="http://schemas.openxmlformats.org/drawingml/2006/picture">
+                  <pic:nvPicPr>
+                    <pic:cNvPr id="1" name=""/>
+                    <pic:cNvPicPr/>
+                  </pic:nvPicPr>
+                  <pic:blipFill>
+                    <a:blip r:embed="rId36"/>
+                    <a:stretch>
+                      <a:fillRect/>
+                    </a:stretch>
+                  </pic:blipFill>
+                  <pic:spPr>
+                    <a:xfrm>
+                      <a:off x="0" y="0"/>
+                      <a:ext cx="676721" cy="738242"/>
+                    </a:xfrm>
+                    <a:prstGeom prst="rect">
+                      <a:avLst/>
+                    </a:prstGeom>
+                  </pic:spPr>
+                </pic:pic>
+              </a:graphicData>
+            </a:graphic>
+          </wp:inline>
+        </w:drawing>
+      </w:r>
+      <w:r>
+        <w:t xml:space="preserve"> </w:t>
+      </w:r>
+    </w:p>
+    <w:p>
+      <w:pPr>
+        <w:pStyle w:val="ListBullet"/>
+        <w:tabs>
+          <w:tab w:val="clear" w:pos="360"/>
+          <w:tab w:val="num" w:pos="720"/>
+        </w:tabs>
+        <w:ind w:left="720"/>
+      </w:pPr>
+      <w:r>
+        <w:t xml:space="preserve">X = an </w:t>
+      </w:r>
+      <w:r>
+        <w:rPr>
+          <w:i/>
+        </w:rPr>
+        <w:t>m *</w:t>
+      </w:r>
+      <w:r>
+        <w:rPr>
+          <w:i/>
+        </w:rPr>
+        <w:t xml:space="preserve"> (n+1)</w:t>
+      </w:r>
+      <w:r>
+        <w:t>-</w:t>
+      </w:r>
+      <w:r>
+        <w:rPr>
+          <w:i/>
+        </w:rPr>
+        <w:t>dimensional</w:t>
+      </w:r>
+      <w:r>
+        <w:t xml:space="preserve"> matrix, Y </w:t>
+      </w:r>
+      <w:r>
+        <w:t xml:space="preserve">= </w:t>
+      </w:r>
+      <w:r>
+        <w:t xml:space="preserve">a </w:t>
+      </w:r>
+      <w:r>
+        <w:rPr>
+          <w:i/>
+        </w:rPr>
+        <w:t>m-dimensional</w:t>
+      </w:r>
+      <w:r>
+        <w:t xml:space="preserve"> vector</w:t>
+      </w:r>
+      <w:r>
+        <w:t>,</w:t>
+      </w:r>
+      <w:r>
+        <w:t xml:space="preserve"> where m </w:t>
+      </w:r>
+      <w:r>
+        <w:t xml:space="preserve">= # of training examples and </w:t>
+      </w:r>
+      <w:r>
+        <w:t xml:space="preserve">n </w:t>
+      </w:r>
+      <w:r>
+        <w:t xml:space="preserve">= # </w:t>
+      </w:r>
+      <w:r>
+        <w:t xml:space="preserve">of </w:t>
+      </w:r>
+      <w:r>
+        <w:t xml:space="preserve">original </w:t>
+      </w:r>
+      <w:r>
+        <w:t xml:space="preserve">features, </w:t>
+      </w:r>
+      <w:r>
+        <w:t xml:space="preserve">so we have </w:t>
+      </w:r>
+      <w:r>
+        <w:t>n+1</w:t>
+      </w:r>
+      <w:r>
+        <w:t xml:space="preserve"> b/c </w:t>
+      </w:r>
+      <w:r>
+        <w:t xml:space="preserve">of </w:t>
+      </w:r>
+      <w:r>
+        <w:t xml:space="preserve">the </w:t>
+      </w:r>
+      <w:r>
+        <w:t xml:space="preserve">extra feature X0 </w:t>
+      </w:r>
+    </w:p>
+    <w:p>
+      <w:pPr>
+        <w:pStyle w:val="ListBullet"/>
+        <w:tabs>
+          <w:tab w:val="clear" w:pos="360"/>
+          <w:tab w:val="num" w:pos="720"/>
+        </w:tabs>
+        <w:ind w:left="720"/>
+      </w:pPr>
+      <w:r>
+        <w:t>Calculate the inverse of (X(transpose)*</w:t>
+      </w:r>
+      <w:r>
+        <w:t>X</w:t>
+      </w:r>
+      <w:r>
+        <w:t xml:space="preserve">) * X(transpose)*Y, this gives </w:t>
+      </w:r>
+      <w:r>
+        <w:t xml:space="preserve">the value of theta that minimizes </w:t>
+      </w:r>
+      <w:r>
+        <w:t xml:space="preserve">the </w:t>
+      </w:r>
+      <w:r>
+        <w:t xml:space="preserve">cost function. </w:t>
+      </w:r>
+    </w:p>
+    <w:p>
+      <w:pPr>
+        <w:pStyle w:val="ListBullet"/>
+        <w:tabs>
+          <w:tab w:val="clear" w:pos="360"/>
+          <w:tab w:val="num" w:pos="3240"/>
+        </w:tabs>
+        <w:ind w:left="3240"/>
+      </w:pPr>
+      <w:r>
+        <w:rPr>
+          <w:noProof/>
+        </w:rPr>
+        <w:drawing>
+          <wp:inline distT="0" distB="0" distL="0" distR="0" wp14:anchorId="634FB632" wp14:editId="74522181">
+            <wp:extent cx="2133600" cy="352732"/>
+            <wp:effectExtent l="0" t="0" r="0" b="9525"/>
+            <wp:docPr id="33" name="Picture 33"/>
+            <wp:cNvGraphicFramePr>
+              <a:graphicFrameLocks xmlns:a="http://schemas.openxmlformats.org/drawingml/2006/main" noChangeAspect="1"/>
+            </wp:cNvGraphicFramePr>
+            <a:graphic xmlns:a="http://schemas.openxmlformats.org/drawingml/2006/main">
+              <a:graphicData uri="http://schemas.openxmlformats.org/drawingml/2006/picture">
+                <pic:pic xmlns:pic="http://schemas.openxmlformats.org/drawingml/2006/picture">
+                  <pic:nvPicPr>
+                    <pic:cNvPr id="1" name=""/>
+                    <pic:cNvPicPr/>
+                  </pic:nvPicPr>
+                  <pic:blipFill>
+                    <a:blip r:embed="rId37"/>
+                    <a:stretch>
+                      <a:fillRect/>
+                    </a:stretch>
+                  </pic:blipFill>
+                  <pic:spPr>
+                    <a:xfrm>
+                      <a:off x="0" y="0"/>
+                      <a:ext cx="2153245" cy="355980"/>
+                    </a:xfrm>
+                    <a:prstGeom prst="rect">
+                      <a:avLst/>
+                    </a:prstGeom>
+                  </pic:spPr>
+                </pic:pic>
+              </a:graphicData>
+            </a:graphic>
+          </wp:inline>
+        </w:drawing>
+      </w:r>
+    </w:p>
+    <w:p>
+      <w:pPr>
+        <w:pStyle w:val="ListBullet"/>
+        <w:tabs>
+          <w:tab w:val="clear" w:pos="360"/>
+          <w:tab w:val="num" w:pos="720"/>
+        </w:tabs>
+        <w:ind w:left="720"/>
+      </w:pPr>
+      <w:r>
+        <w:t xml:space="preserve">There was a lot that happened on the slides and I work through it using one specific example of one dataset. Let me just write this out in a slightly more general form and then let me just, and later on in this video let me explain this equation a little bit more. </w:t>
+      </w:r>
+    </w:p>
+    <w:p>
+      <w:pPr>
+        <w:pStyle w:val="ListBullet"/>
+        <w:numPr>
+          <w:ilvl w:val="0"/>
+          <w:numId w:val="0"/>
+        </w:numPr>
+        <w:ind w:left="360"/>
+      </w:pPr>
+    </w:p>
+    <w:p>
+      <w:pPr>
+        <w:pStyle w:val="ListBullet"/>
+      </w:pPr>
+      <w:r>
+        <w:t>General case:</w:t>
+      </w:r>
+    </w:p>
+    <w:p>
+      <w:pPr>
+        <w:pStyle w:val="ListParagraph"/>
+      </w:pPr>
+      <w:r>
+        <w:rPr>
+          <w:noProof/>
+        </w:rPr>
+        <w:drawing>
+          <wp:inline distT="0" distB="0" distL="0" distR="0" wp14:anchorId="2CD5137B" wp14:editId="1841B24A">
+            <wp:extent cx="5943600" cy="455295"/>
+            <wp:effectExtent l="0" t="0" r="0" b="1905"/>
+            <wp:docPr id="34" name="Picture 34"/>
+            <wp:cNvGraphicFramePr>
+              <a:graphicFrameLocks xmlns:a="http://schemas.openxmlformats.org/drawingml/2006/main" noChangeAspect="1"/>
+            </wp:cNvGraphicFramePr>
+            <a:graphic xmlns:a="http://schemas.openxmlformats.org/drawingml/2006/main">
+              <a:graphicData uri="http://schemas.openxmlformats.org/drawingml/2006/picture">
+                <pic:pic xmlns:pic="http://schemas.openxmlformats.org/drawingml/2006/picture">
+                  <pic:nvPicPr>
+                    <pic:cNvPr id="1" name=""/>
+                    <pic:cNvPicPr/>
+                  </pic:nvPicPr>
+                  <pic:blipFill>
+                    <a:blip r:embed="rId38"/>
+                    <a:stretch>
+                      <a:fillRect/>
+                    </a:stretch>
+                  </pic:blipFill>
+                  <pic:spPr>
+                    <a:xfrm>
+                      <a:off x="0" y="0"/>
+                      <a:ext cx="5943600" cy="455295"/>
+                    </a:xfrm>
+                    <a:prstGeom prst="rect">
+                      <a:avLst/>
+                    </a:prstGeom>
+                  </pic:spPr>
+                </pic:pic>
+              </a:graphicData>
+            </a:graphic>
+          </wp:inline>
+        </w:drawing>
+      </w:r>
+    </w:p>
+    <w:p>
+      <w:pPr>
+        <w:pStyle w:val="ListBullet"/>
+        <w:tabs>
+          <w:tab w:val="clear" w:pos="360"/>
+          <w:tab w:val="num" w:pos="720"/>
+        </w:tabs>
+        <w:ind w:left="720"/>
+      </w:pPr>
+      <w:r>
+        <w:t xml:space="preserve">M training examples </w:t>
+      </w:r>
+      <w:r>
+        <w:t xml:space="preserve">+ n features + </w:t>
+      </w:r>
+      <w:r>
+        <w:t>each training example x(</w:t>
+      </w:r>
+      <w:proofErr w:type="spellStart"/>
+      <w:r>
+        <w:t>i</w:t>
+      </w:r>
+      <w:proofErr w:type="spellEnd"/>
+      <w:r>
+        <w:t>) looks like a</w:t>
+      </w:r>
+      <w:r>
+        <w:t xml:space="preserve">n n+1 dimensional feature vector. </w:t>
+      </w:r>
+    </w:p>
+    <w:p>
+      <w:pPr>
+        <w:pStyle w:val="ListBullet"/>
+        <w:numPr>
+          <w:ilvl w:val="0"/>
+          <w:numId w:val="0"/>
+        </w:numPr>
+        <w:ind w:left="2520"/>
+      </w:pPr>
+      <w:r>
+        <w:rPr>
+          <w:noProof/>
+        </w:rPr>
+        <w:lastRenderedPageBreak/>
+        <w:drawing>
+          <wp:inline distT="0" distB="0" distL="0" distR="0" wp14:anchorId="3A293D62" wp14:editId="453BB9DF">
+            <wp:extent cx="2181225" cy="1743075"/>
+            <wp:effectExtent l="0" t="0" r="9525" b="9525"/>
+            <wp:docPr id="35" name="Picture 35"/>
+            <wp:cNvGraphicFramePr>
+              <a:graphicFrameLocks xmlns:a="http://schemas.openxmlformats.org/drawingml/2006/main" noChangeAspect="1"/>
+            </wp:cNvGraphicFramePr>
+            <a:graphic xmlns:a="http://schemas.openxmlformats.org/drawingml/2006/main">
+              <a:graphicData uri="http://schemas.openxmlformats.org/drawingml/2006/picture">
+                <pic:pic xmlns:pic="http://schemas.openxmlformats.org/drawingml/2006/picture">
+                  <pic:nvPicPr>
+                    <pic:cNvPr id="1" name=""/>
+                    <pic:cNvPicPr/>
+                  </pic:nvPicPr>
+                  <pic:blipFill>
+                    <a:blip r:embed="rId39"/>
+                    <a:stretch>
+                      <a:fillRect/>
+                    </a:stretch>
+                  </pic:blipFill>
+                  <pic:spPr>
+                    <a:xfrm>
+                      <a:off x="0" y="0"/>
+                      <a:ext cx="2181225" cy="1743075"/>
+                    </a:xfrm>
+                    <a:prstGeom prst="rect">
+                      <a:avLst/>
+                    </a:prstGeom>
+                  </pic:spPr>
+                </pic:pic>
+              </a:graphicData>
+            </a:graphic>
+          </wp:inline>
+        </w:drawing>
+      </w:r>
+    </w:p>
+    <w:p>
+      <w:pPr>
+        <w:pStyle w:val="ListBullet"/>
+        <w:tabs>
+          <w:tab w:val="clear" w:pos="360"/>
+          <w:tab w:val="num" w:pos="720"/>
+        </w:tabs>
+        <w:ind w:left="720"/>
+      </w:pPr>
+      <w:r>
+        <w:t xml:space="preserve">Matrix "X"  = </w:t>
+      </w:r>
+      <w:r>
+        <w:rPr>
+          <w:b/>
+        </w:rPr>
+        <w:t xml:space="preserve">the </w:t>
+      </w:r>
+      <w:r>
+        <w:rPr>
+          <w:b/>
+        </w:rPr>
+        <w:t>design matrix</w:t>
+      </w:r>
+      <w:r>
+        <w:t xml:space="preserve"> </w:t>
+      </w:r>
+      <w:r>
+        <w:sym w:font="Wingdings" w:char="F0E0"/>
+      </w:r>
+      <w:r>
+        <w:t xml:space="preserve"> </w:t>
+      </w:r>
+      <w:r>
+        <w:t xml:space="preserve">take the </w:t>
+      </w:r>
+      <w:r>
+        <w:t>transpose of the 1</w:t>
+      </w:r>
+      <w:r>
+        <w:rPr>
+          <w:vertAlign w:val="superscript"/>
+        </w:rPr>
+        <w:t>st</w:t>
+      </w:r>
+      <w:r>
+        <w:t xml:space="preserve"> </w:t>
+      </w:r>
+      <w:r>
+        <w:t>training example</w:t>
+      </w:r>
+      <w:r>
+        <w:t xml:space="preserve"> </w:t>
+      </w:r>
+      <w:r>
+        <w:t>vector</w:t>
+      </w:r>
+      <w:r>
+        <w:t xml:space="preserve"> (x(1)) + </w:t>
+      </w:r>
+      <w:r>
+        <w:t xml:space="preserve">make </w:t>
+      </w:r>
+      <w:r>
+        <w:t>it 1</w:t>
+      </w:r>
+      <w:r>
+        <w:rPr>
+          <w:vertAlign w:val="superscript"/>
+        </w:rPr>
+        <w:t>st</w:t>
+      </w:r>
+      <w:r>
+        <w:t xml:space="preserve"> </w:t>
+      </w:r>
+      <w:r>
+        <w:t xml:space="preserve">first row of </w:t>
+      </w:r>
+      <w:r>
+        <w:t xml:space="preserve">the design matrix and repeat </w:t>
+      </w:r>
+      <w:r>
+        <w:t xml:space="preserve">until </w:t>
+      </w:r>
+      <w:r>
+        <w:t xml:space="preserve">the </w:t>
+      </w:r>
+      <w:r>
+        <w:t xml:space="preserve">last training example. </w:t>
+      </w:r>
+    </w:p>
+    <w:p>
+      <w:pPr>
+        <w:pStyle w:val="ListBullet"/>
+        <w:tabs>
+          <w:tab w:val="clear" w:pos="360"/>
+          <w:tab w:val="num" w:pos="1800"/>
+        </w:tabs>
+        <w:ind w:left="1800"/>
+      </w:pPr>
+      <w:r>
+        <w:rPr>
+          <w:noProof/>
+        </w:rPr>
+        <w:drawing>
+          <wp:inline distT="0" distB="0" distL="0" distR="0" wp14:anchorId="6576EFB9" wp14:editId="4BFC234B">
+            <wp:extent cx="2867025" cy="1249729"/>
+            <wp:effectExtent l="0" t="0" r="0" b="7620"/>
+            <wp:docPr id="36" name="Picture 36"/>
+            <wp:cNvGraphicFramePr>
+              <a:graphicFrameLocks xmlns:a="http://schemas.openxmlformats.org/drawingml/2006/main" noChangeAspect="1"/>
+            </wp:cNvGraphicFramePr>
+            <a:graphic xmlns:a="http://schemas.openxmlformats.org/drawingml/2006/main">
+              <a:graphicData uri="http://schemas.openxmlformats.org/drawingml/2006/picture">
+                <pic:pic xmlns:pic="http://schemas.openxmlformats.org/drawingml/2006/picture">
+                  <pic:nvPicPr>
+                    <pic:cNvPr id="1" name=""/>
+                    <pic:cNvPicPr/>
+                  </pic:nvPicPr>
+                  <pic:blipFill>
+                    <a:blip r:embed="rId40"/>
+                    <a:stretch>
+                      <a:fillRect/>
+                    </a:stretch>
+                  </pic:blipFill>
+                  <pic:spPr>
+                    <a:xfrm>
+                      <a:off x="0" y="0"/>
+                      <a:ext cx="2875289" cy="1253331"/>
+                    </a:xfrm>
+                    <a:prstGeom prst="rect">
+                      <a:avLst/>
+                    </a:prstGeom>
+                  </pic:spPr>
+                </pic:pic>
+              </a:graphicData>
+            </a:graphic>
+          </wp:inline>
+        </w:drawing>
+      </w:r>
+    </w:p>
+    <w:p>
+      <w:pPr>
+        <w:pStyle w:val="ListBullet"/>
+        <w:tabs>
+          <w:tab w:val="clear" w:pos="360"/>
+          <w:tab w:val="num" w:pos="720"/>
+        </w:tabs>
+        <w:ind w:left="720"/>
+      </w:pPr>
+      <w:r>
+        <w:t>T</w:t>
+      </w:r>
+      <w:r>
+        <w:t xml:space="preserve">hat makes </w:t>
+      </w:r>
+      <w:r>
+        <w:t>an M by N</w:t>
+      </w:r>
+      <w:r>
+        <w:t xml:space="preserve">+1 dimensional matrix. </w:t>
+      </w:r>
+    </w:p>
+    <w:p>
+      <w:pPr>
+        <w:pStyle w:val="ListBullet"/>
+        <w:tabs>
+          <w:tab w:val="clear" w:pos="360"/>
+          <w:tab w:val="num" w:pos="720"/>
+        </w:tabs>
+        <w:ind w:left="720"/>
+      </w:pPr>
+      <w:r>
+        <w:t>As a concrete example, let</w:t>
+      </w:r>
+      <w:r>
+        <w:t xml:space="preserve">'s say I have only 1 feature </w:t>
+      </w:r>
+      <w:r>
+        <w:t>other than X zero</w:t>
+      </w:r>
+      <w:r>
+        <w:t xml:space="preserve"> (</w:t>
+      </w:r>
+      <w:r>
+        <w:t xml:space="preserve">always </w:t>
+      </w:r>
+      <w:r>
+        <w:t>= )</w:t>
+      </w:r>
+      <w:r>
+        <w:t>.</w:t>
+      </w:r>
+    </w:p>
+    <w:p>
+      <w:pPr>
+        <w:pStyle w:val="ListBullet"/>
+        <w:numPr>
+          <w:ilvl w:val="0"/>
+          <w:numId w:val="0"/>
+        </w:numPr>
+        <w:ind w:left="1800"/>
+      </w:pPr>
+      <w:r>
+        <w:rPr>
+          <w:noProof/>
+        </w:rPr>
+        <w:drawing>
+          <wp:inline distT="0" distB="0" distL="0" distR="0" wp14:anchorId="0A872950" wp14:editId="7E488FD7">
+            <wp:extent cx="3971925" cy="1101273"/>
+            <wp:effectExtent l="0" t="0" r="0" b="3810"/>
+            <wp:docPr id="37" name="Picture 37"/>
+            <wp:cNvGraphicFramePr>
+              <a:graphicFrameLocks xmlns:a="http://schemas.openxmlformats.org/drawingml/2006/main" noChangeAspect="1"/>
+            </wp:cNvGraphicFramePr>
+            <a:graphic xmlns:a="http://schemas.openxmlformats.org/drawingml/2006/main">
+              <a:graphicData uri="http://schemas.openxmlformats.org/drawingml/2006/picture">
+                <pic:pic xmlns:pic="http://schemas.openxmlformats.org/drawingml/2006/picture">
+                  <pic:nvPicPr>
+                    <pic:cNvPr id="1" name=""/>
+                    <pic:cNvPicPr/>
+                  </pic:nvPicPr>
+                  <pic:blipFill>
+                    <a:blip r:embed="rId41"/>
+                    <a:stretch>
+                      <a:fillRect/>
+                    </a:stretch>
+                  </pic:blipFill>
+                  <pic:spPr>
+                    <a:xfrm>
+                      <a:off x="0" y="0"/>
+                      <a:ext cx="3994038" cy="1107404"/>
+                    </a:xfrm>
+                    <a:prstGeom prst="rect">
+                      <a:avLst/>
+                    </a:prstGeom>
+                  </pic:spPr>
+                </pic:pic>
+              </a:graphicData>
+            </a:graphic>
+          </wp:inline>
+        </w:drawing>
+      </w:r>
+    </w:p>
+    <w:p>
+      <w:pPr>
+        <w:pStyle w:val="ListBullet"/>
+        <w:tabs>
+          <w:tab w:val="clear" w:pos="360"/>
+          <w:tab w:val="num" w:pos="720"/>
+        </w:tabs>
+        <w:ind w:left="720"/>
+      </w:pPr>
+      <w:r>
+        <w:t>End up w/ an</w:t>
+      </w:r>
+      <w:r>
+        <w:t xml:space="preserve"> </w:t>
+      </w:r>
+      <w:r>
+        <w:t xml:space="preserve">M </w:t>
+      </w:r>
+      <w:r>
+        <w:t xml:space="preserve">by 2-dimensional matrix. </w:t>
       </w:r>
     </w:p>
     <w:p>
@@ -3950,6 +5536,890 @@
         <w:ind w:left="1080" w:firstLine="360"/>
       </w:pPr>
       <w:r>
+        <w:rPr>
+          <w:noProof/>
+        </w:rPr>
+        <w:drawing>
+          <wp:inline distT="0" distB="0" distL="0" distR="0" wp14:anchorId="62D7D5B8" wp14:editId="1F0E5E16">
+            <wp:extent cx="4057650" cy="1756403"/>
+            <wp:effectExtent l="0" t="0" r="0" b="0"/>
+            <wp:docPr id="38" name="Picture 38"/>
+            <wp:cNvGraphicFramePr>
+              <a:graphicFrameLocks xmlns:a="http://schemas.openxmlformats.org/drawingml/2006/main" noChangeAspect="1"/>
+            </wp:cNvGraphicFramePr>
+            <a:graphic xmlns:a="http://schemas.openxmlformats.org/drawingml/2006/main">
+              <a:graphicData uri="http://schemas.openxmlformats.org/drawingml/2006/picture">
+                <pic:pic xmlns:pic="http://schemas.openxmlformats.org/drawingml/2006/picture">
+                  <pic:nvPicPr>
+                    <pic:cNvPr id="1" name=""/>
+                    <pic:cNvPicPr/>
+                  </pic:nvPicPr>
+                  <pic:blipFill>
+                    <a:blip r:embed="rId42"/>
+                    <a:stretch>
+                      <a:fillRect/>
+                    </a:stretch>
+                  </pic:blipFill>
+                  <pic:spPr>
+                    <a:xfrm>
+                      <a:off x="0" y="0"/>
+                      <a:ext cx="4072360" cy="1762770"/>
+                    </a:xfrm>
+                    <a:prstGeom prst="rect">
+                      <a:avLst/>
+                    </a:prstGeom>
+                  </pic:spPr>
+                </pic:pic>
+              </a:graphicData>
+            </a:graphic>
+          </wp:inline>
+        </w:drawing>
+      </w:r>
+    </w:p>
+    <w:p>
+      <w:pPr>
+        <w:pStyle w:val="ListBullet"/>
+        <w:numPr>
+          <w:ilvl w:val="0"/>
+          <w:numId w:val="0"/>
+        </w:numPr>
+        <w:ind w:left="1800"/>
+      </w:pPr>
+      <w:r>
+        <w:rPr>
+          <w:noProof/>
+        </w:rPr>
+        <w:drawing>
+          <wp:inline distT="0" distB="0" distL="0" distR="0" wp14:anchorId="0B5EF5C6" wp14:editId="786B1EF3">
+            <wp:extent cx="2085975" cy="571500"/>
+            <wp:effectExtent l="0" t="0" r="9525" b="0"/>
+            <wp:docPr id="39" name="Picture 39"/>
+            <wp:cNvGraphicFramePr>
+              <a:graphicFrameLocks xmlns:a="http://schemas.openxmlformats.org/drawingml/2006/main" noChangeAspect="1"/>
+            </wp:cNvGraphicFramePr>
+            <a:graphic xmlns:a="http://schemas.openxmlformats.org/drawingml/2006/main">
+              <a:graphicData uri="http://schemas.openxmlformats.org/drawingml/2006/picture">
+                <pic:pic xmlns:pic="http://schemas.openxmlformats.org/drawingml/2006/picture">
+                  <pic:nvPicPr>
+                    <pic:cNvPr id="1" name=""/>
+                    <pic:cNvPicPr/>
+                  </pic:nvPicPr>
+                  <pic:blipFill>
+                    <a:blip r:embed="rId43"/>
+                    <a:stretch>
+                      <a:fillRect/>
+                    </a:stretch>
+                  </pic:blipFill>
+                  <pic:spPr>
+                    <a:xfrm>
+                      <a:off x="0" y="0"/>
+                      <a:ext cx="2085975" cy="571500"/>
+                    </a:xfrm>
+                    <a:prstGeom prst="rect">
+                      <a:avLst/>
+                    </a:prstGeom>
+                  </pic:spPr>
+                </pic:pic>
+              </a:graphicData>
+            </a:graphic>
+          </wp:inline>
+        </w:drawing>
+      </w:r>
+    </w:p>
+    <w:p>
+      <w:pPr>
+        <w:pStyle w:val="ListBullet"/>
+        <w:numPr>
+          <w:ilvl w:val="0"/>
+          <w:numId w:val="0"/>
+        </w:numPr>
+        <w:ind w:left="720"/>
+      </w:pPr>
+    </w:p>
+    <w:p>
+      <w:pPr>
+        <w:pStyle w:val="ListBullet"/>
+        <w:numPr>
+          <w:ilvl w:val="0"/>
+          <w:numId w:val="0"/>
+        </w:numPr>
+        <w:ind w:left="720"/>
+      </w:pPr>
+    </w:p>
+    <w:p>
+      <w:pPr>
+        <w:pStyle w:val="ListBullet"/>
+        <w:numPr>
+          <w:ilvl w:val="0"/>
+          <w:numId w:val="0"/>
+        </w:numPr>
+        <w:ind w:left="720"/>
+      </w:pPr>
+    </w:p>
+    <w:p>
+      <w:pPr>
+        <w:pStyle w:val="ListBullet"/>
+      </w:pPr>
+      <w:r>
+        <w:t>C</w:t>
+      </w:r>
+      <w:r>
+        <w:t xml:space="preserve">oncretely, what is this </w:t>
+      </w:r>
+      <w:r>
+        <w:t xml:space="preserve">X(T)*X </w:t>
+      </w:r>
+      <w:r>
+        <w:t xml:space="preserve"> inverse </w:t>
+      </w:r>
+      <w:r>
+        <w:t>= inverse of the matrix X(T)*</w:t>
+      </w:r>
+      <w:r>
+        <w:t xml:space="preserve">X. </w:t>
+      </w:r>
+    </w:p>
+    <w:p>
+      <w:pPr>
+        <w:pStyle w:val="ListBullet"/>
+        <w:numPr>
+          <w:ilvl w:val="0"/>
+          <w:numId w:val="0"/>
+        </w:numPr>
+        <w:ind w:left="360"/>
+      </w:pPr>
+    </w:p>
+    <w:p>
+      <w:pPr>
+        <w:pStyle w:val="ListBullet"/>
+      </w:pPr>
+      <w:r>
+        <w:t>If us</w:t>
+      </w:r>
+      <w:r>
+        <w:t xml:space="preserve">ing this normal equation method, </w:t>
+      </w:r>
+      <w:r>
+        <w:t xml:space="preserve">then </w:t>
+      </w:r>
+      <w:r>
+        <w:rPr>
+          <w:i/>
+        </w:rPr>
+        <w:t>feature scaling isn't actually necessary</w:t>
+      </w:r>
+      <w:r>
+        <w:t xml:space="preserve"> </w:t>
+      </w:r>
+    </w:p>
+    <w:p>
+      <w:pPr>
+        <w:pStyle w:val="ListBullet"/>
+      </w:pPr>
+      <w:r>
+        <w:t xml:space="preserve">If </w:t>
+      </w:r>
+      <w:r>
+        <w:t xml:space="preserve">using gradient descent, </w:t>
+      </w:r>
+      <w:r>
+        <w:rPr>
+          <w:i/>
+        </w:rPr>
+        <w:t>features scaling is still important</w:t>
+      </w:r>
+      <w:r>
+        <w:t xml:space="preserve">. </w:t>
+      </w:r>
+    </w:p>
+    <w:p>
+      <w:pPr>
+        <w:pStyle w:val="ListBullet"/>
+      </w:pPr>
+      <w:r>
+        <w:t>A</w:t>
+      </w:r>
+      <w:r>
+        <w:t>dvantage</w:t>
+      </w:r>
+      <w:r>
+        <w:t>s</w:t>
+      </w:r>
+      <w:r>
+        <w:t xml:space="preserve"> of gradient descent </w:t>
+      </w:r>
+    </w:p>
+    <w:p>
+      <w:pPr>
+        <w:pStyle w:val="ListBullet"/>
+        <w:tabs>
+          <w:tab w:val="clear" w:pos="360"/>
+          <w:tab w:val="num" w:pos="720"/>
+        </w:tabs>
+        <w:ind w:left="720"/>
+      </w:pPr>
+      <w:r>
+        <w:t>Works pretty well even when n (# of features) is large</w:t>
+      </w:r>
+    </w:p>
+    <w:p>
+      <w:pPr>
+        <w:pStyle w:val="ListBullet"/>
+      </w:pPr>
+      <w:r>
+        <w:t>D</w:t>
+      </w:r>
+      <w:r>
+        <w:t xml:space="preserve">isadvantage of gradient descent </w:t>
+      </w:r>
+    </w:p>
+    <w:p>
+      <w:pPr>
+        <w:pStyle w:val="ListBullet"/>
+        <w:tabs>
+          <w:tab w:val="clear" w:pos="360"/>
+          <w:tab w:val="num" w:pos="720"/>
+        </w:tabs>
+        <w:ind w:left="720"/>
+      </w:pPr>
+      <w:r>
+        <w:t xml:space="preserve">need to choose the learning rate Alpha. </w:t>
+      </w:r>
+    </w:p>
+    <w:p>
+      <w:pPr>
+        <w:pStyle w:val="ListBullet"/>
+        <w:tabs>
+          <w:tab w:val="clear" w:pos="360"/>
+          <w:tab w:val="num" w:pos="1080"/>
+        </w:tabs>
+        <w:ind w:left="1080"/>
+      </w:pPr>
+      <w:r>
+        <w:t>O</w:t>
+      </w:r>
+      <w:r>
+        <w:t xml:space="preserve">ften, this means running </w:t>
+      </w:r>
+      <w:r>
+        <w:t xml:space="preserve">GD a </w:t>
+      </w:r>
+      <w:r>
+        <w:t xml:space="preserve">few times </w:t>
+      </w:r>
+      <w:r>
+        <w:t xml:space="preserve">w/ </w:t>
+      </w:r>
+      <w:r>
+        <w:t xml:space="preserve">different alphas </w:t>
+      </w:r>
+      <w:r>
+        <w:t>+ seeing what works best</w:t>
+      </w:r>
+      <w:r>
+        <w:t xml:space="preserve"> </w:t>
+      </w:r>
+    </w:p>
+    <w:p>
+      <w:pPr>
+        <w:pStyle w:val="ListBullet"/>
+        <w:tabs>
+          <w:tab w:val="clear" w:pos="360"/>
+          <w:tab w:val="num" w:pos="720"/>
+        </w:tabs>
+        <w:ind w:left="720"/>
+      </w:pPr>
+      <w:r>
+        <w:t xml:space="preserve">it needs many more iterations. </w:t>
+      </w:r>
+    </w:p>
+    <w:p>
+      <w:pPr>
+        <w:pStyle w:val="ListBullet"/>
+      </w:pPr>
+      <w:r>
+        <w:t xml:space="preserve">Advantages of </w:t>
+      </w:r>
+      <w:r>
+        <w:t>normal equation</w:t>
+      </w:r>
+      <w:r>
+        <w:t>:</w:t>
+      </w:r>
+    </w:p>
+    <w:p>
+      <w:pPr>
+        <w:pStyle w:val="ListBullet"/>
+        <w:tabs>
+          <w:tab w:val="clear" w:pos="360"/>
+          <w:tab w:val="num" w:pos="720"/>
+        </w:tabs>
+        <w:ind w:left="720"/>
+      </w:pPr>
+      <w:r>
+        <w:t>don't need to choose learning rate alpha</w:t>
+      </w:r>
+      <w:r>
+        <w:t xml:space="preserve"> = simple to implement = </w:t>
+      </w:r>
+      <w:r>
+        <w:t xml:space="preserve">just run it </w:t>
+      </w:r>
+      <w:r>
+        <w:t>+ it usually works</w:t>
+      </w:r>
+      <w:r>
+        <w:t xml:space="preserve"> </w:t>
+      </w:r>
+    </w:p>
+    <w:p>
+      <w:pPr>
+        <w:pStyle w:val="ListBullet"/>
+        <w:tabs>
+          <w:tab w:val="clear" w:pos="360"/>
+          <w:tab w:val="num" w:pos="720"/>
+        </w:tabs>
+        <w:ind w:left="720"/>
+      </w:pPr>
+      <w:r>
+        <w:t>don't need to iterate</w:t>
+      </w:r>
+      <w:r>
+        <w:t xml:space="preserve"> (don't need to plot J(Theta), </w:t>
+      </w:r>
+      <w:r>
+        <w:t xml:space="preserve">check </w:t>
+      </w:r>
+      <w:r>
+        <w:t xml:space="preserve">convergence, </w:t>
+      </w:r>
+      <w:r>
+        <w:t xml:space="preserve">or take those </w:t>
+      </w:r>
+      <w:r>
+        <w:t>extra steps)</w:t>
+      </w:r>
+    </w:p>
+    <w:p>
+      <w:pPr>
+        <w:pStyle w:val="ListBullet"/>
+      </w:pPr>
+      <w:r>
+        <w:t>D</w:t>
+      </w:r>
+      <w:r>
+        <w:t xml:space="preserve">isadvantages of the normal </w:t>
+      </w:r>
+      <w:r>
+        <w:t>equation:</w:t>
+      </w:r>
+    </w:p>
+    <w:p>
+      <w:pPr>
+        <w:pStyle w:val="ListBullet"/>
+        <w:tabs>
+          <w:tab w:val="clear" w:pos="360"/>
+          <w:tab w:val="num" w:pos="720"/>
+        </w:tabs>
+        <w:ind w:left="720"/>
+      </w:pPr>
+      <w:r>
+        <w:t>I</w:t>
+      </w:r>
+      <w:r>
+        <w:t>n or</w:t>
+      </w:r>
+      <w:r>
+        <w:t>der to solve for the parameter theta</w:t>
+      </w:r>
+      <w:r>
+        <w:t>, we need to solve for</w:t>
+      </w:r>
+      <w:r>
+        <w:t xml:space="preserve"> X(transpose)*X inverse (n * n </w:t>
+      </w:r>
+      <w:r>
+        <w:t>matrix</w:t>
+      </w:r>
+    </w:p>
+    <w:p>
+      <w:pPr>
+        <w:pStyle w:val="ListBullet"/>
+        <w:tabs>
+          <w:tab w:val="clear" w:pos="360"/>
+          <w:tab w:val="num" w:pos="720"/>
+        </w:tabs>
+        <w:ind w:left="720"/>
+      </w:pPr>
+      <w:r>
+        <w:t>F</w:t>
+      </w:r>
+      <w:r>
+        <w:t xml:space="preserve">or </w:t>
+      </w:r>
+      <w:r>
+        <w:t>most</w:t>
+      </w:r>
+      <w:r>
+        <w:t xml:space="preserve"> computed implem</w:t>
+      </w:r>
+      <w:r>
+        <w:t xml:space="preserve">entations, </w:t>
+      </w:r>
+      <w:r>
+        <w:t xml:space="preserve">the cost of inverting </w:t>
+      </w:r>
+      <w:r>
+        <w:t>a matrix g</w:t>
+      </w:r>
+      <w:r>
+        <w:t>ro</w:t>
+      </w:r>
+      <w:r>
+        <w:t>ws</w:t>
+      </w:r>
+      <w:r>
+        <w:t xml:space="preserve"> roughly as </w:t>
+      </w:r>
+      <w:r>
+        <w:t xml:space="preserve">much as </w:t>
+      </w:r>
+      <w:r>
+        <w:t>the cube</w:t>
+      </w:r>
+      <w:r>
+        <w:t xml:space="preserve"> of the dimension of the matrix </w:t>
+      </w:r>
+      <w:r>
+        <w:sym w:font="Wingdings" w:char="F0E0"/>
+      </w:r>
+      <w:r>
+        <w:t xml:space="preserve"> </w:t>
+      </w:r>
+      <w:r>
+        <w:rPr>
+          <w:noProof/>
+        </w:rPr>
+        <w:drawing>
+          <wp:inline distT="0" distB="0" distL="0" distR="0" wp14:anchorId="0B6140BE" wp14:editId="003C7B0D">
+            <wp:extent cx="572429" cy="266700"/>
+            <wp:effectExtent l="0" t="0" r="0" b="0"/>
+            <wp:docPr id="40" name="Picture 40"/>
+            <wp:cNvGraphicFramePr>
+              <a:graphicFrameLocks xmlns:a="http://schemas.openxmlformats.org/drawingml/2006/main" noChangeAspect="1"/>
+            </wp:cNvGraphicFramePr>
+            <a:graphic xmlns:a="http://schemas.openxmlformats.org/drawingml/2006/main">
+              <a:graphicData uri="http://schemas.openxmlformats.org/drawingml/2006/picture">
+                <pic:pic xmlns:pic="http://schemas.openxmlformats.org/drawingml/2006/picture">
+                  <pic:nvPicPr>
+                    <pic:cNvPr id="1" name=""/>
+                    <pic:cNvPicPr/>
+                  </pic:nvPicPr>
+                  <pic:blipFill>
+                    <a:blip r:embed="rId44"/>
+                    <a:stretch>
+                      <a:fillRect/>
+                    </a:stretch>
+                  </pic:blipFill>
+                  <pic:spPr>
+                    <a:xfrm>
+                      <a:off x="0" y="0"/>
+                      <a:ext cx="585139" cy="272621"/>
+                    </a:xfrm>
+                    <a:prstGeom prst="rect">
+                      <a:avLst/>
+                    </a:prstGeom>
+                  </pic:spPr>
+                </pic:pic>
+              </a:graphicData>
+            </a:graphic>
+          </wp:inline>
+        </w:drawing>
+      </w:r>
+    </w:p>
+    <w:p>
+      <w:pPr>
+        <w:pStyle w:val="ListBullet"/>
+        <w:tabs>
+          <w:tab w:val="clear" w:pos="360"/>
+          <w:tab w:val="num" w:pos="1080"/>
+        </w:tabs>
+        <w:ind w:left="1080"/>
+      </w:pPr>
+      <w:r>
+        <w:t xml:space="preserve">So, computing </w:t>
+      </w:r>
+      <w:r>
+        <w:t xml:space="preserve">the inverse costs </w:t>
+      </w:r>
+      <w:r>
+        <w:t>roughly order</w:t>
+      </w:r>
+      <w:r>
+        <w:t xml:space="preserve"> * </w:t>
+      </w:r>
+      <w:proofErr w:type="spellStart"/>
+      <w:r>
+        <w:t>n^</w:t>
+      </w:r>
+      <w:r>
+        <w:t>cube</w:t>
+      </w:r>
+      <w:r>
+        <w:t>d</w:t>
+      </w:r>
+      <w:proofErr w:type="spellEnd"/>
+      <w:r>
+        <w:t xml:space="preserve"> time</w:t>
+      </w:r>
+    </w:p>
+    <w:p>
+      <w:pPr>
+        <w:pStyle w:val="ListBullet"/>
+        <w:tabs>
+          <w:tab w:val="clear" w:pos="360"/>
+          <w:tab w:val="num" w:pos="1080"/>
+        </w:tabs>
+        <w:ind w:left="1080"/>
+      </w:pPr>
+      <w:r>
+        <w:t>Sometim</w:t>
+      </w:r>
+      <w:r>
+        <w:t xml:space="preserve">es, it's slightly faster than </w:t>
+      </w:r>
+      <w:proofErr w:type="spellStart"/>
+      <w:r>
+        <w:t>n^cubed</w:t>
+      </w:r>
+      <w:proofErr w:type="spellEnd"/>
+    </w:p>
+    <w:p>
+      <w:pPr>
+        <w:pStyle w:val="ListBullet"/>
+        <w:tabs>
+          <w:tab w:val="clear" w:pos="360"/>
+          <w:tab w:val="num" w:pos="720"/>
+        </w:tabs>
+        <w:ind w:left="720"/>
+      </w:pPr>
+      <w:r>
+        <w:t>I</w:t>
+      </w:r>
+      <w:r>
+        <w:t xml:space="preserve">f </w:t>
+      </w:r>
+      <w:r>
+        <w:t xml:space="preserve"># </w:t>
+      </w:r>
+      <w:r>
+        <w:t xml:space="preserve">of features </w:t>
+      </w:r>
+      <w:r>
+        <w:t xml:space="preserve">n </w:t>
+      </w:r>
+      <w:r>
+        <w:t>is very large</w:t>
+      </w:r>
+      <w:r>
+        <w:t xml:space="preserve">, </w:t>
+      </w:r>
+      <w:r>
+        <w:t xml:space="preserve">computing </w:t>
+      </w:r>
+      <w:r>
+        <w:t xml:space="preserve">that matrix </w:t>
+      </w:r>
+      <w:r>
+        <w:t xml:space="preserve">can be slow </w:t>
+      </w:r>
+      <w:r>
+        <w:t xml:space="preserve">+ </w:t>
+      </w:r>
+      <w:r>
+        <w:t xml:space="preserve">the normal equation method </w:t>
+      </w:r>
+      <w:r>
+        <w:t xml:space="preserve">will </w:t>
+      </w:r>
+      <w:r>
+        <w:t xml:space="preserve">be much slower. </w:t>
+      </w:r>
+    </w:p>
+    <w:p>
+      <w:pPr>
+        <w:pStyle w:val="ListBullet"/>
+      </w:pPr>
+      <w:r>
+        <w:t xml:space="preserve">What does small and large mean? </w:t>
+      </w:r>
+    </w:p>
+    <w:p>
+      <w:pPr>
+        <w:pStyle w:val="ListBullet"/>
+        <w:tabs>
+          <w:tab w:val="clear" w:pos="360"/>
+          <w:tab w:val="num" w:pos="720"/>
+        </w:tabs>
+        <w:ind w:left="720"/>
+      </w:pPr>
+      <w:r>
+        <w:t>I</w:t>
+      </w:r>
+      <w:r>
+        <w:t xml:space="preserve">f n is on the order of a hundred, then inverting a </w:t>
+      </w:r>
+      <w:r>
+        <w:t xml:space="preserve">100x100 </w:t>
+      </w:r>
+      <w:r>
+        <w:t xml:space="preserve">matrix is no problem by </w:t>
+      </w:r>
+      <w:r>
+        <w:t xml:space="preserve"> </w:t>
+      </w:r>
+      <w:r>
+        <w:t xml:space="preserve">computing standards. </w:t>
+      </w:r>
+    </w:p>
+    <w:p>
+      <w:pPr>
+        <w:pStyle w:val="ListBullet"/>
+        <w:tabs>
+          <w:tab w:val="clear" w:pos="360"/>
+          <w:tab w:val="num" w:pos="720"/>
+        </w:tabs>
+        <w:ind w:left="720"/>
+      </w:pPr>
+      <w:r>
+        <w:t xml:space="preserve">If n </w:t>
+      </w:r>
+      <w:r>
+        <w:t xml:space="preserve">= 1k, </w:t>
+      </w:r>
+      <w:r>
+        <w:t>still</w:t>
+      </w:r>
+      <w:r>
+        <w:t xml:space="preserve"> use normal equation method b/c</w:t>
+      </w:r>
+      <w:r>
+        <w:t xml:space="preserve"> Inverting a </w:t>
+      </w:r>
+      <w:r>
+        <w:t>1000</w:t>
+      </w:r>
+      <w:r>
+        <w:t>-by-</w:t>
+      </w:r>
+      <w:r>
+        <w:t>1000</w:t>
+      </w:r>
+      <w:r>
+        <w:t xml:space="preserve"> matrix is actually really fast on a modern</w:t>
+      </w:r>
+      <w:r>
+        <w:t xml:space="preserve"> CPU</w:t>
+      </w:r>
+      <w:r>
+        <w:t xml:space="preserve">. </w:t>
+      </w:r>
+    </w:p>
+    <w:p>
+      <w:pPr>
+        <w:pStyle w:val="ListBullet"/>
+        <w:tabs>
+          <w:tab w:val="clear" w:pos="360"/>
+          <w:tab w:val="num" w:pos="720"/>
+        </w:tabs>
+        <w:ind w:left="720"/>
+      </w:pPr>
+      <w:r>
+        <w:t xml:space="preserve">If n </w:t>
+      </w:r>
+      <w:r>
+        <w:t>= 10k</w:t>
+      </w:r>
+      <w:r>
+        <w:t xml:space="preserve">, </w:t>
+      </w:r>
+      <w:r>
+        <w:t>i</w:t>
+      </w:r>
+      <w:r>
+        <w:t xml:space="preserve">nverting a </w:t>
+      </w:r>
+      <w:r>
+        <w:t>10k x 10k</w:t>
+      </w:r>
+      <w:r>
+        <w:t xml:space="preserve"> mat</w:t>
+      </w:r>
+      <w:r>
+        <w:t xml:space="preserve">rix starts to get kind of slow </w:t>
+      </w:r>
+      <w:r>
+        <w:sym w:font="Wingdings" w:char="F0E0"/>
+      </w:r>
+      <w:r>
+        <w:t xml:space="preserve"> </w:t>
+      </w:r>
+      <w:r>
+        <w:t xml:space="preserve">might start to lean in the direction of gradient descent, but maybe not quite. </w:t>
+      </w:r>
+    </w:p>
+    <w:p>
+      <w:pPr>
+        <w:pStyle w:val="ListBullet"/>
+        <w:tabs>
+          <w:tab w:val="clear" w:pos="360"/>
+          <w:tab w:val="num" w:pos="720"/>
+        </w:tabs>
+        <w:ind w:left="720"/>
+      </w:pPr>
+      <w:r>
+        <w:t xml:space="preserve">But if it gets much bigger than that, probably use gradient descent. </w:t>
+      </w:r>
+    </w:p>
+    <w:p>
+      <w:pPr>
+        <w:pStyle w:val="ListBullet"/>
+        <w:tabs>
+          <w:tab w:val="clear" w:pos="360"/>
+          <w:tab w:val="num" w:pos="720"/>
+        </w:tabs>
+        <w:ind w:left="720"/>
+      </w:pPr>
+      <w:r>
+        <w:t xml:space="preserve">So, if n </w:t>
+      </w:r>
+      <w:r>
+        <w:t xml:space="preserve">= 1-^6 (1M </w:t>
+      </w:r>
+      <w:r>
+        <w:t>features</w:t>
+      </w:r>
+      <w:r>
+        <w:t>)</w:t>
+      </w:r>
+      <w:r>
+        <w:t xml:space="preserve">, then inverting a </w:t>
+      </w:r>
+      <w:r>
+        <w:t>1M x 1M</w:t>
+      </w:r>
+      <w:r>
+        <w:t xml:space="preserve"> matrix </w:t>
+      </w:r>
+      <w:r>
+        <w:t>=</w:t>
+      </w:r>
+      <w:r>
+        <w:t xml:space="preserve"> </w:t>
+      </w:r>
+      <w:r>
+        <w:t>very expensive</w:t>
+      </w:r>
+      <w:r>
+        <w:t xml:space="preserve"> = </w:t>
+      </w:r>
+      <w:r>
+        <w:t>favor GD</w:t>
+      </w:r>
+    </w:p>
+    <w:p>
+      <w:pPr>
+        <w:pStyle w:val="ListBullet"/>
+      </w:pPr>
+      <w:r>
+        <w:t xml:space="preserve">It’s </w:t>
+      </w:r>
+      <w:r>
+        <w:t>hard to give a strict</w:t>
+      </w:r>
+      <w:r>
+        <w:t xml:space="preserve"> # of h</w:t>
+      </w:r>
+      <w:r>
+        <w:t>ow large set of features has to be before convert</w:t>
+      </w:r>
+      <w:r>
+        <w:t>ing to</w:t>
+      </w:r>
+      <w:r>
+        <w:t xml:space="preserve"> </w:t>
+      </w:r>
+      <w:r>
+        <w:t>GD</w:t>
+      </w:r>
+    </w:p>
+    <w:p>
+      <w:pPr>
+        <w:pStyle w:val="ListBullet"/>
+      </w:pPr>
+      <w:r>
+        <w:t>So</w:t>
+      </w:r>
+      <w:r>
+        <w:t xml:space="preserve"> long as </w:t>
+      </w:r>
+      <w:r>
+        <w:t xml:space="preserve">n </w:t>
+      </w:r>
+      <w:r>
+        <w:t xml:space="preserve">is not too large, the normal equation gives us a great alternative method to solve for the parameter theta. </w:t>
+      </w:r>
+    </w:p>
+    <w:p>
+      <w:pPr>
+        <w:pStyle w:val="ListBullet"/>
+        <w:numPr>
+          <w:ilvl w:val="0"/>
+          <w:numId w:val="0"/>
+        </w:numPr>
+        <w:ind w:left="360" w:hanging="360"/>
+        <w:rPr>
+          <w:i/>
+        </w:rPr>
+      </w:pPr>
+      <w:bookmarkStart w:id="0" w:name="_GoBack"/>
+      <w:bookmarkEnd w:id="0"/>
+    </w:p>
+    <w:p>
+      <w:pPr>
+        <w:pStyle w:val="ListBullet"/>
+        <w:numPr>
+          <w:ilvl w:val="0"/>
+          <w:numId w:val="0"/>
+        </w:numPr>
+        <w:ind w:left="360" w:hanging="360"/>
+        <w:rPr>
+          <w:i/>
+        </w:rPr>
+      </w:pPr>
+    </w:p>
+    <w:p>
+      <w:pPr>
+        <w:pStyle w:val="ListBullet"/>
+        <w:numPr>
+          <w:ilvl w:val="0"/>
+          <w:numId w:val="11"/>
+        </w:numPr>
+      </w:pPr>
+      <w:r>
+        <w:t>Suppose m=4 students have taken some class, and the class had a midterm exam and a final exam. You have collected a dataset of their scores on the two exams, which is as follows:</w:t>
+      </w:r>
+    </w:p>
+    <w:p>
+      <w:pPr>
+        <w:pStyle w:val="ListBullet"/>
+        <w:numPr>
+          <w:ilvl w:val="0"/>
+          <w:numId w:val="0"/>
+        </w:numPr>
+        <w:ind w:left="1080" w:firstLine="360"/>
+      </w:pPr>
+      <w:r>
         <w:t>midterm exam</w:t>
       </w:r>
       <w:r>
@@ -4122,6 +6592,7 @@
         <w:ind w:left="360"/>
       </w:pPr>
       <w:r>
+        <w:lastRenderedPageBreak/>
         <w:t xml:space="preserve">You'd like to use polynomial regression to predict a student's final exam score from their midterm exam score. Concretely, suppose you want to fit a model of the form </w:t>
       </w:r>
       <w:proofErr w:type="spellStart"/>
@@ -4202,34 +6673,13 @@
         </w:numPr>
       </w:pPr>
       <w:r>
-        <w:t>You run gra</w:t>
-      </w:r>
-      <w:r>
-        <w:t xml:space="preserve">dient descent for 15 iterations w/ </w:t>
-      </w:r>
-      <w:r>
-        <w:t>α</w:t>
-      </w:r>
-      <w:r>
-        <w:t xml:space="preserve">=0.3 + compute J(θ) after each </w:t>
+        <w:t xml:space="preserve">You run gradient descent for 15 iterations w/ α=0.3 + compute J(θ) after each </w:t>
       </w:r>
       <w:r>
         <w:t xml:space="preserve">+ </w:t>
       </w:r>
       <w:r>
-        <w:t>find that the value of J(θ) increases over</w:t>
-      </w:r>
-      <w:r>
-        <w:t xml:space="preserve"> </w:t>
-      </w:r>
-      <w:r>
-        <w:t>time. Based on this, which of the following conclusions seems</w:t>
-      </w:r>
-      <w:r>
-        <w:t xml:space="preserve"> </w:t>
-      </w:r>
-      <w:r>
-        <w:t>most plausible?</w:t>
+        <w:t>find that the value of J(θ) increases over time. Based on this, which of the following conclusions seems most plausible?</w:t>
       </w:r>
     </w:p>
     <w:p>
@@ -4365,7 +6815,6 @@
         <w:pStyle w:val="ListBullet"/>
       </w:pPr>
       <w:r>
-        <w:lastRenderedPageBreak/>
         <w:t>Suppose you have a dataset with m=50 examples and n=15 features for each example. You want to use multivariate linear regression to fit the parameters θ to our data. Should you prefer gradient descent or the normal equation?</w:t>
       </w:r>
     </w:p>

</xml_diff>

<commit_message>
Finish Week 2 and quiz for Stanford ML
</commit_message>
<xml_diff>
--- a/MachineLearning/Coursera/StanfordMachineLearning/Week2_LinearRegression_MultipleVariables.docx
+++ b/MachineLearning/Coursera/StanfordMachineLearning/Week2_LinearRegression_MultipleVariables.docx
@@ -3915,7 +3915,13 @@
         <w:sym w:font="Wingdings" w:char="F0E0"/>
       </w:r>
       <w:r>
-        <w:t xml:space="preserve"> gives a much better way to solve for the optimal value of the parameters theta for some linear regression problems.</w:t>
+        <w:t xml:space="preserve"> gives a much better way to solve for the optimal value of the parameters </w:t>
+      </w:r>
+      <w:r>
+        <w:t>θ</w:t>
+      </w:r>
+      <w:r>
+        <w:t xml:space="preserve"> for some linear regression problems.</w:t>
       </w:r>
     </w:p>
     <w:p>
@@ -3973,7 +3979,13 @@
         <w:t xml:space="preserve">gives </w:t>
       </w:r>
       <w:r>
-        <w:t xml:space="preserve">a method to solve for theta </w:t>
+        <w:t xml:space="preserve">a method to solve for </w:t>
+      </w:r>
+      <w:r>
+        <w:t>θ</w:t>
+      </w:r>
+      <w:r>
+        <w:t xml:space="preserve"> </w:t>
       </w:r>
       <w:r>
         <w:rPr>
@@ -3988,7 +4000,13 @@
         <w:t xml:space="preserve">running an </w:t>
       </w:r>
       <w:r>
-        <w:t xml:space="preserve">iterative algorithm, we just solve for the optimal value for theta all </w:t>
+        <w:t xml:space="preserve">iterative algorithm, we just solve for the optimal value for </w:t>
+      </w:r>
+      <w:r>
+        <w:t>θ</w:t>
+      </w:r>
+      <w:r>
+        <w:t xml:space="preserve"> all </w:t>
       </w:r>
       <w:r>
         <w:t xml:space="preserve">in </w:t>
@@ -4014,10 +4032,22 @@
         <w:t>very simp</w:t>
       </w:r>
       <w:r>
-        <w:t>lified cost function J(theta)</w:t>
-      </w:r>
-      <w:r>
-        <w:t xml:space="preserve"> where theta is a real #</w:t>
+        <w:t>lified cost function J(</w:t>
+      </w:r>
+      <w:r>
+        <w:t>θ</w:t>
+      </w:r>
+      <w:r>
+        <w:t>)</w:t>
+      </w:r>
+      <w:r>
+        <w:t xml:space="preserve"> where </w:t>
+      </w:r>
+      <w:r>
+        <w:t>θ</w:t>
+      </w:r>
+      <w:r>
+        <w:t xml:space="preserve"> is a real #</w:t>
       </w:r>
       <w:r>
         <w:rPr>
@@ -4127,7 +4157,10 @@
         <w:t xml:space="preserve">or now, imagine </w:t>
       </w:r>
       <w:r>
-        <w:t xml:space="preserve">theta </w:t>
+        <w:t>θ</w:t>
+      </w:r>
+      <w:r>
+        <w:t xml:space="preserve"> </w:t>
       </w:r>
       <w:r>
         <w:t xml:space="preserve">is just a scalar value or </w:t>
@@ -4154,8 +4187,13 @@
         </w:tabs>
         <w:ind w:left="720"/>
       </w:pPr>
-      <w:r>
-        <w:t>So w</w:t>
+      <w:proofErr w:type="gramStart"/>
+      <w:r>
+        <w:t>So</w:t>
+      </w:r>
+      <w:proofErr w:type="gramEnd"/>
+      <w:r>
+        <w:t xml:space="preserve"> w</w:t>
       </w:r>
       <w:r>
         <w:t xml:space="preserve">e have a cost function </w:t>
@@ -4170,7 +4208,10 @@
         <w:t>a real-</w:t>
       </w:r>
       <w:r>
-        <w:t>value parameter Theta</w:t>
+        <w:t xml:space="preserve">value parameter </w:t>
+      </w:r>
+      <w:r>
+        <w:t>Θ</w:t>
       </w:r>
     </w:p>
     <w:p>
@@ -4232,7 +4273,10 @@
         <w:t xml:space="preserve">w/ </w:t>
       </w:r>
       <w:r>
-        <w:t>respect to parameter Theta</w:t>
+        <w:t xml:space="preserve">respect to parameter </w:t>
+      </w:r>
+      <w:r>
+        <w:t>Θ</w:t>
       </w:r>
       <w:r>
         <w:t xml:space="preserve"> </w:t>
@@ -4262,7 +4306,7 @@
         <w:t>J(</w:t>
       </w:r>
       <w:r>
-        <w:t>Theta</w:t>
+        <w:t>Θ</w:t>
       </w:r>
       <w:r>
         <w:t>)</w:t>
@@ -4279,7 +4323,7 @@
         <w:t xml:space="preserve">That was a simpler case of when </w:t>
       </w:r>
       <w:r>
-        <w:t>theta</w:t>
+        <w:t>θ</w:t>
       </w:r>
       <w:r>
         <w:t xml:space="preserve"> was </w:t>
@@ -4311,7 +4355,13 @@
         <w:t>we</w:t>
       </w:r>
       <w:r>
-        <w:t xml:space="preserve"> are interested in, Theta is </w:t>
+        <w:t xml:space="preserve"> are interested in, </w:t>
+      </w:r>
+      <w:r>
+        <w:t>Θ</w:t>
+      </w:r>
+      <w:r>
+        <w:t xml:space="preserve"> is </w:t>
       </w:r>
       <w:r>
         <w:t xml:space="preserve">not </w:t>
@@ -4401,13 +4451,27 @@
         <w:t xml:space="preserve"> vector = </w:t>
       </w:r>
       <w:r>
-        <w:t>(Theta</w:t>
-      </w:r>
+        <w:t>(</w:t>
+      </w:r>
+      <w:r>
+        <w:t>Θ</w:t>
+      </w:r>
+      <w:proofErr w:type="gramStart"/>
       <w:r>
         <w:t>0</w:t>
       </w:r>
       <w:r>
-        <w:t>,… Theta m)</w:t>
+        <w:t>,…</w:t>
+      </w:r>
+      <w:proofErr w:type="gramEnd"/>
+      <w:r>
+        <w:t xml:space="preserve"> </w:t>
+      </w:r>
+      <w:r>
+        <w:t>Θ</w:t>
+      </w:r>
+      <w:r>
+        <w:t xml:space="preserve"> m)</w:t>
       </w:r>
       <w:r>
         <w:t xml:space="preserve"> </w:t>
@@ -4518,13 +4582,21 @@
         <w:t xml:space="preserve"> parameter of </w:t>
       </w:r>
       <w:r>
-        <w:t>Theta</w:t>
+        <w:t>Θ</w:t>
       </w:r>
       <w:r>
         <w:t xml:space="preserve"> + </w:t>
       </w:r>
       <w:r>
-        <w:t xml:space="preserve">to set all of these </w:t>
+        <w:t xml:space="preserve">to set </w:t>
+      </w:r>
+      <w:proofErr w:type="gramStart"/>
+      <w:r>
+        <w:t>all of these</w:t>
+      </w:r>
+      <w:proofErr w:type="gramEnd"/>
+      <w:r>
+        <w:t xml:space="preserve"> </w:t>
       </w:r>
       <w:r>
         <w:t xml:space="preserve">= </w:t>
@@ -4595,7 +4667,16 @@
         <w:t xml:space="preserve"> solve for </w:t>
       </w:r>
       <w:r>
-        <w:t>Theta 0 up to Theta m</w:t>
+        <w:t>Θ</w:t>
+      </w:r>
+      <w:r>
+        <w:t xml:space="preserve"> 0 up to </w:t>
+      </w:r>
+      <w:r>
+        <w:t>Θ</w:t>
+      </w:r>
+      <w:r>
+        <w:t xml:space="preserve"> m</w:t>
       </w:r>
       <w:r>
         <w:t xml:space="preserve">, this </w:t>
@@ -4604,7 +4685,10 @@
         <w:t xml:space="preserve">gives the </w:t>
       </w:r>
       <w:r>
-        <w:t>values of Theta</w:t>
+        <w:t xml:space="preserve">values of </w:t>
+      </w:r>
+      <w:r>
+        <w:t>Θ</w:t>
       </w:r>
       <w:r>
         <w:t xml:space="preserve"> to minimize the cost function</w:t>
@@ -4621,16 +4705,36 @@
         <w:t>I</w:t>
       </w:r>
       <w:r>
-        <w:t xml:space="preserve">f you actually work through the calculus </w:t>
+        <w:t xml:space="preserve">f you </w:t>
+      </w:r>
+      <w:proofErr w:type="gramStart"/>
+      <w:r>
+        <w:t>actually work</w:t>
+      </w:r>
+      <w:proofErr w:type="gramEnd"/>
+      <w:r>
+        <w:t xml:space="preserve"> through the calculus </w:t>
       </w:r>
       <w:r>
         <w:t xml:space="preserve">+ </w:t>
       </w:r>
       <w:r>
-        <w:t xml:space="preserve">through the solution to the parameters Theta 0 </w:t>
-      </w:r>
-      <w:r>
-        <w:t xml:space="preserve">through Theta N, the derivative </w:t>
+        <w:t xml:space="preserve">through the solution to the parameters </w:t>
+      </w:r>
+      <w:r>
+        <w:t>Θ</w:t>
+      </w:r>
+      <w:r>
+        <w:t xml:space="preserve"> 0 </w:t>
+      </w:r>
+      <w:r>
+        <w:t xml:space="preserve">through </w:t>
+      </w:r>
+      <w:r>
+        <w:t>Θ</w:t>
+      </w:r>
+      <w:r>
+        <w:t xml:space="preserve"> N, the derivative </w:t>
       </w:r>
       <w:r>
         <w:t>ends up being somewhat</w:t>
@@ -5044,7 +5148,13 @@
         <w:t xml:space="preserve">) * X(transpose)*Y, this gives </w:t>
       </w:r>
       <w:r>
-        <w:t xml:space="preserve">the value of theta that minimizes </w:t>
+        <w:t xml:space="preserve">the value of </w:t>
+      </w:r>
+      <w:r>
+        <w:t>θ</w:t>
+      </w:r>
+      <w:r>
+        <w:t xml:space="preserve"> that minimizes </w:t>
       </w:r>
       <w:r>
         <w:t xml:space="preserve">the </w:t>
@@ -5111,9 +5221,21 @@
           <w:tab w:val="num" w:pos="720"/>
         </w:tabs>
         <w:ind w:left="720"/>
-      </w:pPr>
-      <w:r>
-        <w:t xml:space="preserve">There was a lot that happened on the slides and I work through it using one specific example of one dataset. Let me just write this out in a slightly more general form and then let me just, and later on in this video let me explain this equation a little bit more. </w:t>
+        <w:rPr>
+          <w:i/>
+        </w:rPr>
+      </w:pPr>
+      <w:r>
+        <w:t>Θ</w:t>
+      </w:r>
+      <w:r>
+        <w:t xml:space="preserve"> ends up being a </w:t>
+      </w:r>
+      <w:r>
+        <w:rPr>
+          <w:i/>
+        </w:rPr>
+        <w:t>n-dimensional vector</w:t>
       </w:r>
     </w:p>
     <w:p>
@@ -5737,16 +5859,7 @@
         <w:pStyle w:val="ListBullet"/>
       </w:pPr>
       <w:r>
-        <w:t>A</w:t>
-      </w:r>
-      <w:r>
-        <w:t>dvantage</w:t>
-      </w:r>
-      <w:r>
-        <w:t>s</w:t>
-      </w:r>
-      <w:r>
-        <w:t xml:space="preserve"> of gradient descent </w:t>
+        <w:t xml:space="preserve">Advantages of gradient descent </w:t>
       </w:r>
     </w:p>
     <w:p>
@@ -5885,7 +5998,13 @@
         <w:t>don't need to iterate</w:t>
       </w:r>
       <w:r>
-        <w:t xml:space="preserve"> (don't need to plot J(Theta), </w:t>
+        <w:t xml:space="preserve"> (don't need to plot J(</w:t>
+      </w:r>
+      <w:r>
+        <w:t>Θ</w:t>
+      </w:r>
+      <w:r>
+        <w:t xml:space="preserve">), </w:t>
       </w:r>
       <w:r>
         <w:t xml:space="preserve">check </w:t>
@@ -5923,6 +6042,7 @@
         </w:tabs>
         <w:ind w:left="720"/>
       </w:pPr>
+      <w:proofErr w:type="gramStart"/>
       <w:r>
         <w:t>I</w:t>
       </w:r>
@@ -5930,7 +6050,14 @@
         <w:t>n or</w:t>
       </w:r>
       <w:r>
-        <w:t>der to solve for the parameter theta</w:t>
+        <w:t>der to</w:t>
+      </w:r>
+      <w:proofErr w:type="gramEnd"/>
+      <w:r>
+        <w:t xml:space="preserve"> solve for the parameter </w:t>
+      </w:r>
+      <w:r>
+        <w:t>θ</w:t>
       </w:r>
       <w:r>
         <w:t>, we need to solve for</w:t>
@@ -6056,11 +6183,7 @@
         <w:t>roughly order</w:t>
       </w:r>
       <w:r>
-        <w:t xml:space="preserve"> * </w:t>
-      </w:r>
-      <w:proofErr w:type="spellStart"/>
-      <w:r>
-        <w:t>n^</w:t>
+        <w:t xml:space="preserve"> * n^</w:t>
       </w:r>
       <w:r>
         <w:t>cube</w:t>
@@ -6068,7 +6191,6 @@
       <w:r>
         <w:t>d</w:t>
       </w:r>
-      <w:proofErr w:type="spellEnd"/>
       <w:r>
         <w:t xml:space="preserve"> time</w:t>
       </w:r>
@@ -6086,13 +6208,8 @@
         <w:t>Sometim</w:t>
       </w:r>
       <w:r>
-        <w:t xml:space="preserve">es, it's slightly faster than </w:t>
-      </w:r>
-      <w:proofErr w:type="spellStart"/>
-      <w:r>
-        <w:t>n^cubed</w:t>
-      </w:r>
-      <w:proofErr w:type="spellEnd"/>
+        <w:t>es, it's slightly faster than n^cubed</w:t>
+      </w:r>
     </w:p>
     <w:p>
       <w:pPr>
@@ -6332,13 +6449,7 @@
         <w:pStyle w:val="ListBullet"/>
       </w:pPr>
       <w:r>
-        <w:t xml:space="preserve">It’s </w:t>
-      </w:r>
-      <w:r>
-        <w:t>hard to give a strict</w:t>
-      </w:r>
-      <w:r>
-        <w:t xml:space="preserve"> # of h</w:t>
+        <w:t>It’s hard to give a strict # of h</w:t>
       </w:r>
       <w:r>
         <w:t>ow large set of features has to be before convert</w:t>
@@ -6357,9 +6468,11 @@
       <w:pPr>
         <w:pStyle w:val="ListBullet"/>
       </w:pPr>
+      <w:proofErr w:type="gramStart"/>
       <w:r>
         <w:t>So</w:t>
       </w:r>
+      <w:proofErr w:type="gramEnd"/>
       <w:r>
         <w:t xml:space="preserve"> long as </w:t>
       </w:r>
@@ -6367,7 +6480,13 @@
         <w:t xml:space="preserve">n </w:t>
       </w:r>
       <w:r>
-        <w:t xml:space="preserve">is not too large, the normal equation gives us a great alternative method to solve for the parameter theta. </w:t>
+        <w:t xml:space="preserve">is not too large, the normal equation gives us a great alternative method to solve for the parameter </w:t>
+      </w:r>
+      <w:r>
+        <w:t>θ</w:t>
+      </w:r>
+      <w:r>
+        <w:t xml:space="preserve">. </w:t>
       </w:r>
     </w:p>
     <w:p>
@@ -6378,12 +6497,712 @@
           <w:numId w:val="0"/>
         </w:numPr>
         <w:ind w:left="360" w:hanging="360"/>
+      </w:pPr>
+    </w:p>
+    <w:p>
+      <w:pPr>
+        <w:pStyle w:val="ListBullet"/>
+      </w:pPr>
+      <w:r>
+        <w:t xml:space="preserve">There's a phenomenon, </w:t>
+      </w:r>
+      <w:r>
+        <w:rPr>
+          <w:b/>
+        </w:rPr>
+        <w:t>non-invertibility</w:t>
+      </w:r>
+      <w:r>
+        <w:t xml:space="preserve">, </w:t>
+      </w:r>
+      <w:r>
+        <w:t>that you may run into that may be somewhat useful to understand</w:t>
+      </w:r>
+    </w:p>
+    <w:p>
+      <w:pPr>
+        <w:pStyle w:val="ListBullet"/>
+        <w:tabs>
+          <w:tab w:val="clear" w:pos="360"/>
+          <w:tab w:val="num" w:pos="1800"/>
+        </w:tabs>
+        <w:ind w:left="1800"/>
+      </w:pPr>
+      <w:r>
+        <w:rPr>
+          <w:noProof/>
+        </w:rPr>
+        <w:drawing>
+          <wp:inline distT="0" distB="0" distL="0" distR="0" wp14:anchorId="3ACDB7F3" wp14:editId="7A11029C">
+            <wp:extent cx="3133725" cy="485775"/>
+            <wp:effectExtent l="0" t="0" r="9525" b="9525"/>
+            <wp:docPr id="41" name="Picture 41"/>
+            <wp:cNvGraphicFramePr>
+              <a:graphicFrameLocks xmlns:a="http://schemas.openxmlformats.org/drawingml/2006/main" noChangeAspect="1"/>
+            </wp:cNvGraphicFramePr>
+            <a:graphic xmlns:a="http://schemas.openxmlformats.org/drawingml/2006/main">
+              <a:graphicData uri="http://schemas.openxmlformats.org/drawingml/2006/picture">
+                <pic:pic xmlns:pic="http://schemas.openxmlformats.org/drawingml/2006/picture">
+                  <pic:nvPicPr>
+                    <pic:cNvPr id="1" name=""/>
+                    <pic:cNvPicPr/>
+                  </pic:nvPicPr>
+                  <pic:blipFill>
+                    <a:blip r:embed="rId45"/>
+                    <a:stretch>
+                      <a:fillRect/>
+                    </a:stretch>
+                  </pic:blipFill>
+                  <pic:spPr>
+                    <a:xfrm>
+                      <a:off x="0" y="0"/>
+                      <a:ext cx="3133725" cy="485775"/>
+                    </a:xfrm>
+                    <a:prstGeom prst="rect">
+                      <a:avLst/>
+                    </a:prstGeom>
+                  </pic:spPr>
+                </pic:pic>
+              </a:graphicData>
+            </a:graphic>
+          </wp:inline>
+        </w:drawing>
+      </w:r>
+    </w:p>
+    <w:p>
+      <w:pPr>
+        <w:pStyle w:val="ListBullet"/>
+      </w:pPr>
+      <w:r>
+        <w:rPr>
+          <w:b/>
+        </w:rPr>
+        <w:t xml:space="preserve">Issue: </w:t>
+      </w:r>
+      <w:r>
+        <w:t>What if the matrix X(t)*</w:t>
+      </w:r>
+      <w:r>
+        <w:t xml:space="preserve">X is </w:t>
+      </w:r>
+      <w:r>
+        <w:rPr>
+          <w:b/>
+        </w:rPr>
+        <w:t>non-invertible</w:t>
+      </w:r>
+      <w:r>
+        <w:rPr>
+          <w:b/>
+        </w:rPr>
+        <w:t>?</w:t>
+      </w:r>
+    </w:p>
+    <w:p>
+      <w:pPr>
+        <w:pStyle w:val="ListBullet"/>
+      </w:pPr>
+      <w:r>
+        <w:t>S</w:t>
+      </w:r>
+      <w:r>
+        <w:t xml:space="preserve">ome matrices do not have an inverse </w:t>
+      </w:r>
+      <w:r>
+        <w:sym w:font="Wingdings" w:char="F0E0"/>
+      </w:r>
+      <w:r>
+        <w:t xml:space="preserve"> </w:t>
+      </w:r>
+      <w:r>
+        <w:rPr>
+          <w:b/>
+        </w:rPr>
+        <w:t>Singular</w:t>
+      </w:r>
+      <w:r>
+        <w:t xml:space="preserve"> or </w:t>
+      </w:r>
+      <w:r>
+        <w:rPr>
+          <w:b/>
+        </w:rPr>
+        <w:t>degenerate matrices</w:t>
+      </w:r>
+      <w:r>
+        <w:t xml:space="preserve">. </w:t>
+      </w:r>
+    </w:p>
+    <w:p>
+      <w:pPr>
+        <w:pStyle w:val="ListBullet"/>
+      </w:pPr>
+      <w:r>
+        <w:t xml:space="preserve">The issue </w:t>
+      </w:r>
+      <w:r>
+        <w:t>of X(t)*X being non-</w:t>
+      </w:r>
+      <w:r>
+        <w:t xml:space="preserve">invertible should </w:t>
+      </w:r>
+      <w:r>
+        <w:t xml:space="preserve">only rarely </w:t>
+      </w:r>
+      <w:r>
+        <w:t>happen rarely</w:t>
+      </w:r>
+    </w:p>
+    <w:p>
+      <w:pPr>
+        <w:pStyle w:val="ListBullet"/>
+      </w:pPr>
+      <w:r>
+        <w:t>If X(t)&amp;</w:t>
+      </w:r>
+      <w:r>
+        <w:t xml:space="preserve">X is non-invertible, there </w:t>
+      </w:r>
+      <w:r>
+        <w:t xml:space="preserve">are </w:t>
+      </w:r>
+      <w:r>
+        <w:t xml:space="preserve">usually </w:t>
+      </w:r>
+      <w:r>
+        <w:t xml:space="preserve">2 </w:t>
+      </w:r>
+      <w:r>
+        <w:t xml:space="preserve">common causes for this. </w:t>
+      </w:r>
+    </w:p>
+    <w:p>
+      <w:pPr>
+        <w:pStyle w:val="ListBullet"/>
+        <w:tabs>
+          <w:tab w:val="clear" w:pos="360"/>
+          <w:tab w:val="num" w:pos="720"/>
+        </w:tabs>
+        <w:ind w:left="720"/>
+      </w:pPr>
+      <w:r>
+        <w:t xml:space="preserve">1: </w:t>
+      </w:r>
+      <w:r>
+        <w:t xml:space="preserve">Somehow in your learning problem, </w:t>
+      </w:r>
+      <w:r>
+        <w:t xml:space="preserve">you have </w:t>
+      </w:r>
+      <w:r>
         <w:rPr>
           <w:i/>
         </w:rPr>
-      </w:pPr>
-      <w:bookmarkStart w:id="0" w:name="_GoBack"/>
-      <w:bookmarkEnd w:id="0"/>
+        <w:t>redundant features</w:t>
+      </w:r>
+    </w:p>
+    <w:p>
+      <w:pPr>
+        <w:pStyle w:val="ListBullet"/>
+        <w:tabs>
+          <w:tab w:val="clear" w:pos="360"/>
+          <w:tab w:val="num" w:pos="1080"/>
+        </w:tabs>
+        <w:ind w:left="1080"/>
+      </w:pPr>
+      <w:r>
+        <w:lastRenderedPageBreak/>
+        <w:t>I</w:t>
+      </w:r>
+      <w:r>
+        <w:t xml:space="preserve">f you're trying to predict housing prices </w:t>
+      </w:r>
+      <w:r>
+        <w:t xml:space="preserve">+ </w:t>
+      </w:r>
+      <w:r>
+        <w:t xml:space="preserve">if x1 </w:t>
+      </w:r>
+      <w:r>
+        <w:t xml:space="preserve">= </w:t>
+      </w:r>
+      <w:r>
+        <w:t xml:space="preserve">size of the house in square feet </w:t>
+      </w:r>
+      <w:r>
+        <w:t xml:space="preserve">+ </w:t>
+      </w:r>
+      <w:r>
+        <w:t xml:space="preserve">x2 </w:t>
+      </w:r>
+      <w:r>
+        <w:t xml:space="preserve">= </w:t>
+      </w:r>
+      <w:r>
+        <w:t xml:space="preserve">size of the house in square </w:t>
+      </w:r>
+      <w:r>
+        <w:rPr>
+          <w:i/>
+        </w:rPr>
+        <w:t>meters</w:t>
+      </w:r>
+    </w:p>
+    <w:p>
+      <w:pPr>
+        <w:pStyle w:val="ListBullet"/>
+        <w:tabs>
+          <w:tab w:val="clear" w:pos="360"/>
+          <w:tab w:val="num" w:pos="1080"/>
+        </w:tabs>
+        <w:ind w:left="1080"/>
+      </w:pPr>
+      <w:r>
+        <w:t xml:space="preserve">1 meter </w:t>
+      </w:r>
+      <w:r>
+        <w:t xml:space="preserve">= 3.28 feet, </w:t>
+      </w:r>
+      <w:r>
+        <w:t xml:space="preserve">so your </w:t>
+      </w:r>
+      <w:r>
+        <w:t xml:space="preserve">2 </w:t>
+      </w:r>
+      <w:r>
+        <w:t xml:space="preserve">features will always satisfy the constraint x1 </w:t>
+      </w:r>
+      <w:r>
+        <w:t xml:space="preserve">= </w:t>
+      </w:r>
+      <w:r>
+        <w:t>3.28*</w:t>
+      </w:r>
+      <w:r>
+        <w:t xml:space="preserve">x2. </w:t>
+      </w:r>
+    </w:p>
+    <w:p>
+      <w:pPr>
+        <w:pStyle w:val="ListBullet"/>
+        <w:tabs>
+          <w:tab w:val="clear" w:pos="360"/>
+          <w:tab w:val="num" w:pos="1080"/>
+        </w:tabs>
+        <w:ind w:left="1080"/>
+      </w:pPr>
+      <w:r>
+        <w:t>Y</w:t>
+      </w:r>
+      <w:r>
+        <w:t xml:space="preserve">ou can </w:t>
+      </w:r>
+      <w:proofErr w:type="gramStart"/>
+      <w:r>
+        <w:t>actually show</w:t>
+      </w:r>
+      <w:proofErr w:type="gramEnd"/>
+      <w:r>
+        <w:t xml:space="preserve"> that if your </w:t>
+      </w:r>
+      <w:r>
+        <w:t xml:space="preserve">2 </w:t>
+      </w:r>
+      <w:r>
+        <w:t>features are related</w:t>
+      </w:r>
+      <w:r>
+        <w:t xml:space="preserve"> via the above </w:t>
+      </w:r>
+      <w:r>
+        <w:t>linear equation</w:t>
+      </w:r>
+    </w:p>
+    <w:p>
+      <w:pPr>
+        <w:pStyle w:val="ListBullet"/>
+        <w:tabs>
+          <w:tab w:val="clear" w:pos="360"/>
+          <w:tab w:val="num" w:pos="720"/>
+        </w:tabs>
+        <w:ind w:left="720"/>
+      </w:pPr>
+      <w:r>
+        <w:t>2: I</w:t>
+      </w:r>
+      <w:r>
+        <w:t xml:space="preserve">f </w:t>
+      </w:r>
+      <w:r>
+        <w:t xml:space="preserve">in </w:t>
+      </w:r>
+      <w:r>
+        <w:t>training</w:t>
+      </w:r>
+      <w:r>
+        <w:t xml:space="preserve"> + </w:t>
+      </w:r>
+      <w:r>
+        <w:t xml:space="preserve">trying to run the learning algorithm </w:t>
+      </w:r>
+      <w:r>
+        <w:t>w/ too many features (</w:t>
+      </w:r>
+      <w:r>
+        <w:rPr>
+          <w:i/>
+        </w:rPr>
+        <w:t xml:space="preserve">if m </w:t>
+      </w:r>
+      <w:r>
+        <w:rPr>
+          <w:i/>
+        </w:rPr>
+        <w:t>&lt;= n</w:t>
+      </w:r>
+      <w:r>
+        <w:t>)</w:t>
+      </w:r>
+      <w:r>
+        <w:t xml:space="preserve"> </w:t>
+      </w:r>
+    </w:p>
+    <w:p>
+      <w:pPr>
+        <w:pStyle w:val="ListBullet"/>
+        <w:tabs>
+          <w:tab w:val="clear" w:pos="360"/>
+          <w:tab w:val="num" w:pos="1080"/>
+        </w:tabs>
+        <w:ind w:left="1080"/>
+      </w:pPr>
+      <w:r>
+        <w:t>I</w:t>
+      </w:r>
+      <w:r>
+        <w:t xml:space="preserve">magine </w:t>
+      </w:r>
+      <w:r>
+        <w:t xml:space="preserve">m = 10 training </w:t>
+      </w:r>
+      <w:proofErr w:type="gramStart"/>
+      <w:r>
+        <w:t>example</w:t>
+      </w:r>
+      <w:r>
+        <w:t xml:space="preserve"> </w:t>
+      </w:r>
+      <w:r>
+        <w:t xml:space="preserve"> +</w:t>
+      </w:r>
+      <w:proofErr w:type="gramEnd"/>
+      <w:r>
+        <w:t xml:space="preserve">n </w:t>
+      </w:r>
+      <w:r>
+        <w:t xml:space="preserve">= </w:t>
+      </w:r>
+      <w:r>
+        <w:t xml:space="preserve">100 features </w:t>
+      </w:r>
+    </w:p>
+    <w:p>
+      <w:pPr>
+        <w:pStyle w:val="ListBullet"/>
+        <w:tabs>
+          <w:tab w:val="clear" w:pos="360"/>
+          <w:tab w:val="num" w:pos="1080"/>
+        </w:tabs>
+        <w:ind w:left="1080"/>
+      </w:pPr>
+      <w:r>
+        <w:t>T</w:t>
+      </w:r>
+      <w:r>
+        <w:t>rying t</w:t>
+      </w:r>
+      <w:r>
+        <w:t xml:space="preserve">o fit a parameter back to </w:t>
+      </w:r>
+      <w:r>
+        <w:t>θ</w:t>
+      </w:r>
+      <w:r>
+        <w:t>, which is</w:t>
+      </w:r>
+      <w:r>
+        <w:t xml:space="preserve"> </w:t>
+      </w:r>
+      <w:r>
+        <w:t>n+1-dimensional = 101-</w:t>
+      </w:r>
+      <w:r>
+        <w:t xml:space="preserve">dimensional, you're trying to fit 101 parameters from just 10 training examples. </w:t>
+      </w:r>
+    </w:p>
+    <w:p>
+      <w:pPr>
+        <w:pStyle w:val="ListBullet"/>
+        <w:tabs>
+          <w:tab w:val="clear" w:pos="360"/>
+          <w:tab w:val="num" w:pos="1080"/>
+        </w:tabs>
+        <w:ind w:left="1080"/>
+      </w:pPr>
+      <w:r>
+        <w:t xml:space="preserve">This turns out to work </w:t>
+      </w:r>
+      <w:r>
+        <w:rPr>
+          <w:i/>
+        </w:rPr>
+        <w:t>sometimes</w:t>
+      </w:r>
+      <w:r>
+        <w:t xml:space="preserve">, </w:t>
+      </w:r>
+      <w:r>
+        <w:t xml:space="preserve">but </w:t>
+      </w:r>
+      <w:proofErr w:type="spellStart"/>
+      <w:r>
+        <w:t>its</w:t>
+      </w:r>
+      <w:proofErr w:type="spellEnd"/>
+      <w:r>
+        <w:t xml:space="preserve"> </w:t>
+      </w:r>
+      <w:r>
+        <w:t xml:space="preserve">not always be a good idea. </w:t>
+      </w:r>
+    </w:p>
+    <w:p>
+      <w:pPr>
+        <w:pStyle w:val="ListBullet"/>
+        <w:tabs>
+          <w:tab w:val="clear" w:pos="360"/>
+          <w:tab w:val="num" w:pos="1080"/>
+        </w:tabs>
+        <w:ind w:left="1080"/>
+      </w:pPr>
+      <w:r>
+        <w:t>M</w:t>
+      </w:r>
+      <w:r>
+        <w:t>ight not have enough data if you only ha</w:t>
+      </w:r>
+      <w:r>
+        <w:t xml:space="preserve">ve 10 examples to fit 101 parameters to </w:t>
+      </w:r>
+    </w:p>
+    <w:p>
+      <w:pPr>
+        <w:pStyle w:val="ListBullet"/>
+        <w:tabs>
+          <w:tab w:val="clear" w:pos="360"/>
+          <w:tab w:val="num" w:pos="1080"/>
+        </w:tabs>
+        <w:ind w:left="1080"/>
+      </w:pPr>
+      <w:r>
+        <w:t xml:space="preserve">Commonly, </w:t>
+      </w:r>
+      <w:r>
+        <w:t xml:space="preserve">if m </w:t>
+      </w:r>
+      <w:r>
+        <w:t xml:space="preserve">&lt;= </w:t>
+      </w:r>
+      <w:r>
+        <w:t>n,</w:t>
+      </w:r>
+      <w:r>
+        <w:t xml:space="preserve"> we</w:t>
+      </w:r>
+      <w:r>
+        <w:t xml:space="preserve"> see if we can either delete some features or </w:t>
+      </w:r>
+      <w:r>
+        <w:t xml:space="preserve">we </w:t>
+      </w:r>
+      <w:r>
+        <w:t xml:space="preserve">use a technique called </w:t>
+      </w:r>
+      <w:r>
+        <w:rPr>
+          <w:b/>
+        </w:rPr>
+        <w:t>regularization</w:t>
+      </w:r>
+      <w:r>
+        <w:t xml:space="preserve"> that </w:t>
+      </w:r>
+      <w:r>
+        <w:t>lets you fit a lot of parameters/</w:t>
+      </w:r>
+      <w:r>
+        <w:t xml:space="preserve">use a lot features, even if you have a relatively small training set. </w:t>
+      </w:r>
+    </w:p>
+    <w:p>
+      <w:pPr>
+        <w:pStyle w:val="ListBullet"/>
+      </w:pPr>
+      <w:r>
+        <w:t>To summarize, if ever you find that x(t)*x is singular/</w:t>
+      </w:r>
+      <w:r>
+        <w:t>find it non-</w:t>
+      </w:r>
+      <w:r>
+        <w:t>invertible</w:t>
+      </w:r>
+      <w:r>
+        <w:t xml:space="preserve">, </w:t>
+      </w:r>
+      <w:r>
+        <w:t>1</w:t>
+      </w:r>
+      <w:r>
+        <w:rPr>
+          <w:vertAlign w:val="superscript"/>
+        </w:rPr>
+        <w:t>st</w:t>
+      </w:r>
+      <w:r>
+        <w:t xml:space="preserve"> </w:t>
+      </w:r>
+      <w:r>
+        <w:t xml:space="preserve">look at your features </w:t>
+      </w:r>
+      <w:r>
+        <w:t xml:space="preserve">+ </w:t>
+      </w:r>
+      <w:r>
+        <w:t xml:space="preserve">see if you have redundant features </w:t>
+      </w:r>
+      <w:r>
+        <w:t xml:space="preserve">= </w:t>
+      </w:r>
+      <w:r>
+        <w:t xml:space="preserve">You're being </w:t>
+      </w:r>
+      <w:r>
+        <w:rPr>
+          <w:b/>
+        </w:rPr>
+        <w:t>linearly dependent</w:t>
+      </w:r>
+      <w:r>
+        <w:t xml:space="preserve"> </w:t>
+      </w:r>
+      <w:r>
+        <w:sym w:font="Wingdings" w:char="F0E0"/>
+      </w:r>
+      <w:r>
+        <w:t xml:space="preserve"> </w:t>
+      </w:r>
+      <w:r>
+        <w:t xml:space="preserve">just delete </w:t>
+      </w:r>
+      <w:r>
+        <w:t xml:space="preserve">1 </w:t>
+      </w:r>
+      <w:r>
+        <w:t>of these features</w:t>
+      </w:r>
+    </w:p>
+    <w:p>
+      <w:pPr>
+        <w:pStyle w:val="ListBullet"/>
+      </w:pPr>
+      <w:r>
+        <w:t>I</w:t>
+      </w:r>
+      <w:r>
+        <w:t xml:space="preserve">f </w:t>
+      </w:r>
+      <w:r>
+        <w:t xml:space="preserve">so, </w:t>
+      </w:r>
+      <w:r>
+        <w:t>keep deleting redundant features unt</w:t>
+      </w:r>
+      <w:r>
+        <w:t>il they're no longer redundant</w:t>
+      </w:r>
+    </w:p>
+    <w:p>
+      <w:pPr>
+        <w:pStyle w:val="ListBullet"/>
+      </w:pPr>
+      <w:r>
+        <w:t>I</w:t>
+      </w:r>
+      <w:r>
+        <w:t xml:space="preserve">f your features are not redundant, check if </w:t>
+      </w:r>
+      <w:r>
+        <w:t xml:space="preserve">we may have too many features + </w:t>
+      </w:r>
+      <w:r>
+        <w:t xml:space="preserve">if </w:t>
+      </w:r>
+      <w:r>
+        <w:t xml:space="preserve">so, </w:t>
+      </w:r>
+      <w:r>
+        <w:t xml:space="preserve">either delete some features </w:t>
+      </w:r>
+      <w:r>
+        <w:t>(</w:t>
+      </w:r>
+      <w:r>
+        <w:t xml:space="preserve">if </w:t>
+      </w:r>
+      <w:r>
+        <w:t xml:space="preserve">we </w:t>
+      </w:r>
+      <w:r>
+        <w:t>can be</w:t>
+      </w:r>
+      <w:r>
+        <w:t xml:space="preserve">ar to use fewer features) </w:t>
+      </w:r>
+      <w:r>
+        <w:t xml:space="preserve">or else consider using regularization. Which is this topic that we'll talk about later. </w:t>
+      </w:r>
+    </w:p>
+    <w:p>
+      <w:pPr>
+        <w:pStyle w:val="ListBullet"/>
+      </w:pPr>
+      <w:r>
+        <w:t xml:space="preserve">X(t)*X </w:t>
+      </w:r>
+      <w:r>
+        <w:t xml:space="preserve">being </w:t>
+      </w:r>
+      <w:r>
+        <w:t>non-invertible</w:t>
+      </w:r>
+      <w:r>
+        <w:t xml:space="preserve"> </w:t>
+      </w:r>
+      <w:r>
+        <w:t xml:space="preserve">should happen </w:t>
+      </w:r>
+      <w:proofErr w:type="gramStart"/>
+      <w:r>
+        <w:t>pretty rarely</w:t>
+      </w:r>
+      <w:proofErr w:type="gramEnd"/>
+      <w:r>
+        <w:t xml:space="preserve"> + </w:t>
+      </w:r>
+      <w:r>
+        <w:t>should not be a problem for most implementations of linear regression.</w:t>
+      </w:r>
     </w:p>
     <w:p>
       <w:pPr>
@@ -6403,6 +7222,19 @@
         <w:pStyle w:val="ListBullet"/>
         <w:numPr>
           <w:ilvl w:val="0"/>
+          <w:numId w:val="0"/>
+        </w:numPr>
+        <w:ind w:left="360" w:hanging="360"/>
+        <w:rPr>
+          <w:i/>
+        </w:rPr>
+      </w:pPr>
+    </w:p>
+    <w:p>
+      <w:pPr>
+        <w:pStyle w:val="ListBullet"/>
+        <w:numPr>
+          <w:ilvl w:val="0"/>
           <w:numId w:val="11"/>
         </w:numPr>
       </w:pPr>
@@ -6592,8 +7424,16 @@
         <w:ind w:left="360"/>
       </w:pPr>
       <w:r>
-        <w:lastRenderedPageBreak/>
-        <w:t xml:space="preserve">You'd like to use polynomial regression to predict a student's final exam score from their midterm exam score. Concretely, suppose you want to fit a model of the form </w:t>
+        <w:t>Use</w:t>
+      </w:r>
+      <w:r>
+        <w:t xml:space="preserve"> polynomial regression to predict a student's final score from their midterm score. </w:t>
+      </w:r>
+      <w:r>
+        <w:t xml:space="preserve">Suppose </w:t>
+      </w:r>
+      <w:r>
+        <w:t xml:space="preserve">you want to fit a model of form </w:t>
       </w:r>
       <w:proofErr w:type="spellStart"/>
       <w:r>
@@ -6613,7 +7453,19 @@
         <w:t xml:space="preserve">+ x2 = </w:t>
       </w:r>
       <w:r>
-        <w:t xml:space="preserve">(midterm score)2. Further, you plan to use </w:t>
+        <w:t>(midterm score)2</w:t>
+      </w:r>
+      <w:r>
+        <w:t>^</w:t>
+      </w:r>
+      <w:r>
+        <w:t xml:space="preserve">. Further, </w:t>
+      </w:r>
+      <w:r>
+        <w:t xml:space="preserve">we </w:t>
+      </w:r>
+      <w:r>
+        <w:t xml:space="preserve">use </w:t>
       </w:r>
       <w:r>
         <w:rPr>
@@ -6622,7 +7474,22 @@
         <w:t>both</w:t>
       </w:r>
       <w:r>
-        <w:t xml:space="preserve"> feature scaling (dividing by the "max-min", or range, of a feature) and mean normalization.</w:t>
+        <w:t xml:space="preserve"> feature scaling (dividing by </w:t>
+      </w:r>
+      <w:r>
+        <w:t xml:space="preserve">range </w:t>
+      </w:r>
+      <w:r>
+        <w:t xml:space="preserve">of a feature) </w:t>
+      </w:r>
+      <w:r>
+        <w:rPr>
+          <w:i/>
+        </w:rPr>
+        <w:t>and</w:t>
+      </w:r>
+      <w:r>
+        <w:t xml:space="preserve"> mean normalization.</w:t>
       </w:r>
       <w:r>
         <w:t xml:space="preserve"> </w:t>
@@ -6649,9 +7516,15 @@
           <w:tab w:val="num" w:pos="720"/>
         </w:tabs>
         <w:ind w:left="720"/>
-      </w:pPr>
-      <w:r>
-        <w:t>0.4</w:t>
+        <w:rPr>
+          <w:b/>
+        </w:rPr>
+      </w:pPr>
+      <w:r>
+        <w:rPr>
+          <w:b/>
+        </w:rPr>
+        <w:t>0.32</w:t>
       </w:r>
     </w:p>
     <w:p>
@@ -6733,9 +7606,109 @@
     <w:p>
       <w:pPr>
         <w:pStyle w:val="ListBullet"/>
-      </w:pPr>
-      <w:r>
-        <w:t>Suppose you have m=23 training examples with n=5 features (excluding the additional all-ones feature for the intercept term, which you should add). The normal equation is θ=(XTX)−1XTy. For the given values of m and n, what are the dimensions of θ, X, and y in this equation?</w:t>
+        <w:numPr>
+          <w:ilvl w:val="0"/>
+          <w:numId w:val="11"/>
+        </w:numPr>
+      </w:pPr>
+      <w:r>
+        <w:lastRenderedPageBreak/>
+        <w:t>You run gradient descent for 15 iterations</w:t>
+      </w:r>
+      <w:r>
+        <w:t xml:space="preserve"> w/ </w:t>
+      </w:r>
+      <w:r>
+        <w:t>α=0.3 and compute</w:t>
+      </w:r>
+      <w:r>
+        <w:t xml:space="preserve"> </w:t>
+      </w:r>
+      <w:r>
+        <w:t>J(θ) after each iteration. You find the</w:t>
+      </w:r>
+      <w:r>
+        <w:t xml:space="preserve"> </w:t>
+      </w:r>
+      <w:r>
+        <w:t>value of J(θ) decreases quickly then levels</w:t>
+      </w:r>
+      <w:r>
+        <w:t xml:space="preserve"> </w:t>
+      </w:r>
+      <w:r>
+        <w:t>off. Based on this, which of the following conclusions seems</w:t>
+      </w:r>
+      <w:r>
+        <w:t xml:space="preserve"> </w:t>
+      </w:r>
+      <w:r>
+        <w:t>most plausible?</w:t>
+      </w:r>
+    </w:p>
+    <w:p>
+      <w:pPr>
+        <w:pStyle w:val="ListBullet"/>
+        <w:numPr>
+          <w:ilvl w:val="0"/>
+          <w:numId w:val="0"/>
+        </w:numPr>
+        <w:ind w:left="360"/>
+      </w:pPr>
+    </w:p>
+    <w:p>
+      <w:pPr>
+        <w:pStyle w:val="ListBullet"/>
+        <w:tabs>
+          <w:tab w:val="clear" w:pos="360"/>
+          <w:tab w:val="num" w:pos="720"/>
+        </w:tabs>
+        <w:ind w:left="720"/>
+        <w:rPr>
+          <w:b/>
+        </w:rPr>
+      </w:pPr>
+      <w:r>
+        <w:rPr>
+          <w:b/>
+        </w:rPr>
+        <w:t>α=0.3 is an effective choice of learning rate.</w:t>
+      </w:r>
+    </w:p>
+    <w:p>
+      <w:pPr>
+        <w:pStyle w:val="ListBullet"/>
+        <w:numPr>
+          <w:ilvl w:val="0"/>
+          <w:numId w:val="0"/>
+        </w:numPr>
+        <w:ind w:left="360"/>
+      </w:pPr>
+    </w:p>
+    <w:p>
+      <w:pPr>
+        <w:pStyle w:val="ListBullet"/>
+        <w:numPr>
+          <w:ilvl w:val="0"/>
+          <w:numId w:val="11"/>
+        </w:numPr>
+      </w:pPr>
+      <w:r>
+        <w:t xml:space="preserve">Suppose you have m=23 training examples </w:t>
+      </w:r>
+      <w:r>
+        <w:t>w</w:t>
+      </w:r>
+      <w:proofErr w:type="gramStart"/>
+      <w:r>
+        <w:t xml:space="preserve">/ </w:t>
+      </w:r>
+      <w:r>
+        <w:t xml:space="preserve"> n</w:t>
+      </w:r>
+      <w:proofErr w:type="gramEnd"/>
+      <w:r>
+        <w:t>=5 features (excluding the additional all-ones feature for the intercept term, which you should add). The normal equation is θ=(XTX)−1XTy. For the given values of m and n, what are the dimensions of θ, X, and y in this equation?</w:t>
       </w:r>
     </w:p>
     <w:p>
@@ -6756,10 +7729,81 @@
           <w:tab w:val="num" w:pos="720"/>
         </w:tabs>
         <w:ind w:left="720"/>
-      </w:pPr>
-      <w:r>
+        <w:rPr>
+          <w:b/>
+        </w:rPr>
+      </w:pPr>
+      <w:r>
+        <w:rPr>
+          <w:b/>
+        </w:rPr>
         <w:t>X is 23×6, y is 23×1, θ is 6×1</w:t>
       </w:r>
+      <w:r>
+        <w:rPr>
+          <w:b/>
+        </w:rPr>
+        <w:t xml:space="preserve"> </w:t>
+      </w:r>
+      <w:r>
+        <w:rPr>
+          <w:b/>
+        </w:rPr>
+        <w:sym w:font="Wingdings" w:char="F0E0"/>
+      </w:r>
+      <w:r>
+        <w:rPr>
+          <w:b/>
+        </w:rPr>
+        <w:t xml:space="preserve"> </w:t>
+      </w:r>
+      <w:r>
+        <w:t xml:space="preserve">X = m * n+1, y = m, </w:t>
+      </w:r>
+      <w:r>
+        <w:t>θ</w:t>
+      </w:r>
+      <w:r>
+        <w:t xml:space="preserve"> = n</w:t>
+      </w:r>
+    </w:p>
+    <w:p>
+      <w:pPr>
+        <w:pStyle w:val="ListBullet"/>
+        <w:numPr>
+          <w:ilvl w:val="0"/>
+          <w:numId w:val="0"/>
+        </w:numPr>
+        <w:ind w:left="360"/>
+      </w:pPr>
+    </w:p>
+    <w:p>
+      <w:pPr>
+        <w:pStyle w:val="ListBullet"/>
+        <w:numPr>
+          <w:ilvl w:val="0"/>
+          <w:numId w:val="11"/>
+        </w:numPr>
+      </w:pPr>
+      <w:r>
+        <w:t xml:space="preserve">Suppose you have m=50 examples </w:t>
+      </w:r>
+      <w:r>
+        <w:t xml:space="preserve">+ </w:t>
+      </w:r>
+      <w:r>
+        <w:t>n=15 features for each example. You want to use multivariate linear regression to fit the parameters θ to our data. Should you prefer gradient descent or the normal equation?</w:t>
+      </w:r>
+    </w:p>
+    <w:p>
+      <w:pPr>
+        <w:pStyle w:val="ListBullet"/>
+        <w:numPr>
+          <w:ilvl w:val="0"/>
+          <w:numId w:val="0"/>
+        </w:numPr>
+        <w:ind w:left="360"/>
+      </w:pPr>
     </w:p>
     <w:p>
       <w:pPr>
@@ -6769,10 +7813,75 @@
           <w:tab w:val="num" w:pos="720"/>
         </w:tabs>
         <w:ind w:left="720"/>
-      </w:pPr>
-      <w:r>
-        <w:t>X is 23×5, y is 23×1, θ is 5×1</w:t>
-      </w:r>
+        <w:rPr>
+          <w:b/>
+        </w:rPr>
+      </w:pPr>
+      <w:r>
+        <w:rPr>
+          <w:b/>
+        </w:rPr>
+        <w:t>The normal equation, since it provides an efficient way to directly find the solution.</w:t>
+      </w:r>
+    </w:p>
+    <w:p>
+      <w:pPr>
+        <w:pStyle w:val="ListBullet"/>
+        <w:numPr>
+          <w:ilvl w:val="0"/>
+          <w:numId w:val="0"/>
+        </w:numPr>
+        <w:ind w:left="360"/>
+      </w:pPr>
+    </w:p>
+    <w:p>
+      <w:pPr>
+        <w:pStyle w:val="ListBullet"/>
+        <w:numPr>
+          <w:ilvl w:val="0"/>
+          <w:numId w:val="11"/>
+        </w:numPr>
+      </w:pPr>
+      <w:r>
+        <w:t xml:space="preserve">Suppose you </w:t>
+      </w:r>
+      <w:r>
+        <w:t xml:space="preserve">have </w:t>
+      </w:r>
+      <w:r>
+        <w:t>m=1000000 </w:t>
+      </w:r>
+      <w:r>
+        <w:t xml:space="preserve">examples </w:t>
+      </w:r>
+      <w:r>
+        <w:t xml:space="preserve">+ </w:t>
+      </w:r>
+      <w:r>
+        <w:t>n=200000 </w:t>
+      </w:r>
+      <w:r>
+        <w:t>features for each example. You want to use multivariate linear regression to fit the parameters</w:t>
+      </w:r>
+      <w:r>
+        <w:t> θ </w:t>
+      </w:r>
+      <w:r>
+        <w:t>to our data. Should you prefer gradient descent or the normal equation?</w:t>
+      </w:r>
+    </w:p>
+    <w:p>
+      <w:pPr>
+        <w:pStyle w:val="ListBullet"/>
+        <w:numPr>
+          <w:ilvl w:val="0"/>
+          <w:numId w:val="0"/>
+        </w:numPr>
+        <w:ind w:left="360"/>
+        <w:rPr>
+          <w:b/>
+        </w:rPr>
+      </w:pPr>
     </w:p>
     <w:p>
       <w:pPr>
@@ -6782,10 +7891,75 @@
           <w:tab w:val="num" w:pos="720"/>
         </w:tabs>
         <w:ind w:left="720"/>
-      </w:pPr>
-      <w:r>
-        <w:t>X is 23×6, y is 23×6, θ is 6×6</w:t>
-      </w:r>
+        <w:rPr>
+          <w:i/>
+        </w:rPr>
+      </w:pPr>
+      <w:r>
+        <w:rPr>
+          <w:b/>
+        </w:rPr>
+        <w:t>Gradient descent, since (XTX)−1 will be very slow to</w:t>
+      </w:r>
+      <w:r>
+        <w:rPr>
+          <w:b/>
+        </w:rPr>
+        <w:t xml:space="preserve"> compute in the normal equation </w:t>
+      </w:r>
+      <w:r>
+        <w:rPr>
+          <w:b/>
+        </w:rPr>
+        <w:sym w:font="Wingdings" w:char="F0E0"/>
+      </w:r>
+      <w:r>
+        <w:rPr>
+          <w:b/>
+        </w:rPr>
+        <w:t xml:space="preserve"> </w:t>
+      </w:r>
+      <w:r>
+        <w:rPr>
+          <w:i/>
+        </w:rPr>
+        <w:t>n too high</w:t>
+      </w:r>
+    </w:p>
+    <w:p>
+      <w:pPr>
+        <w:pStyle w:val="ListBullet"/>
+        <w:numPr>
+          <w:ilvl w:val="0"/>
+          <w:numId w:val="0"/>
+        </w:numPr>
+        <w:ind w:left="360"/>
+      </w:pPr>
+    </w:p>
+    <w:p>
+      <w:pPr>
+        <w:pStyle w:val="ListBullet"/>
+        <w:numPr>
+          <w:ilvl w:val="0"/>
+          <w:numId w:val="11"/>
+        </w:numPr>
+      </w:pPr>
+      <w:r>
+        <w:t>Which of the following are reasons for using feature scaling?</w:t>
+      </w:r>
+    </w:p>
+    <w:p>
+      <w:pPr>
+        <w:pStyle w:val="ListBullet"/>
+        <w:numPr>
+          <w:ilvl w:val="0"/>
+          <w:numId w:val="0"/>
+        </w:numPr>
+        <w:ind w:left="360"/>
+        <w:rPr>
+          <w:b/>
+        </w:rPr>
+      </w:pPr>
     </w:p>
     <w:p>
       <w:pPr>
@@ -6795,9 +7969,15 @@
           <w:tab w:val="num" w:pos="720"/>
         </w:tabs>
         <w:ind w:left="720"/>
-      </w:pPr>
-      <w:r>
-        <w:t>X is 23×5, y is 23×1, θ is 5×5</w:t>
+        <w:rPr>
+          <w:b/>
+        </w:rPr>
+      </w:pPr>
+      <w:r>
+        <w:rPr>
+          <w:b/>
+        </w:rPr>
+        <w:t>It speeds up gradient descent by making it require fewer iterations to get to a good solution.</w:t>
       </w:r>
     </w:p>
     <w:p>
@@ -6809,210 +7989,8 @@
         </w:numPr>
         <w:ind w:left="360"/>
       </w:pPr>
-    </w:p>
-    <w:p>
-      <w:pPr>
-        <w:pStyle w:val="ListBullet"/>
-      </w:pPr>
-      <w:r>
-        <w:t>Suppose you have a dataset with m=50 examples and n=15 features for each example. You want to use multivariate linear regression to fit the parameters θ to our data. Should you prefer gradient descent or the normal equation?</w:t>
-      </w:r>
-    </w:p>
-    <w:p>
-      <w:pPr>
-        <w:pStyle w:val="ListBullet"/>
-      </w:pPr>
-    </w:p>
-    <w:p>
-      <w:pPr>
-        <w:pStyle w:val="ListBullet"/>
-      </w:pPr>
-      <w:r>
-        <w:t>The normal equation, since gradient descent might be unable to find the optimal θ.</w:t>
-      </w:r>
-    </w:p>
-    <w:p>
-      <w:pPr>
-        <w:pStyle w:val="ListBullet"/>
-      </w:pPr>
-    </w:p>
-    <w:p>
-      <w:pPr>
-        <w:pStyle w:val="ListBullet"/>
-      </w:pPr>
-      <w:r>
-        <w:t>The normal equation, since it provides an efficient way to directly find the solution.</w:t>
-      </w:r>
-    </w:p>
-    <w:p>
-      <w:pPr>
-        <w:pStyle w:val="ListBullet"/>
-      </w:pPr>
-    </w:p>
-    <w:p>
-      <w:pPr>
-        <w:pStyle w:val="ListBullet"/>
-      </w:pPr>
-      <w:r>
-        <w:t>Gradient descent, since (XTX)−1 will be very slow to compute in the normal equation.</w:t>
-      </w:r>
-    </w:p>
-    <w:p>
-      <w:pPr>
-        <w:pStyle w:val="ListBullet"/>
-      </w:pPr>
-    </w:p>
-    <w:p>
-      <w:pPr>
-        <w:pStyle w:val="ListBullet"/>
-      </w:pPr>
-      <w:r>
-        <w:t>Gradient descent, since it will always converge to the optimal θ.</w:t>
-      </w:r>
-    </w:p>
-    <w:p>
-      <w:pPr>
-        <w:pStyle w:val="ListBullet"/>
-      </w:pPr>
-      <w:r>
-        <w:t>1</w:t>
-      </w:r>
-    </w:p>
-    <w:p>
-      <w:pPr>
-        <w:pStyle w:val="ListBullet"/>
-      </w:pPr>
-      <w:r>
-        <w:t>point</w:t>
-      </w:r>
-    </w:p>
-    <w:p>
-      <w:pPr>
-        <w:pStyle w:val="ListBullet"/>
-      </w:pPr>
-      <w:r>
-        <w:t xml:space="preserve">5. </w:t>
-      </w:r>
-    </w:p>
-    <w:p>
-      <w:pPr>
-        <w:pStyle w:val="ListBullet"/>
-      </w:pPr>
-      <w:r>
-        <w:t>Which of the following are reasons for using feature scaling?</w:t>
-      </w:r>
-    </w:p>
-    <w:p>
-      <w:pPr>
-        <w:pStyle w:val="ListBullet"/>
-      </w:pPr>
-    </w:p>
-    <w:p>
-      <w:pPr>
-        <w:pStyle w:val="ListBullet"/>
-      </w:pPr>
-      <w:r>
-        <w:t>It prevents the matrix XTX (used in the normal equation) from being non-</w:t>
-      </w:r>
-      <w:proofErr w:type="spellStart"/>
-      <w:r>
-        <w:t>invertable</w:t>
-      </w:r>
-      <w:proofErr w:type="spellEnd"/>
-      <w:r>
-        <w:t xml:space="preserve"> (singular/degenerate).</w:t>
-      </w:r>
-    </w:p>
-    <w:p>
-      <w:pPr>
-        <w:pStyle w:val="ListBullet"/>
-      </w:pPr>
-    </w:p>
-    <w:p>
-      <w:pPr>
-        <w:pStyle w:val="ListBullet"/>
-      </w:pPr>
-      <w:r>
-        <w:t>It speeds up gradient descent by making it require fewer iterations to get to a good solution.</w:t>
-      </w:r>
-    </w:p>
-    <w:p>
-      <w:pPr>
-        <w:pStyle w:val="ListBullet"/>
-      </w:pPr>
-    </w:p>
-    <w:p>
-      <w:pPr>
-        <w:pStyle w:val="ListBullet"/>
-      </w:pPr>
-      <w:r>
-        <w:t>It is necessary to prevent gradient descent from getting stuck in local optima.</w:t>
-      </w:r>
-    </w:p>
-    <w:p>
-      <w:pPr>
-        <w:pStyle w:val="ListBullet"/>
-      </w:pPr>
-    </w:p>
-    <w:p>
-      <w:pPr>
-        <w:pStyle w:val="ListBullet"/>
-      </w:pPr>
-      <w:r>
-        <w:t>It speeds up solving for θ using the normal equation.</w:t>
-      </w:r>
-    </w:p>
-    <w:p>
-      <w:pPr>
-        <w:pStyle w:val="ListBullet"/>
-      </w:pPr>
-    </w:p>
-    <w:p>
-      <w:pPr>
-        <w:pStyle w:val="ListBullet"/>
-      </w:pPr>
-      <w:r>
-        <w:t>I, Stephen Newns, understand that submitting work that isn’t my own may result in permanent failure of this course or deactivation of my Coursera account. Learn more about Coursera’s Honor Code</w:t>
-      </w:r>
-    </w:p>
-    <w:p>
-      <w:pPr>
-        <w:pStyle w:val="ListBullet"/>
-      </w:pPr>
-      <w:r>
-        <w:t>Submit Quiz</w:t>
-      </w:r>
-    </w:p>
-    <w:p>
-      <w:pPr>
-        <w:pStyle w:val="ListBullet"/>
-      </w:pPr>
-    </w:p>
-    <w:p>
-      <w:pPr>
-        <w:pStyle w:val="ListBullet"/>
-      </w:pPr>
-    </w:p>
-    <w:p>
-      <w:pPr>
-        <w:pStyle w:val="ListBullet"/>
-      </w:pPr>
-    </w:p>
-    <w:p>
-      <w:pPr>
-        <w:pStyle w:val="ListBullet"/>
-      </w:pPr>
-      <w:r>
-        <w:t>Activate 5% Cash Back</w:t>
-      </w:r>
-    </w:p>
-    <w:p>
-      <w:pPr>
-        <w:pStyle w:val="ListBullet"/>
-      </w:pPr>
-      <w:r>
-        <w:t>Activate Later</w:t>
-      </w:r>
+      <w:bookmarkStart w:id="0" w:name="_GoBack"/>
+      <w:bookmarkEnd w:id="0"/>
     </w:p>
     <w:sectPr>
       <w:pgSz w:w="12240" w:h="15840"/>
@@ -7342,6 +8320,21 @@
     <w:abstractNumId w:val="1"/>
   </w:num>
   <w:num w:numId="12">
+    <w:abstractNumId w:val="0"/>
+  </w:num>
+  <w:num w:numId="13">
+    <w:abstractNumId w:val="0"/>
+  </w:num>
+  <w:num w:numId="14">
+    <w:abstractNumId w:val="0"/>
+  </w:num>
+  <w:num w:numId="15">
+    <w:abstractNumId w:val="0"/>
+  </w:num>
+  <w:num w:numId="16">
+    <w:abstractNumId w:val="0"/>
+  </w:num>
+  <w:num w:numId="17">
     <w:abstractNumId w:val="0"/>
   </w:num>
 </w:numbering>
@@ -7854,6 +8847,21 @@
       <w:u w:val="single"/>
     </w:rPr>
   </w:style>
+  <w:style w:type="character" w:customStyle="1" w:styleId="mi">
+    <w:name w:val="mi"/>
+    <w:basedOn w:val="DefaultParagraphFont"/>
+    <w:rsid w:val="00513636"/>
+  </w:style>
+  <w:style w:type="character" w:customStyle="1" w:styleId="mo">
+    <w:name w:val="mo"/>
+    <w:basedOn w:val="DefaultParagraphFont"/>
+    <w:rsid w:val="00513636"/>
+  </w:style>
+  <w:style w:type="character" w:customStyle="1" w:styleId="mn">
+    <w:name w:val="mn"/>
+    <w:basedOn w:val="DefaultParagraphFont"/>
+    <w:rsid w:val="00513636"/>
+  </w:style>
 </w:styles>
 </file>
 

</xml_diff>